<commit_message>
small final doc update
</commit_message>
<xml_diff>
--- a/GameDesign/Final Project Report.docx
+++ b/GameDesign/Final Project Report.docx
@@ -125,6 +125,41 @@
         </w:rPr>
         <w:t>- Explain each group member’s contribution</w:t>
       </w:r>
+      <w:r>
+        <w:rPr>
+          <w:rFonts w:ascii="Times New Roman" w:hAnsi="Times New Roman" w:cs="Times New Roman"/>
+          <w:sz w:val="24"/>
+          <w:szCs w:val="24"/>
+        </w:rPr>
+        <w:t>:</w:t>
+      </w:r>
+    </w:p>
+    <w:p>
+      <w:pPr>
+        <w:rPr>
+          <w:rFonts w:ascii="Times New Roman" w:hAnsi="Times New Roman" w:cs="Times New Roman"/>
+          <w:sz w:val="24"/>
+          <w:szCs w:val="24"/>
+        </w:rPr>
+      </w:pPr>
+      <w:r>
+        <w:rPr>
+          <w:rFonts w:ascii="Times New Roman" w:hAnsi="Times New Roman" w:cs="Times New Roman"/>
+          <w:sz w:val="24"/>
+          <w:szCs w:val="24"/>
+        </w:rPr>
+        <w:tab/>
+        <w:t>Include info from progress report here</w:t>
+      </w:r>
+    </w:p>
+    <w:p>
+      <w:pPr>
+        <w:rPr>
+          <w:rFonts w:ascii="Times New Roman" w:hAnsi="Times New Roman" w:cs="Times New Roman"/>
+          <w:sz w:val="24"/>
+          <w:szCs w:val="24"/>
+        </w:rPr>
+      </w:pPr>
     </w:p>
     <w:p>
       <w:pPr>
@@ -142,23 +177,93 @@
         </w:rPr>
         <w:t xml:space="preserve"> - Explain how to play your game</w:t>
       </w:r>
-    </w:p>
-    <w:p>
-      <w:pPr>
-        <w:rPr>
-          <w:rFonts w:ascii="Times New Roman" w:hAnsi="Times New Roman" w:cs="Times New Roman"/>
-          <w:sz w:val="24"/>
-          <w:szCs w:val="24"/>
-        </w:rPr>
-      </w:pPr>
-      <w:r>
-        <w:rPr>
-          <w:rFonts w:ascii="Times New Roman" w:hAnsi="Times New Roman" w:cs="Times New Roman"/>
-          <w:sz w:val="24"/>
-          <w:szCs w:val="24"/>
-        </w:rPr>
-        <w:t xml:space="preserve"> - Explain the design trades-offs that you had to make, including what you originally envisioned versus what you accomplished.</w:t>
-      </w:r>
+      <w:r>
+        <w:rPr>
+          <w:rFonts w:ascii="Times New Roman" w:hAnsi="Times New Roman" w:cs="Times New Roman"/>
+          <w:sz w:val="24"/>
+          <w:szCs w:val="24"/>
+        </w:rPr>
+        <w:t xml:space="preserve">: </w:t>
+      </w:r>
+    </w:p>
+    <w:p>
+      <w:pPr>
+        <w:rPr>
+          <w:rFonts w:ascii="Times New Roman" w:hAnsi="Times New Roman" w:cs="Times New Roman"/>
+          <w:sz w:val="24"/>
+          <w:szCs w:val="24"/>
+        </w:rPr>
+      </w:pPr>
+      <w:r>
+        <w:rPr>
+          <w:rFonts w:ascii="Times New Roman" w:hAnsi="Times New Roman" w:cs="Times New Roman"/>
+          <w:sz w:val="24"/>
+          <w:szCs w:val="24"/>
+        </w:rPr>
+        <w:tab/>
+        <w:t>Details of in-game UI here</w:t>
+      </w:r>
+    </w:p>
+    <w:p>
+      <w:pPr>
+        <w:rPr>
+          <w:rFonts w:ascii="Times New Roman" w:hAnsi="Times New Roman" w:cs="Times New Roman"/>
+          <w:sz w:val="24"/>
+          <w:szCs w:val="24"/>
+        </w:rPr>
+      </w:pPr>
+    </w:p>
+    <w:p>
+      <w:pPr>
+        <w:rPr>
+          <w:rFonts w:ascii="Times New Roman" w:hAnsi="Times New Roman" w:cs="Times New Roman"/>
+          <w:sz w:val="24"/>
+          <w:szCs w:val="24"/>
+        </w:rPr>
+      </w:pPr>
+      <w:r>
+        <w:rPr>
+          <w:rFonts w:ascii="Times New Roman" w:hAnsi="Times New Roman" w:cs="Times New Roman"/>
+          <w:sz w:val="24"/>
+          <w:szCs w:val="24"/>
+        </w:rPr>
+        <w:t xml:space="preserve"> - Explain the design trades-offs that you had to make, including what you originally envisioned versus what you accomplished</w:t>
+      </w:r>
+      <w:r>
+        <w:rPr>
+          <w:rFonts w:ascii="Times New Roman" w:hAnsi="Times New Roman" w:cs="Times New Roman"/>
+          <w:sz w:val="24"/>
+          <w:szCs w:val="24"/>
+        </w:rPr>
+        <w:t>:</w:t>
+      </w:r>
+    </w:p>
+    <w:p>
+      <w:pPr>
+        <w:rPr>
+          <w:rFonts w:ascii="Times New Roman" w:hAnsi="Times New Roman" w:cs="Times New Roman"/>
+          <w:sz w:val="24"/>
+          <w:szCs w:val="24"/>
+        </w:rPr>
+      </w:pPr>
+      <w:r>
+        <w:rPr>
+          <w:rFonts w:ascii="Times New Roman" w:hAnsi="Times New Roman" w:cs="Times New Roman"/>
+          <w:sz w:val="24"/>
+          <w:szCs w:val="24"/>
+        </w:rPr>
+        <w:tab/>
+        <w:t>Envisioned a team of 6 people working on the game, (add content here)</w:t>
+      </w:r>
+    </w:p>
+    <w:p>
+      <w:pPr>
+        <w:rPr>
+          <w:rFonts w:ascii="Times New Roman" w:hAnsi="Times New Roman" w:cs="Times New Roman"/>
+          <w:sz w:val="24"/>
+          <w:szCs w:val="24"/>
+        </w:rPr>
+      </w:pPr>
     </w:p>
     <w:p>
       <w:pPr>
@@ -176,6 +281,14 @@
         </w:rPr>
         <w:t xml:space="preserve"> - Explain the overall software design</w:t>
       </w:r>
+      <w:r>
+        <w:rPr>
+          <w:rFonts w:ascii="Times New Roman" w:hAnsi="Times New Roman" w:cs="Times New Roman"/>
+          <w:sz w:val="24"/>
+          <w:szCs w:val="24"/>
+        </w:rPr>
+        <w:t>:</w:t>
+      </w:r>
     </w:p>
     <w:p>
       <w:pPr>
@@ -192,7 +305,15 @@
           <w:sz w:val="24"/>
           <w:szCs w:val="24"/>
         </w:rPr>
-        <w:t xml:space="preserve"> • Show and discuss any Finite State Machines.</w:t>
+        <w:t xml:space="preserve"> • Show and discuss any Finite State Machines</w:t>
+      </w:r>
+      <w:r>
+        <w:rPr>
+          <w:rFonts w:ascii="Times New Roman" w:hAnsi="Times New Roman" w:cs="Times New Roman"/>
+          <w:sz w:val="24"/>
+          <w:szCs w:val="24"/>
+        </w:rPr>
+        <w:t>:</w:t>
       </w:r>
     </w:p>
     <w:p>
@@ -210,7 +331,15 @@
           <w:sz w:val="24"/>
           <w:szCs w:val="24"/>
         </w:rPr>
-        <w:t xml:space="preserve"> • Give high-level explanation of any AI used </w:t>
+        <w:t xml:space="preserve"> • Give high-level explanation of any AI used</w:t>
+      </w:r>
+      <w:r>
+        <w:rPr>
+          <w:rFonts w:ascii="Times New Roman" w:hAnsi="Times New Roman" w:cs="Times New Roman"/>
+          <w:sz w:val="24"/>
+          <w:szCs w:val="24"/>
+        </w:rPr>
+        <w:t>:</w:t>
       </w:r>
     </w:p>
     <w:p>
@@ -228,8 +357,26 @@
           <w:sz w:val="24"/>
           <w:szCs w:val="24"/>
         </w:rPr>
-        <w:t xml:space="preserve">• Explain how specific visual or audio effects were achieved </w:t>
-      </w:r>
+        <w:t>• Explain how specific visual or audio effects were achieved</w:t>
+      </w:r>
+      <w:r>
+        <w:rPr>
+          <w:rFonts w:ascii="Times New Roman" w:hAnsi="Times New Roman" w:cs="Times New Roman"/>
+          <w:sz w:val="24"/>
+          <w:szCs w:val="24"/>
+        </w:rPr>
+        <w:t>:</w:t>
+      </w:r>
+    </w:p>
+    <w:p>
+      <w:pPr>
+        <w:ind w:left="720"/>
+        <w:rPr>
+          <w:rFonts w:ascii="Times New Roman" w:hAnsi="Times New Roman" w:cs="Times New Roman"/>
+          <w:sz w:val="24"/>
+          <w:szCs w:val="24"/>
+        </w:rPr>
+      </w:pPr>
     </w:p>
     <w:p>
       <w:pPr>
@@ -246,6 +393,14 @@
           <w:szCs w:val="24"/>
         </w:rPr>
         <w:t>- Credit any open-source audio, artwork and code used</w:t>
+      </w:r>
+      <w:r>
+        <w:rPr>
+          <w:rFonts w:ascii="Times New Roman" w:hAnsi="Times New Roman" w:cs="Times New Roman"/>
+          <w:sz w:val="24"/>
+          <w:szCs w:val="24"/>
+        </w:rPr>
+        <w:t>:</w:t>
       </w:r>
     </w:p>
     <w:sectPr>

</xml_diff>

<commit_message>
added onto final project report and added more goblins
</commit_message>
<xml_diff>
--- a/GameDesign/Final Project Report.docx
+++ b/GameDesign/Final Project Report.docx
@@ -133,23 +133,185 @@
         </w:rPr>
         <w:t>:</w:t>
       </w:r>
-    </w:p>
-    <w:p>
-      <w:pPr>
-        <w:rPr>
-          <w:rFonts w:ascii="Times New Roman" w:hAnsi="Times New Roman" w:cs="Times New Roman"/>
-          <w:sz w:val="24"/>
-          <w:szCs w:val="24"/>
-        </w:rPr>
-      </w:pPr>
-      <w:r>
-        <w:rPr>
-          <w:rFonts w:ascii="Times New Roman" w:hAnsi="Times New Roman" w:cs="Times New Roman"/>
-          <w:sz w:val="24"/>
-          <w:szCs w:val="24"/>
-        </w:rPr>
-        <w:tab/>
-        <w:t>Include info from progress report here</w:t>
+      <w:r>
+        <w:rPr>
+          <w:rFonts w:ascii="Times New Roman" w:hAnsi="Times New Roman" w:cs="Times New Roman"/>
+          <w:sz w:val="24"/>
+          <w:szCs w:val="24"/>
+        </w:rPr>
+        <w:t xml:space="preserve"> (pulled from progress report, </w:t>
+      </w:r>
+      <w:r>
+        <w:rPr>
+          <w:rFonts w:ascii="Times New Roman" w:hAnsi="Times New Roman" w:cs="Times New Roman"/>
+          <w:sz w:val="24"/>
+          <w:szCs w:val="24"/>
+        </w:rPr>
+        <w:t xml:space="preserve">may </w:t>
+      </w:r>
+      <w:r>
+        <w:rPr>
+          <w:rFonts w:ascii="Times New Roman" w:hAnsi="Times New Roman" w:cs="Times New Roman"/>
+          <w:sz w:val="24"/>
+          <w:szCs w:val="24"/>
+        </w:rPr>
+        <w:t>need an update)</w:t>
+      </w:r>
+    </w:p>
+    <w:p>
+      <w:pPr>
+        <w:pStyle w:val="ListParagraph"/>
+        <w:numPr>
+          <w:ilvl w:val="0"/>
+          <w:numId w:val="2"/>
+        </w:numPr>
+        <w:spacing w:after="0" w:line="240" w:lineRule="auto"/>
+        <w:contextualSpacing/>
+        <w:rPr>
+          <w:rFonts w:ascii="Times New Roman" w:hAnsi="Times New Roman" w:cs="Times New Roman"/>
+          <w:sz w:val="24"/>
+          <w:szCs w:val="24"/>
+        </w:rPr>
+      </w:pPr>
+      <w:r>
+        <w:rPr>
+          <w:rFonts w:ascii="Times New Roman" w:hAnsi="Times New Roman" w:cs="Times New Roman"/>
+          <w:sz w:val="24"/>
+          <w:szCs w:val="24"/>
+        </w:rPr>
+        <w:t>Michael Gee: group leader; manages the group; makes sure tasks and goals are completed on time; schedules the group meetings; programs player and character movement; updates the OPPM</w:t>
+      </w:r>
+    </w:p>
+    <w:p>
+      <w:pPr>
+        <w:pStyle w:val="ListParagraph"/>
+        <w:numPr>
+          <w:ilvl w:val="0"/>
+          <w:numId w:val="2"/>
+        </w:numPr>
+        <w:spacing w:after="0" w:line="240" w:lineRule="auto"/>
+        <w:contextualSpacing/>
+        <w:rPr>
+          <w:rFonts w:ascii="Times New Roman" w:hAnsi="Times New Roman" w:cs="Times New Roman"/>
+          <w:sz w:val="24"/>
+          <w:szCs w:val="24"/>
+        </w:rPr>
+      </w:pPr>
+      <w:r>
+        <w:rPr>
+          <w:rFonts w:ascii="Times New Roman" w:hAnsi="Times New Roman" w:cs="Times New Roman"/>
+          <w:sz w:val="24"/>
+          <w:szCs w:val="24"/>
+        </w:rPr>
+        <w:t xml:space="preserve">Leopold </w:t>
+      </w:r>
+      <w:proofErr w:type="spellStart"/>
+      <w:r>
+        <w:rPr>
+          <w:rFonts w:ascii="Times New Roman" w:hAnsi="Times New Roman" w:cs="Times New Roman"/>
+          <w:sz w:val="24"/>
+          <w:szCs w:val="24"/>
+        </w:rPr>
+        <w:t>Frilot</w:t>
+      </w:r>
+      <w:proofErr w:type="spellEnd"/>
+      <w:r>
+        <w:rPr>
+          <w:rFonts w:ascii="Times New Roman" w:hAnsi="Times New Roman" w:cs="Times New Roman"/>
+          <w:sz w:val="24"/>
+          <w:szCs w:val="24"/>
+        </w:rPr>
+        <w:t>: programmer and documenter; tracks everything the group does; manages the tech behind the group including GitHub and Discord; programs game logistics such as saving and scene management</w:t>
+      </w:r>
+    </w:p>
+    <w:p>
+      <w:pPr>
+        <w:pStyle w:val="ListParagraph"/>
+        <w:numPr>
+          <w:ilvl w:val="0"/>
+          <w:numId w:val="2"/>
+        </w:numPr>
+        <w:spacing w:after="0" w:line="240" w:lineRule="auto"/>
+        <w:contextualSpacing/>
+        <w:rPr>
+          <w:rFonts w:ascii="Times New Roman" w:hAnsi="Times New Roman" w:cs="Times New Roman"/>
+          <w:sz w:val="24"/>
+          <w:szCs w:val="24"/>
+        </w:rPr>
+      </w:pPr>
+      <w:r>
+        <w:rPr>
+          <w:rFonts w:ascii="Times New Roman" w:hAnsi="Times New Roman" w:cs="Times New Roman"/>
+          <w:sz w:val="24"/>
+          <w:szCs w:val="24"/>
+        </w:rPr>
+        <w:t>Bram Metz: environmental artist; designs the levels and general feel of the game as well as the entities that inhabit it such as enemies, loot, and structures</w:t>
+      </w:r>
+    </w:p>
+    <w:p>
+      <w:pPr>
+        <w:pStyle w:val="ListParagraph"/>
+        <w:numPr>
+          <w:ilvl w:val="0"/>
+          <w:numId w:val="2"/>
+        </w:numPr>
+        <w:spacing w:after="0" w:line="240" w:lineRule="auto"/>
+        <w:contextualSpacing/>
+        <w:rPr>
+          <w:rFonts w:ascii="Times New Roman" w:hAnsi="Times New Roman" w:cs="Times New Roman"/>
+          <w:sz w:val="24"/>
+          <w:szCs w:val="24"/>
+        </w:rPr>
+      </w:pPr>
+      <w:r>
+        <w:rPr>
+          <w:rFonts w:ascii="Times New Roman" w:hAnsi="Times New Roman" w:cs="Times New Roman"/>
+          <w:sz w:val="24"/>
+          <w:szCs w:val="24"/>
+        </w:rPr>
+        <w:t xml:space="preserve">Courtland </w:t>
+      </w:r>
+      <w:proofErr w:type="spellStart"/>
+      <w:r>
+        <w:rPr>
+          <w:rFonts w:ascii="Times New Roman" w:hAnsi="Times New Roman" w:cs="Times New Roman"/>
+          <w:sz w:val="24"/>
+          <w:szCs w:val="24"/>
+        </w:rPr>
+        <w:t>Crouchet</w:t>
+      </w:r>
+      <w:proofErr w:type="spellEnd"/>
+      <w:r>
+        <w:rPr>
+          <w:rFonts w:ascii="Times New Roman" w:hAnsi="Times New Roman" w:cs="Times New Roman"/>
+          <w:sz w:val="24"/>
+          <w:szCs w:val="24"/>
+        </w:rPr>
+        <w:t>: programmer and web designer; manages everything about the website; designs most of the mechanics and second-to-second gameplay that the player will be experiencing</w:t>
+      </w:r>
+    </w:p>
+    <w:p>
+      <w:pPr>
+        <w:pStyle w:val="ListParagraph"/>
+        <w:numPr>
+          <w:ilvl w:val="0"/>
+          <w:numId w:val="2"/>
+        </w:numPr>
+        <w:spacing w:after="0" w:line="240" w:lineRule="auto"/>
+        <w:contextualSpacing/>
+        <w:rPr>
+          <w:rFonts w:ascii="Times New Roman" w:hAnsi="Times New Roman" w:cs="Times New Roman"/>
+          <w:sz w:val="24"/>
+          <w:szCs w:val="24"/>
+        </w:rPr>
+      </w:pPr>
+      <w:r>
+        <w:rPr>
+          <w:rFonts w:ascii="Times New Roman" w:hAnsi="Times New Roman" w:cs="Times New Roman"/>
+          <w:sz w:val="24"/>
+          <w:szCs w:val="24"/>
+        </w:rPr>
+        <w:t>Angel Martinez: character artist; creates character models and animations to go with them; implements these into the game</w:t>
       </w:r>
     </w:p>
     <w:p>
@@ -203,6 +365,98 @@
         <w:tab/>
         <w:t>Details of in-game UI here</w:t>
       </w:r>
+      <w:r>
+        <w:rPr>
+          <w:rFonts w:ascii="Times New Roman" w:hAnsi="Times New Roman" w:cs="Times New Roman"/>
+          <w:sz w:val="24"/>
+          <w:szCs w:val="24"/>
+        </w:rPr>
+        <w:t>: (expand on this content)</w:t>
+      </w:r>
+    </w:p>
+    <w:p>
+      <w:pPr>
+        <w:rPr>
+          <w:rFonts w:ascii="Times New Roman" w:hAnsi="Times New Roman" w:cs="Times New Roman"/>
+          <w:sz w:val="24"/>
+          <w:szCs w:val="24"/>
+        </w:rPr>
+      </w:pPr>
+      <w:r>
+        <w:rPr>
+          <w:rFonts w:ascii="Times New Roman" w:hAnsi="Times New Roman" w:cs="Times New Roman"/>
+          <w:sz w:val="24"/>
+          <w:szCs w:val="24"/>
+        </w:rPr>
+        <w:t xml:space="preserve">Start </w:t>
+      </w:r>
+      <w:r>
+        <w:rPr>
+          <w:rFonts w:ascii="Times New Roman" w:hAnsi="Times New Roman" w:cs="Times New Roman"/>
+          <w:sz w:val="24"/>
+          <w:szCs w:val="24"/>
+        </w:rPr>
+        <w:t>menu</w:t>
+      </w:r>
+      <w:r>
+        <w:rPr>
+          <w:rFonts w:ascii="Times New Roman" w:hAnsi="Times New Roman" w:cs="Times New Roman"/>
+          <w:sz w:val="24"/>
+          <w:szCs w:val="24"/>
+        </w:rPr>
+        <w:t>, pause and save screen</w:t>
+      </w:r>
+      <w:r>
+        <w:rPr>
+          <w:rFonts w:ascii="Times New Roman" w:hAnsi="Times New Roman" w:cs="Times New Roman"/>
+          <w:sz w:val="24"/>
+          <w:szCs w:val="24"/>
+        </w:rPr>
+        <w:t xml:space="preserve">, attack with right click, jump with space, accomplish quest before the sun sets in forest or before the </w:t>
+      </w:r>
+      <w:r>
+        <w:rPr>
+          <w:rFonts w:ascii="Times New Roman" w:hAnsi="Times New Roman" w:cs="Times New Roman"/>
+          <w:sz w:val="24"/>
+          <w:szCs w:val="24"/>
+        </w:rPr>
+        <w:t>streetlights</w:t>
+      </w:r>
+      <w:r>
+        <w:rPr>
+          <w:rFonts w:ascii="Times New Roman" w:hAnsi="Times New Roman" w:cs="Times New Roman"/>
+          <w:sz w:val="24"/>
+          <w:szCs w:val="24"/>
+        </w:rPr>
+        <w:t xml:space="preserve"> come on in the suburb</w:t>
+      </w:r>
+      <w:r>
+        <w:rPr>
+          <w:rFonts w:ascii="Times New Roman" w:hAnsi="Times New Roman" w:cs="Times New Roman"/>
+          <w:sz w:val="24"/>
+          <w:szCs w:val="24"/>
+        </w:rPr>
+        <w:t>…</w:t>
+      </w:r>
+      <w:proofErr w:type="spellStart"/>
+      <w:r>
+        <w:rPr>
+          <w:rFonts w:ascii="Times New Roman" w:hAnsi="Times New Roman" w:cs="Times New Roman"/>
+          <w:sz w:val="24"/>
+          <w:szCs w:val="24"/>
+        </w:rPr>
+        <w:t>etc</w:t>
+      </w:r>
+      <w:proofErr w:type="spellEnd"/>
+    </w:p>
+    <w:p>
+      <w:pPr>
+        <w:rPr>
+          <w:rFonts w:ascii="Times New Roman" w:hAnsi="Times New Roman" w:cs="Times New Roman"/>
+          <w:sz w:val="24"/>
+          <w:szCs w:val="24"/>
+        </w:rPr>
+      </w:pPr>
     </w:p>
     <w:p>
       <w:pPr>
@@ -253,7 +507,254 @@
           <w:szCs w:val="24"/>
         </w:rPr>
         <w:tab/>
-        <w:t>Envisioned a team of 6 people working on the game, (add content here)</w:t>
+      </w:r>
+      <w:r>
+        <w:rPr>
+          <w:rFonts w:ascii="Times New Roman" w:hAnsi="Times New Roman" w:cs="Times New Roman"/>
+          <w:sz w:val="24"/>
+          <w:szCs w:val="24"/>
+        </w:rPr>
+        <w:t>Originally,</w:t>
+      </w:r>
+      <w:r>
+        <w:rPr>
+          <w:rFonts w:ascii="Times New Roman" w:hAnsi="Times New Roman" w:cs="Times New Roman"/>
+          <w:sz w:val="24"/>
+          <w:szCs w:val="24"/>
+        </w:rPr>
+        <w:t xml:space="preserve"> we e</w:t>
+      </w:r>
+      <w:r>
+        <w:rPr>
+          <w:rFonts w:ascii="Times New Roman" w:hAnsi="Times New Roman" w:cs="Times New Roman"/>
+          <w:sz w:val="24"/>
+          <w:szCs w:val="24"/>
+        </w:rPr>
+        <w:t xml:space="preserve">nvisioned a team of 6 people working </w:t>
+      </w:r>
+      <w:r>
+        <w:rPr>
+          <w:rFonts w:ascii="Times New Roman" w:hAnsi="Times New Roman" w:cs="Times New Roman"/>
+          <w:sz w:val="24"/>
+          <w:szCs w:val="24"/>
+        </w:rPr>
+        <w:t>to make the best game in the class. However</w:t>
+      </w:r>
+      <w:r>
+        <w:rPr>
+          <w:rFonts w:ascii="Times New Roman" w:hAnsi="Times New Roman" w:cs="Times New Roman"/>
+          <w:sz w:val="24"/>
+          <w:szCs w:val="24"/>
+        </w:rPr>
+        <w:t>,</w:t>
+      </w:r>
+      <w:r>
+        <w:rPr>
+          <w:rFonts w:ascii="Times New Roman" w:hAnsi="Times New Roman" w:cs="Times New Roman"/>
+          <w:sz w:val="24"/>
+          <w:szCs w:val="24"/>
+        </w:rPr>
+        <w:t xml:space="preserve"> after our mechanics programmer dropped the class</w:t>
+      </w:r>
+      <w:r>
+        <w:rPr>
+          <w:rFonts w:ascii="Times New Roman" w:hAnsi="Times New Roman" w:cs="Times New Roman"/>
+          <w:sz w:val="24"/>
+          <w:szCs w:val="24"/>
+        </w:rPr>
+        <w:t>,</w:t>
+      </w:r>
+      <w:r>
+        <w:rPr>
+          <w:rFonts w:ascii="Times New Roman" w:hAnsi="Times New Roman" w:cs="Times New Roman"/>
+          <w:sz w:val="24"/>
+          <w:szCs w:val="24"/>
+        </w:rPr>
+        <w:t xml:space="preserve"> early in the semester</w:t>
+      </w:r>
+      <w:r>
+        <w:rPr>
+          <w:rFonts w:ascii="Times New Roman" w:hAnsi="Times New Roman" w:cs="Times New Roman"/>
+          <w:sz w:val="24"/>
+          <w:szCs w:val="24"/>
+        </w:rPr>
+        <w:t>,</w:t>
+      </w:r>
+      <w:r>
+        <w:rPr>
+          <w:rFonts w:ascii="Times New Roman" w:hAnsi="Times New Roman" w:cs="Times New Roman"/>
+          <w:sz w:val="24"/>
+          <w:szCs w:val="24"/>
+        </w:rPr>
+        <w:t xml:space="preserve"> and our character artist was unable to participate for nearly two months due to </w:t>
+      </w:r>
+      <w:r>
+        <w:rPr>
+          <w:rFonts w:ascii="Times New Roman" w:hAnsi="Times New Roman" w:cs="Times New Roman"/>
+          <w:sz w:val="24"/>
+          <w:szCs w:val="24"/>
+        </w:rPr>
+        <w:t>covid-19,</w:t>
+      </w:r>
+      <w:r>
+        <w:rPr>
+          <w:rFonts w:ascii="Times New Roman" w:hAnsi="Times New Roman" w:cs="Times New Roman"/>
+          <w:sz w:val="24"/>
+          <w:szCs w:val="24"/>
+        </w:rPr>
+        <w:t xml:space="preserve"> we ended up with a team of 4 dedicated members. This included 3 programmers and </w:t>
+      </w:r>
+      <w:r>
+        <w:rPr>
+          <w:rFonts w:ascii="Times New Roman" w:hAnsi="Times New Roman" w:cs="Times New Roman"/>
+          <w:sz w:val="24"/>
+          <w:szCs w:val="24"/>
+        </w:rPr>
+        <w:t>a</w:t>
+      </w:r>
+      <w:r>
+        <w:rPr>
+          <w:rFonts w:ascii="Times New Roman" w:hAnsi="Times New Roman" w:cs="Times New Roman"/>
+          <w:sz w:val="24"/>
+          <w:szCs w:val="24"/>
+        </w:rPr>
+        <w:t xml:space="preserve"> level design artist</w:t>
+      </w:r>
+      <w:r>
+        <w:rPr>
+          <w:rFonts w:ascii="Times New Roman" w:hAnsi="Times New Roman" w:cs="Times New Roman"/>
+          <w:sz w:val="24"/>
+          <w:szCs w:val="24"/>
+        </w:rPr>
+        <w:t xml:space="preserve"> for the assignment 3 submission.</w:t>
+      </w:r>
+      <w:r>
+        <w:rPr>
+          <w:rFonts w:ascii="Times New Roman" w:hAnsi="Times New Roman" w:cs="Times New Roman"/>
+          <w:sz w:val="24"/>
+          <w:szCs w:val="24"/>
+        </w:rPr>
+        <w:t xml:space="preserve"> After these unforeseen setbacks we had to dial back our original idea</w:t>
+      </w:r>
+      <w:r>
+        <w:rPr>
+          <w:rFonts w:ascii="Times New Roman" w:hAnsi="Times New Roman" w:cs="Times New Roman"/>
+          <w:sz w:val="24"/>
+          <w:szCs w:val="24"/>
+        </w:rPr>
+        <w:t>: A game with 3 fully functional levels and 3 unique boss fights, items for buffs, different quest, and a potential ending cut</w:t>
+      </w:r>
+      <w:r>
+        <w:rPr>
+          <w:rFonts w:ascii="Times New Roman" w:hAnsi="Times New Roman" w:cs="Times New Roman"/>
+          <w:sz w:val="24"/>
+          <w:szCs w:val="24"/>
+        </w:rPr>
+        <w:t>-</w:t>
+      </w:r>
+      <w:r>
+        <w:rPr>
+          <w:rFonts w:ascii="Times New Roman" w:hAnsi="Times New Roman" w:cs="Times New Roman"/>
+          <w:sz w:val="24"/>
+          <w:szCs w:val="24"/>
+        </w:rPr>
+        <w:t>scene</w:t>
+      </w:r>
+      <w:r>
+        <w:rPr>
+          <w:rFonts w:ascii="Times New Roman" w:hAnsi="Times New Roman" w:cs="Times New Roman"/>
+          <w:sz w:val="24"/>
+          <w:szCs w:val="24"/>
+        </w:rPr>
+        <w:t>, t</w:t>
+      </w:r>
+      <w:r>
+        <w:rPr>
+          <w:rFonts w:ascii="Times New Roman" w:hAnsi="Times New Roman" w:cs="Times New Roman"/>
+          <w:sz w:val="24"/>
+          <w:szCs w:val="24"/>
+        </w:rPr>
+        <w:t>o a game with one level</w:t>
+      </w:r>
+      <w:r>
+        <w:rPr>
+          <w:rFonts w:ascii="Times New Roman" w:hAnsi="Times New Roman" w:cs="Times New Roman"/>
+          <w:sz w:val="24"/>
+          <w:szCs w:val="24"/>
+        </w:rPr>
+        <w:t>,</w:t>
+      </w:r>
+      <w:r>
+        <w:rPr>
+          <w:rFonts w:ascii="Times New Roman" w:hAnsi="Times New Roman" w:cs="Times New Roman"/>
+          <w:sz w:val="24"/>
+          <w:szCs w:val="24"/>
+        </w:rPr>
+        <w:t xml:space="preserve"> split into two separate areas. If there was more time</w:t>
+      </w:r>
+      <w:r>
+        <w:rPr>
+          <w:rFonts w:ascii="Times New Roman" w:hAnsi="Times New Roman" w:cs="Times New Roman"/>
+          <w:sz w:val="24"/>
+          <w:szCs w:val="24"/>
+        </w:rPr>
+        <w:t>,</w:t>
+      </w:r>
+      <w:r>
+        <w:rPr>
+          <w:rFonts w:ascii="Times New Roman" w:hAnsi="Times New Roman" w:cs="Times New Roman"/>
+          <w:sz w:val="24"/>
+          <w:szCs w:val="24"/>
+        </w:rPr>
+        <w:t xml:space="preserve"> an</w:t>
+      </w:r>
+      <w:r>
+        <w:rPr>
+          <w:rFonts w:ascii="Times New Roman" w:hAnsi="Times New Roman" w:cs="Times New Roman"/>
+          <w:sz w:val="24"/>
+          <w:szCs w:val="24"/>
+        </w:rPr>
+        <w:t>d</w:t>
+      </w:r>
+      <w:r>
+        <w:rPr>
+          <w:rFonts w:ascii="Times New Roman" w:hAnsi="Times New Roman" w:cs="Times New Roman"/>
+          <w:sz w:val="24"/>
+          <w:szCs w:val="24"/>
+        </w:rPr>
+        <w:t xml:space="preserve"> no unforeseen circumstances</w:t>
+      </w:r>
+      <w:r>
+        <w:rPr>
+          <w:rFonts w:ascii="Times New Roman" w:hAnsi="Times New Roman" w:cs="Times New Roman"/>
+          <w:sz w:val="24"/>
+          <w:szCs w:val="24"/>
+        </w:rPr>
+        <w:t>,</w:t>
+      </w:r>
+      <w:r>
+        <w:rPr>
+          <w:rFonts w:ascii="Times New Roman" w:hAnsi="Times New Roman" w:cs="Times New Roman"/>
+          <w:sz w:val="24"/>
+          <w:szCs w:val="24"/>
+        </w:rPr>
+        <w:t xml:space="preserve"> it is quite possible the group would </w:t>
+      </w:r>
+      <w:r>
+        <w:rPr>
+          <w:rFonts w:ascii="Times New Roman" w:hAnsi="Times New Roman" w:cs="Times New Roman"/>
+          <w:sz w:val="24"/>
+          <w:szCs w:val="24"/>
+        </w:rPr>
+        <w:t>have</w:t>
+      </w:r>
+      <w:r>
+        <w:rPr>
+          <w:rFonts w:ascii="Times New Roman" w:hAnsi="Times New Roman" w:cs="Times New Roman"/>
+          <w:sz w:val="24"/>
+          <w:szCs w:val="24"/>
+        </w:rPr>
+        <w:t xml:space="preserve"> accomplished the original plan.</w:t>
       </w:r>
     </w:p>
     <w:p>
@@ -315,6 +816,30 @@
         </w:rPr>
         <w:t>:</w:t>
       </w:r>
+      <w:r>
+        <w:rPr>
+          <w:rFonts w:ascii="Times New Roman" w:hAnsi="Times New Roman" w:cs="Times New Roman"/>
+          <w:sz w:val="24"/>
+          <w:szCs w:val="24"/>
+        </w:rPr>
+        <w:t xml:space="preserve"> (possibly inventory system </w:t>
+      </w:r>
+      <w:r>
+        <w:rPr>
+          <w:rFonts w:ascii="Times New Roman" w:hAnsi="Times New Roman" w:cs="Times New Roman"/>
+          <w:sz w:val="24"/>
+          <w:szCs w:val="24"/>
+        </w:rPr>
+        <w:t>and save/load functionality of the game/ core game loop…</w:t>
+      </w:r>
+      <w:r>
+        <w:rPr>
+          <w:rFonts w:ascii="Times New Roman" w:hAnsi="Times New Roman" w:cs="Times New Roman"/>
+          <w:sz w:val="24"/>
+          <w:szCs w:val="24"/>
+        </w:rPr>
+        <w:t>)</w:t>
+      </w:r>
     </w:p>
     <w:p>
       <w:pPr>
@@ -341,6 +866,14 @@
         </w:rPr>
         <w:t>:</w:t>
       </w:r>
+      <w:r>
+        <w:rPr>
+          <w:rFonts w:ascii="Times New Roman" w:hAnsi="Times New Roman" w:cs="Times New Roman"/>
+          <w:sz w:val="24"/>
+          <w:szCs w:val="24"/>
+        </w:rPr>
+        <w:t xml:space="preserve"> (explain goblin ai here)</w:t>
+      </w:r>
     </w:p>
     <w:p>
       <w:pPr>
@@ -367,6 +900,14 @@
         </w:rPr>
         <w:t>:</w:t>
       </w:r>
+      <w:r>
+        <w:rPr>
+          <w:rFonts w:ascii="Times New Roman" w:hAnsi="Times New Roman" w:cs="Times New Roman"/>
+          <w:sz w:val="24"/>
+          <w:szCs w:val="24"/>
+        </w:rPr>
+        <w:t xml:space="preserve"> (ambient sounds)</w:t>
+      </w:r>
     </w:p>
     <w:p>
       <w:pPr>
@@ -401,6 +942,161 @@
           <w:szCs w:val="24"/>
         </w:rPr>
         <w:t>:</w:t>
+      </w:r>
+    </w:p>
+    <w:p>
+      <w:pPr>
+        <w:ind w:firstLine="720"/>
+        <w:rPr>
+          <w:rFonts w:ascii="Times New Roman" w:hAnsi="Times New Roman" w:cs="Times New Roman"/>
+          <w:sz w:val="24"/>
+          <w:szCs w:val="24"/>
+        </w:rPr>
+      </w:pPr>
+      <w:r>
+        <w:rPr>
+          <w:rFonts w:ascii="Times New Roman" w:hAnsi="Times New Roman" w:cs="Times New Roman"/>
+          <w:sz w:val="24"/>
+          <w:szCs w:val="24"/>
+        </w:rPr>
+        <w:t xml:space="preserve">Camera controller and camera collision were implemented watching a YouTube video </w:t>
+      </w:r>
+      <w:r>
+        <w:rPr>
+          <w:rFonts w:ascii="Times New Roman" w:hAnsi="Times New Roman" w:cs="Times New Roman"/>
+          <w:sz w:val="24"/>
+          <w:szCs w:val="24"/>
+        </w:rPr>
+        <w:t>titled</w:t>
+      </w:r>
+      <w:r>
+        <w:rPr>
+          <w:rFonts w:ascii="Times New Roman" w:hAnsi="Times New Roman" w:cs="Times New Roman"/>
+          <w:sz w:val="24"/>
+          <w:szCs w:val="24"/>
+        </w:rPr>
+        <w:t xml:space="preserve"> “Free 3</w:t>
+      </w:r>
+      <w:r>
+        <w:rPr>
+          <w:rFonts w:ascii="Times New Roman" w:hAnsi="Times New Roman" w:cs="Times New Roman"/>
+          <w:sz w:val="24"/>
+          <w:szCs w:val="24"/>
+          <w:vertAlign w:val="superscript"/>
+        </w:rPr>
+        <w:t>rd</w:t>
+      </w:r>
+      <w:r>
+        <w:rPr>
+          <w:rFonts w:ascii="Times New Roman" w:hAnsi="Times New Roman" w:cs="Times New Roman"/>
+          <w:sz w:val="24"/>
+          <w:szCs w:val="24"/>
+        </w:rPr>
+        <w:t xml:space="preserve"> Person Camera Setup &amp; Camera Collision Tutorial”</w:t>
+      </w:r>
+      <w:r>
+        <w:rPr>
+          <w:rFonts w:ascii="Times New Roman" w:hAnsi="Times New Roman" w:cs="Times New Roman"/>
+          <w:sz w:val="24"/>
+          <w:szCs w:val="24"/>
+        </w:rPr>
+        <w:t xml:space="preserve"> by </w:t>
+      </w:r>
+      <w:r>
+        <w:rPr>
+          <w:rFonts w:ascii="Times New Roman" w:hAnsi="Times New Roman" w:cs="Times New Roman"/>
+          <w:sz w:val="24"/>
+          <w:szCs w:val="24"/>
+        </w:rPr>
+        <w:t>Filmstorm</w:t>
+      </w:r>
+      <w:r>
+        <w:rPr>
+          <w:rFonts w:ascii="Times New Roman" w:hAnsi="Times New Roman" w:cs="Times New Roman"/>
+          <w:sz w:val="24"/>
+          <w:szCs w:val="24"/>
+        </w:rPr>
+        <w:t xml:space="preserve">. </w:t>
+      </w:r>
+      <w:r>
+        <w:rPr>
+          <w:rFonts w:ascii="Times New Roman" w:hAnsi="Times New Roman" w:cs="Times New Roman"/>
+          <w:sz w:val="24"/>
+          <w:szCs w:val="24"/>
+        </w:rPr>
+        <w:t>Player movement was</w:t>
+      </w:r>
+      <w:r>
+        <w:rPr>
+          <w:rFonts w:ascii="Times New Roman" w:hAnsi="Times New Roman" w:cs="Times New Roman"/>
+          <w:sz w:val="24"/>
+          <w:szCs w:val="24"/>
+        </w:rPr>
+        <w:t xml:space="preserve"> also</w:t>
+      </w:r>
+      <w:r>
+        <w:rPr>
+          <w:rFonts w:ascii="Times New Roman" w:hAnsi="Times New Roman" w:cs="Times New Roman"/>
+          <w:sz w:val="24"/>
+          <w:szCs w:val="24"/>
+        </w:rPr>
+        <w:t xml:space="preserve"> implemented watching a </w:t>
+      </w:r>
+      <w:r>
+        <w:rPr>
+          <w:rFonts w:ascii="Times New Roman" w:hAnsi="Times New Roman" w:cs="Times New Roman"/>
+          <w:sz w:val="24"/>
+          <w:szCs w:val="24"/>
+        </w:rPr>
+        <w:t>YouTube</w:t>
+      </w:r>
+      <w:r>
+        <w:rPr>
+          <w:rFonts w:ascii="Times New Roman" w:hAnsi="Times New Roman" w:cs="Times New Roman"/>
+          <w:sz w:val="24"/>
+          <w:szCs w:val="24"/>
+        </w:rPr>
+        <w:t xml:space="preserve"> series </w:t>
+      </w:r>
+      <w:r>
+        <w:rPr>
+          <w:rFonts w:ascii="Times New Roman" w:hAnsi="Times New Roman" w:cs="Times New Roman"/>
+          <w:sz w:val="24"/>
+          <w:szCs w:val="24"/>
+        </w:rPr>
+        <w:t>titled “Unity 3D Platformer – Learn to Make a 3D Action Platformer” by gamesplusjames</w:t>
+      </w:r>
+      <w:r>
+        <w:rPr>
+          <w:rFonts w:ascii="Times New Roman" w:hAnsi="Times New Roman" w:cs="Times New Roman"/>
+          <w:sz w:val="24"/>
+          <w:szCs w:val="24"/>
+        </w:rPr>
+        <w:t>.</w:t>
+      </w:r>
+      <w:r>
+        <w:rPr>
+          <w:rFonts w:ascii="Times New Roman" w:hAnsi="Times New Roman" w:cs="Times New Roman"/>
+          <w:sz w:val="24"/>
+          <w:szCs w:val="24"/>
+        </w:rPr>
+        <w:t xml:space="preserve"> A UI item interface was added to the game via a tutorial video as well titled “Unity </w:t>
+      </w:r>
+      <w:r>
+        <w:rPr>
+          <w:rFonts w:ascii="Times New Roman" w:hAnsi="Times New Roman" w:cs="Times New Roman"/>
+          <w:sz w:val="24"/>
+          <w:szCs w:val="24"/>
+        </w:rPr>
+        <w:t>Inventory</w:t>
+      </w:r>
+      <w:r>
+        <w:rPr>
+          <w:rFonts w:ascii="Times New Roman" w:hAnsi="Times New Roman" w:cs="Times New Roman"/>
+          <w:sz w:val="24"/>
+          <w:szCs w:val="24"/>
+        </w:rPr>
+        <w:t xml:space="preserve"> UI Tutorial” by Jayanam.</w:t>
       </w:r>
     </w:p>
     <w:sectPr>
@@ -461,6 +1157,290 @@
     </w:p>
   </w:footnote>
 </w:footnotes>
+</file>
+
+<file path=word/numbering.xml><?xml version="1.0" encoding="utf-8"?>
+<w:numbering xmlns:wpc="http://schemas.microsoft.com/office/word/2010/wordprocessingCanvas" xmlns:cx="http://schemas.microsoft.com/office/drawing/2014/chartex" xmlns:cx1="http://schemas.microsoft.com/office/drawing/2015/9/8/chartex" xmlns:cx2="http://schemas.microsoft.com/office/drawing/2015/10/21/chartex" xmlns:cx3="http://schemas.microsoft.com/office/drawing/2016/5/9/chartex" xmlns:cx4="http://schemas.microsoft.com/office/drawing/2016/5/10/chartex" xmlns:cx5="http://schemas.microsoft.com/office/drawing/2016/5/11/chartex" xmlns:cx6="http://schemas.microsoft.com/office/drawing/2016/5/12/chartex" xmlns:cx7="http://schemas.microsoft.com/office/drawing/2016/5/13/chartex" xmlns:cx8="http://schemas.microsoft.com/office/drawing/2016/5/14/chartex" xmlns:mc="http://schemas.openxmlformats.org/markup-compatibility/2006" xmlns:aink="http://schemas.microsoft.com/office/drawing/2016/ink" xmlns:am3d="http://schemas.microsoft.com/office/drawing/2017/model3d" xmlns:o="urn:schemas-microsoft-com:office:office" xmlns:r="http://schemas.openxmlformats.org/officeDocument/2006/relationships" xmlns:m="http://schemas.openxmlformats.org/officeDocument/2006/math" xmlns:v="urn:schemas-microsoft-com:vml" xmlns:wp14="http://schemas.microsoft.com/office/word/2010/wordprocessingDrawing" xmlns:wp="http://schemas.openxmlformats.org/drawingml/2006/wordprocessingDrawing" xmlns:w10="urn:schemas-microsoft-com:office:word" xmlns:w="http://schemas.openxmlformats.org/wordprocessingml/2006/main" xmlns:w14="http://schemas.microsoft.com/office/word/2010/wordml" xmlns:w15="http://schemas.microsoft.com/office/word/2012/wordml" xmlns:w16cex="http://schemas.microsoft.com/office/word/2018/wordml/cex" xmlns:w16cid="http://schemas.microsoft.com/office/word/2016/wordml/cid" xmlns:w16="http://schemas.microsoft.com/office/word/2018/wordml" xmlns:w16se="http://schemas.microsoft.com/office/word/2015/wordml/symex" xmlns:wpg="http://schemas.microsoft.com/office/word/2010/wordprocessingGroup" xmlns:wpi="http://schemas.microsoft.com/office/word/2010/wordprocessingInk" xmlns:wne="http://schemas.microsoft.com/office/word/2006/wordml" xmlns:wps="http://schemas.microsoft.com/office/word/2010/wordprocessingShape" mc:Ignorable="w14 w15 w16se w16cid w16 w16cex wp14">
+  <w:abstractNum w:abstractNumId="0" w15:restartNumberingAfterBreak="0">
+    <w:nsid w:val="7D6E41B3"/>
+    <w:multiLevelType w:val="hybridMultilevel"/>
+    <w:tmpl w:val="BB7069E2"/>
+    <w:numStyleLink w:val="ImportedStyle1"/>
+  </w:abstractNum>
+  <w:abstractNum w:abstractNumId="1" w15:restartNumberingAfterBreak="0">
+    <w:nsid w:val="7DC00EAE"/>
+    <w:multiLevelType w:val="hybridMultilevel"/>
+    <w:tmpl w:val="BB7069E2"/>
+    <w:styleLink w:val="ImportedStyle1"/>
+    <w:lvl w:ilvl="0" w:tplc="86AAC07C">
+      <w:start w:val="1"/>
+      <w:numFmt w:val="bullet"/>
+      <w:lvlText w:val="·"/>
+      <w:lvlJc w:val="left"/>
+      <w:pPr>
+        <w:ind w:left="360" w:hanging="360"/>
+      </w:pPr>
+      <w:rPr>
+        <w:rFonts w:ascii="Symbol" w:eastAsia="Symbol" w:hAnsi="Symbol" w:cs="Symbol"/>
+        <w:b w:val="0"/>
+        <w:bCs w:val="0"/>
+        <w:i w:val="0"/>
+        <w:iCs w:val="0"/>
+        <w:caps w:val="0"/>
+        <w:smallCaps w:val="0"/>
+        <w:strike w:val="0"/>
+        <w:dstrike w:val="0"/>
+        <w:outline w:val="0"/>
+        <w:emboss w:val="0"/>
+        <w:imprint w:val="0"/>
+        <w:spacing w:val="0"/>
+        <w:w w:val="100"/>
+        <w:kern w:val="0"/>
+        <w:position w:val="0"/>
+        <w:highlight w:val="none"/>
+        <w:vertAlign w:val="baseline"/>
+      </w:rPr>
+    </w:lvl>
+    <w:lvl w:ilvl="1" w:tplc="F698B028">
+      <w:start w:val="1"/>
+      <w:numFmt w:val="bullet"/>
+      <w:lvlText w:val="o"/>
+      <w:lvlJc w:val="left"/>
+      <w:pPr>
+        <w:ind w:left="1080" w:hanging="360"/>
+      </w:pPr>
+      <w:rPr>
+        <w:rFonts w:ascii="Courier New" w:eastAsia="Courier New" w:hAnsi="Courier New" w:cs="Courier New"/>
+        <w:b w:val="0"/>
+        <w:bCs w:val="0"/>
+        <w:i w:val="0"/>
+        <w:iCs w:val="0"/>
+        <w:caps w:val="0"/>
+        <w:smallCaps w:val="0"/>
+        <w:strike w:val="0"/>
+        <w:dstrike w:val="0"/>
+        <w:outline w:val="0"/>
+        <w:emboss w:val="0"/>
+        <w:imprint w:val="0"/>
+        <w:spacing w:val="0"/>
+        <w:w w:val="100"/>
+        <w:kern w:val="0"/>
+        <w:position w:val="0"/>
+        <w:highlight w:val="none"/>
+        <w:vertAlign w:val="baseline"/>
+      </w:rPr>
+    </w:lvl>
+    <w:lvl w:ilvl="2" w:tplc="78500674">
+      <w:start w:val="1"/>
+      <w:numFmt w:val="bullet"/>
+      <w:lvlText w:val="▪"/>
+      <w:lvlJc w:val="left"/>
+      <w:pPr>
+        <w:ind w:left="1800" w:hanging="360"/>
+      </w:pPr>
+      <w:rPr>
+        <w:rFonts w:ascii="Courier New" w:eastAsia="Courier New" w:hAnsi="Courier New" w:cs="Courier New"/>
+        <w:b w:val="0"/>
+        <w:bCs w:val="0"/>
+        <w:i w:val="0"/>
+        <w:iCs w:val="0"/>
+        <w:caps w:val="0"/>
+        <w:smallCaps w:val="0"/>
+        <w:strike w:val="0"/>
+        <w:dstrike w:val="0"/>
+        <w:outline w:val="0"/>
+        <w:emboss w:val="0"/>
+        <w:imprint w:val="0"/>
+        <w:spacing w:val="0"/>
+        <w:w w:val="100"/>
+        <w:kern w:val="0"/>
+        <w:position w:val="0"/>
+        <w:highlight w:val="none"/>
+        <w:vertAlign w:val="baseline"/>
+      </w:rPr>
+    </w:lvl>
+    <w:lvl w:ilvl="3" w:tplc="F796BC16">
+      <w:start w:val="1"/>
+      <w:numFmt w:val="bullet"/>
+      <w:lvlText w:val="•"/>
+      <w:lvlJc w:val="left"/>
+      <w:pPr>
+        <w:ind w:left="2520" w:hanging="360"/>
+      </w:pPr>
+      <w:rPr>
+        <w:rFonts w:ascii="Courier New" w:eastAsia="Courier New" w:hAnsi="Courier New" w:cs="Courier New"/>
+        <w:b w:val="0"/>
+        <w:bCs w:val="0"/>
+        <w:i w:val="0"/>
+        <w:iCs w:val="0"/>
+        <w:caps w:val="0"/>
+        <w:smallCaps w:val="0"/>
+        <w:strike w:val="0"/>
+        <w:dstrike w:val="0"/>
+        <w:outline w:val="0"/>
+        <w:emboss w:val="0"/>
+        <w:imprint w:val="0"/>
+        <w:spacing w:val="0"/>
+        <w:w w:val="100"/>
+        <w:kern w:val="0"/>
+        <w:position w:val="0"/>
+        <w:highlight w:val="none"/>
+        <w:vertAlign w:val="baseline"/>
+      </w:rPr>
+    </w:lvl>
+    <w:lvl w:ilvl="4" w:tplc="4DE0FBD4">
+      <w:start w:val="1"/>
+      <w:numFmt w:val="bullet"/>
+      <w:lvlText w:val="o"/>
+      <w:lvlJc w:val="left"/>
+      <w:pPr>
+        <w:ind w:left="3240" w:hanging="360"/>
+      </w:pPr>
+      <w:rPr>
+        <w:rFonts w:ascii="Courier New" w:eastAsia="Courier New" w:hAnsi="Courier New" w:cs="Courier New"/>
+        <w:b w:val="0"/>
+        <w:bCs w:val="0"/>
+        <w:i w:val="0"/>
+        <w:iCs w:val="0"/>
+        <w:caps w:val="0"/>
+        <w:smallCaps w:val="0"/>
+        <w:strike w:val="0"/>
+        <w:dstrike w:val="0"/>
+        <w:outline w:val="0"/>
+        <w:emboss w:val="0"/>
+        <w:imprint w:val="0"/>
+        <w:spacing w:val="0"/>
+        <w:w w:val="100"/>
+        <w:kern w:val="0"/>
+        <w:position w:val="0"/>
+        <w:highlight w:val="none"/>
+        <w:vertAlign w:val="baseline"/>
+      </w:rPr>
+    </w:lvl>
+    <w:lvl w:ilvl="5" w:tplc="95624EB2">
+      <w:start w:val="1"/>
+      <w:numFmt w:val="bullet"/>
+      <w:lvlText w:val="▪"/>
+      <w:lvlJc w:val="left"/>
+      <w:pPr>
+        <w:ind w:left="3960" w:hanging="360"/>
+      </w:pPr>
+      <w:rPr>
+        <w:rFonts w:ascii="Courier New" w:eastAsia="Courier New" w:hAnsi="Courier New" w:cs="Courier New"/>
+        <w:b w:val="0"/>
+        <w:bCs w:val="0"/>
+        <w:i w:val="0"/>
+        <w:iCs w:val="0"/>
+        <w:caps w:val="0"/>
+        <w:smallCaps w:val="0"/>
+        <w:strike w:val="0"/>
+        <w:dstrike w:val="0"/>
+        <w:outline w:val="0"/>
+        <w:emboss w:val="0"/>
+        <w:imprint w:val="0"/>
+        <w:spacing w:val="0"/>
+        <w:w w:val="100"/>
+        <w:kern w:val="0"/>
+        <w:position w:val="0"/>
+        <w:highlight w:val="none"/>
+        <w:vertAlign w:val="baseline"/>
+      </w:rPr>
+    </w:lvl>
+    <w:lvl w:ilvl="6" w:tplc="51EC3A60">
+      <w:start w:val="1"/>
+      <w:numFmt w:val="bullet"/>
+      <w:lvlText w:val="•"/>
+      <w:lvlJc w:val="left"/>
+      <w:pPr>
+        <w:ind w:left="4680" w:hanging="360"/>
+      </w:pPr>
+      <w:rPr>
+        <w:rFonts w:ascii="Courier New" w:eastAsia="Courier New" w:hAnsi="Courier New" w:cs="Courier New"/>
+        <w:b w:val="0"/>
+        <w:bCs w:val="0"/>
+        <w:i w:val="0"/>
+        <w:iCs w:val="0"/>
+        <w:caps w:val="0"/>
+        <w:smallCaps w:val="0"/>
+        <w:strike w:val="0"/>
+        <w:dstrike w:val="0"/>
+        <w:outline w:val="0"/>
+        <w:emboss w:val="0"/>
+        <w:imprint w:val="0"/>
+        <w:spacing w:val="0"/>
+        <w:w w:val="100"/>
+        <w:kern w:val="0"/>
+        <w:position w:val="0"/>
+        <w:highlight w:val="none"/>
+        <w:vertAlign w:val="baseline"/>
+      </w:rPr>
+    </w:lvl>
+    <w:lvl w:ilvl="7" w:tplc="F6CEE248">
+      <w:start w:val="1"/>
+      <w:numFmt w:val="bullet"/>
+      <w:lvlText w:val="o"/>
+      <w:lvlJc w:val="left"/>
+      <w:pPr>
+        <w:ind w:left="5400" w:hanging="360"/>
+      </w:pPr>
+      <w:rPr>
+        <w:rFonts w:ascii="Courier New" w:eastAsia="Courier New" w:hAnsi="Courier New" w:cs="Courier New"/>
+        <w:b w:val="0"/>
+        <w:bCs w:val="0"/>
+        <w:i w:val="0"/>
+        <w:iCs w:val="0"/>
+        <w:caps w:val="0"/>
+        <w:smallCaps w:val="0"/>
+        <w:strike w:val="0"/>
+        <w:dstrike w:val="0"/>
+        <w:outline w:val="0"/>
+        <w:emboss w:val="0"/>
+        <w:imprint w:val="0"/>
+        <w:spacing w:val="0"/>
+        <w:w w:val="100"/>
+        <w:kern w:val="0"/>
+        <w:position w:val="0"/>
+        <w:highlight w:val="none"/>
+        <w:vertAlign w:val="baseline"/>
+      </w:rPr>
+    </w:lvl>
+    <w:lvl w:ilvl="8" w:tplc="9E663246">
+      <w:start w:val="1"/>
+      <w:numFmt w:val="bullet"/>
+      <w:lvlText w:val="▪"/>
+      <w:lvlJc w:val="left"/>
+      <w:pPr>
+        <w:ind w:left="6120" w:hanging="360"/>
+      </w:pPr>
+      <w:rPr>
+        <w:rFonts w:ascii="Courier New" w:eastAsia="Courier New" w:hAnsi="Courier New" w:cs="Courier New"/>
+        <w:b w:val="0"/>
+        <w:bCs w:val="0"/>
+        <w:i w:val="0"/>
+        <w:iCs w:val="0"/>
+        <w:caps w:val="0"/>
+        <w:smallCaps w:val="0"/>
+        <w:strike w:val="0"/>
+        <w:dstrike w:val="0"/>
+        <w:outline w:val="0"/>
+        <w:emboss w:val="0"/>
+        <w:imprint w:val="0"/>
+        <w:spacing w:val="0"/>
+        <w:w w:val="100"/>
+        <w:kern w:val="0"/>
+        <w:position w:val="0"/>
+        <w:highlight w:val="none"/>
+        <w:vertAlign w:val="baseline"/>
+      </w:rPr>
+    </w:lvl>
+  </w:abstractNum>
+  <w:num w:numId="1">
+    <w:abstractNumId w:val="1"/>
+  </w:num>
+  <w:num w:numId="2">
+    <w:abstractNumId w:val="0"/>
+  </w:num>
+</w:numbering>
 </file>
 
 <file path=word/styles.xml><?xml version="1.0" encoding="utf-8"?>
@@ -660,7 +1640,7 @@
     <w:lsdException w:name="Medium Shading 2 Accent 1" w:uiPriority="64"/>
     <w:lsdException w:name="Medium List 1 Accent 1" w:uiPriority="65"/>
     <w:lsdException w:name="Revision" w:semiHidden="1"/>
-    <w:lsdException w:name="List Paragraph" w:uiPriority="34" w:qFormat="1"/>
+    <w:lsdException w:name="List Paragraph" w:uiPriority="0" w:qFormat="1"/>
     <w:lsdException w:name="Quote" w:uiPriority="29" w:qFormat="1"/>
     <w:lsdException w:name="Intense Quote" w:uiPriority="30" w:qFormat="1"/>
     <w:lsdException w:name="Medium List 2 Accent 1" w:uiPriority="66"/>
@@ -957,6 +1937,36 @@
         <w14:bevel/>
       </w14:textOutline>
     </w:rPr>
+  </w:style>
+  <w:style w:type="paragraph" w:styleId="ListParagraph">
+    <w:name w:val="List Paragraph"/>
+    <w:rsid w:val="004C3FD7"/>
+    <w:pPr>
+      <w:pBdr>
+        <w:top w:val="nil"/>
+        <w:left w:val="nil"/>
+        <w:bottom w:val="nil"/>
+        <w:right w:val="nil"/>
+        <w:between w:val="nil"/>
+        <w:bar w:val="nil"/>
+      </w:pBdr>
+      <w:ind w:left="720"/>
+    </w:pPr>
+    <w:rPr>
+      <w:rFonts w:ascii="Calibri" w:eastAsia="Calibri" w:hAnsi="Calibri" w:cs="Calibri"/>
+      <w:color w:val="000000"/>
+      <w:u w:color="000000"/>
+      <w:bdr w:val="nil"/>
+    </w:rPr>
+  </w:style>
+  <w:style w:type="numbering" w:customStyle="1" w:styleId="ImportedStyle1">
+    <w:name w:val="Imported Style 1"/>
+    <w:rsid w:val="004C3FD7"/>
+    <w:pPr>
+      <w:numPr>
+        <w:numId w:val="1"/>
+      </w:numPr>
+    </w:pPr>
   </w:style>
 </w:styles>
 </file>

</xml_diff>

<commit_message>
Chests collected now add to an inventory list
</commit_message>
<xml_diff>
--- a/GameDesign/Final Project Report.docx
+++ b/GameDesign/Final Project Report.docx
@@ -4,7 +4,6 @@
   <w:body>
     <w:p>
       <w:pPr>
-        <w:pStyle w:val="Body"/>
         <w:spacing w:after="0" w:line="240" w:lineRule="auto"/>
         <w:contextualSpacing/>
         <w:jc w:val="center"/>
@@ -16,25 +15,16 @@
       </w:pPr>
       <w:r>
         <w:rPr>
-          <w:rFonts w:ascii="Times New Roman" w:hAnsi="Times New Roman" w:cs="Times New Roman"/>
-          <w:sz w:val="24"/>
-          <w:szCs w:val="24"/>
-        </w:rPr>
-        <w:t xml:space="preserve">“Before Dark” </w:t>
-      </w:r>
-      <w:r>
-        <w:rPr>
-          <w:rFonts w:ascii="Times New Roman" w:hAnsi="Times New Roman" w:cs="Times New Roman"/>
-          <w:sz w:val="24"/>
-          <w:szCs w:val="24"/>
-          <w:lang w:val="fr-FR"/>
-        </w:rPr>
-        <w:t>Final Progress Report</w:t>
-      </w:r>
-    </w:p>
-    <w:p>
-      <w:pPr>
-        <w:pStyle w:val="Body"/>
+          <w:rFonts w:ascii="Times New Roman" w:eastAsia="Times New Roman" w:hAnsi="Times New Roman" w:cs="Times New Roman"/>
+          <w:color w:val="000000"/>
+          <w:sz w:val="24"/>
+          <w:szCs w:val="24"/>
+        </w:rPr>
+        <w:t>“Before Dark” Final Progress Report</w:t>
+      </w:r>
+    </w:p>
+    <w:p>
+      <w:pPr>
         <w:spacing w:after="0" w:line="240" w:lineRule="auto"/>
         <w:contextualSpacing/>
         <w:jc w:val="center"/>
@@ -46,7 +36,8 @@
       </w:pPr>
       <w:r>
         <w:rPr>
-          <w:rFonts w:ascii="Times New Roman" w:hAnsi="Times New Roman" w:cs="Times New Roman"/>
+          <w:rFonts w:ascii="Times New Roman" w:eastAsia="Times New Roman" w:hAnsi="Times New Roman" w:cs="Times New Roman"/>
+          <w:color w:val="000000"/>
           <w:sz w:val="24"/>
           <w:szCs w:val="24"/>
         </w:rPr>
@@ -55,7 +46,6 @@
     </w:p>
     <w:p>
       <w:pPr>
-        <w:pStyle w:val="Body"/>
         <w:spacing w:after="0" w:line="240" w:lineRule="auto"/>
         <w:contextualSpacing/>
         <w:jc w:val="center"/>
@@ -67,7 +57,8 @@
       </w:pPr>
       <w:r>
         <w:rPr>
-          <w:rFonts w:ascii="Times New Roman" w:hAnsi="Times New Roman" w:cs="Times New Roman"/>
+          <w:rFonts w:ascii="Times New Roman" w:eastAsia="Times New Roman" w:hAnsi="Times New Roman" w:cs="Times New Roman"/>
+          <w:color w:val="000000"/>
           <w:sz w:val="24"/>
           <w:szCs w:val="24"/>
         </w:rPr>
@@ -76,16 +67,19 @@
     </w:p>
     <w:p>
       <w:pPr>
+        <w:spacing w:after="0" w:line="240" w:lineRule="auto"/>
+        <w:contextualSpacing/>
         <w:jc w:val="center"/>
         <w:rPr>
-          <w:rFonts w:ascii="Times New Roman" w:hAnsi="Times New Roman" w:cs="Times New Roman"/>
-          <w:sz w:val="24"/>
-          <w:szCs w:val="24"/>
-        </w:rPr>
-      </w:pPr>
-      <w:r>
-        <w:rPr>
-          <w:rFonts w:ascii="Times New Roman" w:hAnsi="Times New Roman" w:cs="Times New Roman"/>
+          <w:rFonts w:ascii="Times New Roman" w:eastAsia="Times New Roman" w:hAnsi="Times New Roman" w:cs="Times New Roman"/>
+          <w:sz w:val="24"/>
+          <w:szCs w:val="24"/>
+        </w:rPr>
+      </w:pPr>
+      <w:r>
+        <w:rPr>
+          <w:rFonts w:ascii="Times New Roman" w:eastAsia="Times New Roman" w:hAnsi="Times New Roman" w:cs="Times New Roman"/>
+          <w:color w:val="000000"/>
           <w:sz w:val="24"/>
           <w:szCs w:val="24"/>
         </w:rPr>
@@ -94,88 +88,77 @@
     </w:p>
     <w:p>
       <w:pPr>
-        <w:rPr>
-          <w:rFonts w:ascii="Times New Roman" w:hAnsi="Times New Roman" w:cs="Times New Roman"/>
-          <w:sz w:val="24"/>
-          <w:szCs w:val="24"/>
-        </w:rPr>
-      </w:pPr>
-      <w:r>
-        <w:rPr>
-          <w:rFonts w:ascii="Times New Roman" w:hAnsi="Times New Roman" w:cs="Times New Roman"/>
-          <w:sz w:val="24"/>
-          <w:szCs w:val="24"/>
-        </w:rPr>
-        <w:t xml:space="preserve">at least 6 pages, font size 12pt, single-spaced, 1” margins) consisting at least the following content: </w:t>
-      </w:r>
-    </w:p>
-    <w:p>
-      <w:pPr>
-        <w:rPr>
-          <w:rFonts w:ascii="Times New Roman" w:hAnsi="Times New Roman" w:cs="Times New Roman"/>
-          <w:sz w:val="24"/>
-          <w:szCs w:val="24"/>
-        </w:rPr>
-      </w:pPr>
-      <w:r>
-        <w:rPr>
-          <w:rFonts w:ascii="Times New Roman" w:hAnsi="Times New Roman" w:cs="Times New Roman"/>
-          <w:sz w:val="24"/>
-          <w:szCs w:val="24"/>
-        </w:rPr>
-        <w:t>- Explain each group member’s contribution</w:t>
-      </w:r>
-      <w:r>
-        <w:rPr>
-          <w:rFonts w:ascii="Times New Roman" w:hAnsi="Times New Roman" w:cs="Times New Roman"/>
-          <w:sz w:val="24"/>
-          <w:szCs w:val="24"/>
-        </w:rPr>
-        <w:t>:</w:t>
-      </w:r>
-      <w:r>
-        <w:rPr>
-          <w:rFonts w:ascii="Times New Roman" w:hAnsi="Times New Roman" w:cs="Times New Roman"/>
-          <w:sz w:val="24"/>
-          <w:szCs w:val="24"/>
-        </w:rPr>
-        <w:t xml:space="preserve"> (pulled from progress report, </w:t>
-      </w:r>
-      <w:r>
-        <w:rPr>
-          <w:rFonts w:ascii="Times New Roman" w:hAnsi="Times New Roman" w:cs="Times New Roman"/>
-          <w:sz w:val="24"/>
-          <w:szCs w:val="24"/>
-        </w:rPr>
-        <w:t xml:space="preserve">may </w:t>
-      </w:r>
-      <w:r>
-        <w:rPr>
-          <w:rFonts w:ascii="Times New Roman" w:hAnsi="Times New Roman" w:cs="Times New Roman"/>
-          <w:sz w:val="24"/>
-          <w:szCs w:val="24"/>
-        </w:rPr>
-        <w:t>need an update)</w:t>
-      </w:r>
-    </w:p>
-    <w:p>
-      <w:pPr>
-        <w:pStyle w:val="ListParagraph"/>
-        <w:numPr>
-          <w:ilvl w:val="0"/>
-          <w:numId w:val="2"/>
-        </w:numPr>
-        <w:spacing w:after="0" w:line="240" w:lineRule="auto"/>
-        <w:contextualSpacing/>
-        <w:rPr>
-          <w:rFonts w:ascii="Times New Roman" w:hAnsi="Times New Roman" w:cs="Times New Roman"/>
-          <w:sz w:val="24"/>
-          <w:szCs w:val="24"/>
-        </w:rPr>
-      </w:pPr>
-      <w:r>
-        <w:rPr>
-          <w:rFonts w:ascii="Times New Roman" w:hAnsi="Times New Roman" w:cs="Times New Roman"/>
+        <w:spacing w:after="0" w:line="240" w:lineRule="auto"/>
+        <w:contextualSpacing/>
+        <w:rPr>
+          <w:rFonts w:ascii="Times New Roman" w:eastAsia="Times New Roman" w:hAnsi="Times New Roman" w:cs="Times New Roman"/>
+          <w:sz w:val="24"/>
+          <w:szCs w:val="24"/>
+        </w:rPr>
+      </w:pPr>
+      <w:r>
+        <w:rPr>
+          <w:rFonts w:ascii="Times New Roman" w:eastAsia="Times New Roman" w:hAnsi="Times New Roman" w:cs="Times New Roman"/>
+          <w:color w:val="000000"/>
+          <w:sz w:val="24"/>
+          <w:szCs w:val="24"/>
+        </w:rPr>
+        <w:t>at least 6 pages, font size 12pt, single-spaced, 1” margins) consisting at least the following content:</w:t>
+      </w:r>
+    </w:p>
+    <w:p>
+      <w:pPr>
+        <w:spacing w:after="0" w:line="240" w:lineRule="auto"/>
+        <w:contextualSpacing/>
+        <w:rPr>
+          <w:rFonts w:ascii="Times New Roman" w:eastAsia="Times New Roman" w:hAnsi="Times New Roman" w:cs="Times New Roman"/>
+          <w:sz w:val="24"/>
+          <w:szCs w:val="24"/>
+        </w:rPr>
+      </w:pPr>
+      <w:r>
+        <w:rPr>
+          <w:rFonts w:ascii="Times New Roman" w:eastAsia="Times New Roman" w:hAnsi="Times New Roman" w:cs="Times New Roman"/>
+          <w:color w:val="000000"/>
+          <w:sz w:val="24"/>
+          <w:szCs w:val="24"/>
+        </w:rPr>
+        <w:t>- Explain each group member’s contribution: (pulled from progress report, may need an update)</w:t>
+      </w:r>
+    </w:p>
+    <w:p>
+      <w:pPr>
+        <w:spacing w:after="0" w:line="240" w:lineRule="auto"/>
+        <w:ind w:left="360"/>
+        <w:contextualSpacing/>
+        <w:rPr>
+          <w:rFonts w:ascii="Times New Roman" w:eastAsia="Times New Roman" w:hAnsi="Times New Roman" w:cs="Times New Roman"/>
+          <w:sz w:val="24"/>
+          <w:szCs w:val="24"/>
+        </w:rPr>
+      </w:pPr>
+      <w:r>
+        <w:rPr>
+          <w:rFonts w:ascii="Arial" w:eastAsia="Times New Roman" w:hAnsi="Arial" w:cs="Arial"/>
+          <w:color w:val="000000"/>
+          <w:sz w:val="24"/>
+          <w:szCs w:val="24"/>
+        </w:rPr>
+        <w:t>·</w:t>
+      </w:r>
+      <w:r>
+        <w:rPr>
+          <w:rFonts w:ascii="Times New Roman" w:eastAsia="Times New Roman" w:hAnsi="Times New Roman" w:cs="Times New Roman"/>
+          <w:color w:val="000000"/>
+          <w:sz w:val="14"/>
+          <w:szCs w:val="14"/>
+        </w:rPr>
+        <w:t xml:space="preserve">       </w:t>
+      </w:r>
+      <w:r>
+        <w:rPr>
+          <w:rFonts w:ascii="Times New Roman" w:eastAsia="Times New Roman" w:hAnsi="Times New Roman" w:cs="Times New Roman"/>
+          <w:color w:val="000000"/>
           <w:sz w:val="24"/>
           <w:szCs w:val="24"/>
         </w:rPr>
@@ -184,22 +167,37 @@
     </w:p>
     <w:p>
       <w:pPr>
-        <w:pStyle w:val="ListParagraph"/>
-        <w:numPr>
-          <w:ilvl w:val="0"/>
-          <w:numId w:val="2"/>
-        </w:numPr>
-        <w:spacing w:after="0" w:line="240" w:lineRule="auto"/>
-        <w:contextualSpacing/>
-        <w:rPr>
-          <w:rFonts w:ascii="Times New Roman" w:hAnsi="Times New Roman" w:cs="Times New Roman"/>
-          <w:sz w:val="24"/>
-          <w:szCs w:val="24"/>
-        </w:rPr>
-      </w:pPr>
-      <w:r>
-        <w:rPr>
-          <w:rFonts w:ascii="Times New Roman" w:hAnsi="Times New Roman" w:cs="Times New Roman"/>
+        <w:spacing w:after="0" w:line="240" w:lineRule="auto"/>
+        <w:ind w:left="360"/>
+        <w:contextualSpacing/>
+        <w:rPr>
+          <w:rFonts w:ascii="Times New Roman" w:eastAsia="Times New Roman" w:hAnsi="Times New Roman" w:cs="Times New Roman"/>
+          <w:sz w:val="24"/>
+          <w:szCs w:val="24"/>
+        </w:rPr>
+      </w:pPr>
+      <w:r>
+        <w:rPr>
+          <w:rFonts w:ascii="Arial" w:eastAsia="Times New Roman" w:hAnsi="Arial" w:cs="Arial"/>
+          <w:color w:val="000000"/>
+          <w:sz w:val="24"/>
+          <w:szCs w:val="24"/>
+        </w:rPr>
+        <w:t>·</w:t>
+      </w:r>
+      <w:r>
+        <w:rPr>
+          <w:rFonts w:ascii="Times New Roman" w:eastAsia="Times New Roman" w:hAnsi="Times New Roman" w:cs="Times New Roman"/>
+          <w:color w:val="000000"/>
+          <w:sz w:val="14"/>
+          <w:szCs w:val="14"/>
+        </w:rPr>
+        <w:t xml:space="preserve">       </w:t>
+      </w:r>
+      <w:r>
+        <w:rPr>
+          <w:rFonts w:ascii="Times New Roman" w:eastAsia="Times New Roman" w:hAnsi="Times New Roman" w:cs="Times New Roman"/>
+          <w:color w:val="000000"/>
           <w:sz w:val="24"/>
           <w:szCs w:val="24"/>
         </w:rPr>
@@ -208,22 +206,37 @@
     </w:p>
     <w:p>
       <w:pPr>
-        <w:pStyle w:val="ListParagraph"/>
-        <w:numPr>
-          <w:ilvl w:val="0"/>
-          <w:numId w:val="2"/>
-        </w:numPr>
-        <w:spacing w:after="0" w:line="240" w:lineRule="auto"/>
-        <w:contextualSpacing/>
-        <w:rPr>
-          <w:rFonts w:ascii="Times New Roman" w:hAnsi="Times New Roman" w:cs="Times New Roman"/>
-          <w:sz w:val="24"/>
-          <w:szCs w:val="24"/>
-        </w:rPr>
-      </w:pPr>
-      <w:r>
-        <w:rPr>
-          <w:rFonts w:ascii="Times New Roman" w:hAnsi="Times New Roman" w:cs="Times New Roman"/>
+        <w:spacing w:after="0" w:line="240" w:lineRule="auto"/>
+        <w:ind w:left="360"/>
+        <w:contextualSpacing/>
+        <w:rPr>
+          <w:rFonts w:ascii="Times New Roman" w:eastAsia="Times New Roman" w:hAnsi="Times New Roman" w:cs="Times New Roman"/>
+          <w:sz w:val="24"/>
+          <w:szCs w:val="24"/>
+        </w:rPr>
+      </w:pPr>
+      <w:r>
+        <w:rPr>
+          <w:rFonts w:ascii="Arial" w:eastAsia="Times New Roman" w:hAnsi="Arial" w:cs="Arial"/>
+          <w:color w:val="000000"/>
+          <w:sz w:val="24"/>
+          <w:szCs w:val="24"/>
+        </w:rPr>
+        <w:t>·</w:t>
+      </w:r>
+      <w:r>
+        <w:rPr>
+          <w:rFonts w:ascii="Times New Roman" w:eastAsia="Times New Roman" w:hAnsi="Times New Roman" w:cs="Times New Roman"/>
+          <w:color w:val="000000"/>
+          <w:sz w:val="14"/>
+          <w:szCs w:val="14"/>
+        </w:rPr>
+        <w:t xml:space="preserve">       </w:t>
+      </w:r>
+      <w:r>
+        <w:rPr>
+          <w:rFonts w:ascii="Times New Roman" w:eastAsia="Times New Roman" w:hAnsi="Times New Roman" w:cs="Times New Roman"/>
+          <w:color w:val="000000"/>
           <w:sz w:val="24"/>
           <w:szCs w:val="24"/>
         </w:rPr>
@@ -232,46 +245,96 @@
     </w:p>
     <w:p>
       <w:pPr>
-        <w:pStyle w:val="ListParagraph"/>
-        <w:numPr>
-          <w:ilvl w:val="0"/>
-          <w:numId w:val="2"/>
-        </w:numPr>
-        <w:spacing w:after="0" w:line="240" w:lineRule="auto"/>
-        <w:contextualSpacing/>
-        <w:rPr>
-          <w:rFonts w:ascii="Times New Roman" w:hAnsi="Times New Roman" w:cs="Times New Roman"/>
-          <w:sz w:val="24"/>
-          <w:szCs w:val="24"/>
-        </w:rPr>
-      </w:pPr>
-      <w:r>
-        <w:rPr>
-          <w:rFonts w:ascii="Times New Roman" w:hAnsi="Times New Roman" w:cs="Times New Roman"/>
-          <w:sz w:val="24"/>
-          <w:szCs w:val="24"/>
-        </w:rPr>
-        <w:t>Courtland Crouchet: programmer and web designer; manages everything about the website; designs most of the mechanics and second-to-second gameplay that the player will be experiencing</w:t>
-      </w:r>
-    </w:p>
-    <w:p>
-      <w:pPr>
-        <w:pStyle w:val="ListParagraph"/>
-        <w:numPr>
-          <w:ilvl w:val="0"/>
-          <w:numId w:val="2"/>
-        </w:numPr>
-        <w:spacing w:after="0" w:line="240" w:lineRule="auto"/>
-        <w:contextualSpacing/>
-        <w:rPr>
-          <w:rFonts w:ascii="Times New Roman" w:hAnsi="Times New Roman" w:cs="Times New Roman"/>
-          <w:sz w:val="24"/>
-          <w:szCs w:val="24"/>
-        </w:rPr>
-      </w:pPr>
-      <w:r>
-        <w:rPr>
-          <w:rFonts w:ascii="Times New Roman" w:hAnsi="Times New Roman" w:cs="Times New Roman"/>
+        <w:spacing w:after="0" w:line="240" w:lineRule="auto"/>
+        <w:ind w:left="360"/>
+        <w:contextualSpacing/>
+        <w:rPr>
+          <w:rFonts w:ascii="Times New Roman" w:eastAsia="Times New Roman" w:hAnsi="Times New Roman" w:cs="Times New Roman"/>
+          <w:sz w:val="24"/>
+          <w:szCs w:val="24"/>
+        </w:rPr>
+      </w:pPr>
+      <w:r>
+        <w:rPr>
+          <w:rFonts w:ascii="Arial" w:eastAsia="Times New Roman" w:hAnsi="Arial" w:cs="Arial"/>
+          <w:color w:val="000000"/>
+          <w:sz w:val="24"/>
+          <w:szCs w:val="24"/>
+        </w:rPr>
+        <w:t>·</w:t>
+      </w:r>
+      <w:r>
+        <w:rPr>
+          <w:rFonts w:ascii="Times New Roman" w:eastAsia="Times New Roman" w:hAnsi="Times New Roman" w:cs="Times New Roman"/>
+          <w:color w:val="000000"/>
+          <w:sz w:val="14"/>
+          <w:szCs w:val="14"/>
+        </w:rPr>
+        <w:t xml:space="preserve">       </w:t>
+      </w:r>
+      <w:r>
+        <w:rPr>
+          <w:rFonts w:ascii="Times New Roman" w:eastAsia="Times New Roman" w:hAnsi="Times New Roman" w:cs="Times New Roman"/>
+          <w:color w:val="000000"/>
+          <w:sz w:val="24"/>
+          <w:szCs w:val="24"/>
+        </w:rPr>
+        <w:t xml:space="preserve">Courtland </w:t>
+      </w:r>
+      <w:proofErr w:type="spellStart"/>
+      <w:r>
+        <w:rPr>
+          <w:rFonts w:ascii="Times New Roman" w:eastAsia="Times New Roman" w:hAnsi="Times New Roman" w:cs="Times New Roman"/>
+          <w:color w:val="000000"/>
+          <w:sz w:val="24"/>
+          <w:szCs w:val="24"/>
+        </w:rPr>
+        <w:t>Crouchet</w:t>
+      </w:r>
+      <w:proofErr w:type="spellEnd"/>
+      <w:r>
+        <w:rPr>
+          <w:rFonts w:ascii="Times New Roman" w:eastAsia="Times New Roman" w:hAnsi="Times New Roman" w:cs="Times New Roman"/>
+          <w:color w:val="000000"/>
+          <w:sz w:val="24"/>
+          <w:szCs w:val="24"/>
+        </w:rPr>
+        <w:t>: programmer and web designer; manages everything about the website; designs most of the mechanics and second-to-second gameplay that the player will be experiencing</w:t>
+      </w:r>
+    </w:p>
+    <w:p>
+      <w:pPr>
+        <w:spacing w:after="0" w:line="240" w:lineRule="auto"/>
+        <w:ind w:left="360"/>
+        <w:contextualSpacing/>
+        <w:rPr>
+          <w:rFonts w:ascii="Times New Roman" w:eastAsia="Times New Roman" w:hAnsi="Times New Roman" w:cs="Times New Roman"/>
+          <w:sz w:val="24"/>
+          <w:szCs w:val="24"/>
+        </w:rPr>
+      </w:pPr>
+      <w:r>
+        <w:rPr>
+          <w:rFonts w:ascii="Arial" w:eastAsia="Times New Roman" w:hAnsi="Arial" w:cs="Arial"/>
+          <w:color w:val="000000"/>
+          <w:sz w:val="24"/>
+          <w:szCs w:val="24"/>
+        </w:rPr>
+        <w:t>·</w:t>
+      </w:r>
+      <w:r>
+        <w:rPr>
+          <w:rFonts w:ascii="Times New Roman" w:eastAsia="Times New Roman" w:hAnsi="Times New Roman" w:cs="Times New Roman"/>
+          <w:color w:val="000000"/>
+          <w:sz w:val="14"/>
+          <w:szCs w:val="14"/>
+        </w:rPr>
+        <w:t xml:space="preserve">       </w:t>
+      </w:r>
+      <w:r>
+        <w:rPr>
+          <w:rFonts w:ascii="Times New Roman" w:eastAsia="Times New Roman" w:hAnsi="Times New Roman" w:cs="Times New Roman"/>
+          <w:color w:val="000000"/>
           <w:sz w:val="24"/>
           <w:szCs w:val="24"/>
         </w:rPr>
@@ -280,611 +343,471 @@
     </w:p>
     <w:p>
       <w:pPr>
-        <w:rPr>
-          <w:rFonts w:ascii="Times New Roman" w:hAnsi="Times New Roman" w:cs="Times New Roman"/>
-          <w:sz w:val="24"/>
-          <w:szCs w:val="24"/>
-        </w:rPr>
-      </w:pPr>
-    </w:p>
-    <w:p>
-      <w:pPr>
-        <w:rPr>
-          <w:rFonts w:ascii="Times New Roman" w:hAnsi="Times New Roman" w:cs="Times New Roman"/>
-          <w:sz w:val="24"/>
-          <w:szCs w:val="24"/>
-        </w:rPr>
-      </w:pPr>
-      <w:r>
-        <w:rPr>
-          <w:rFonts w:ascii="Times New Roman" w:hAnsi="Times New Roman" w:cs="Times New Roman"/>
-          <w:sz w:val="24"/>
-          <w:szCs w:val="24"/>
-        </w:rPr>
-        <w:t xml:space="preserve"> - Explain how to play your game</w:t>
-      </w:r>
-      <w:r>
-        <w:rPr>
-          <w:rFonts w:ascii="Times New Roman" w:hAnsi="Times New Roman" w:cs="Times New Roman"/>
-          <w:sz w:val="24"/>
-          <w:szCs w:val="24"/>
-        </w:rPr>
-        <w:t xml:space="preserve">: </w:t>
-      </w:r>
-    </w:p>
-    <w:p>
-      <w:pPr>
-        <w:rPr>
-          <w:rFonts w:ascii="Times New Roman" w:hAnsi="Times New Roman" w:cs="Times New Roman"/>
-          <w:sz w:val="24"/>
-          <w:szCs w:val="24"/>
-        </w:rPr>
-      </w:pPr>
-      <w:r>
-        <w:rPr>
-          <w:rFonts w:ascii="Times New Roman" w:hAnsi="Times New Roman" w:cs="Times New Roman"/>
-          <w:sz w:val="24"/>
-          <w:szCs w:val="24"/>
-        </w:rPr>
-        <w:tab/>
-        <w:t>Details of in-game UI here</w:t>
-      </w:r>
-      <w:r>
-        <w:rPr>
-          <w:rFonts w:ascii="Times New Roman" w:hAnsi="Times New Roman" w:cs="Times New Roman"/>
-          <w:sz w:val="24"/>
-          <w:szCs w:val="24"/>
-        </w:rPr>
-        <w:t>: (expand on this content)</w:t>
-      </w:r>
-    </w:p>
-    <w:p>
-      <w:pPr>
-        <w:rPr>
-          <w:rFonts w:ascii="Times New Roman" w:hAnsi="Times New Roman" w:cs="Times New Roman"/>
-          <w:sz w:val="24"/>
-          <w:szCs w:val="24"/>
-        </w:rPr>
-      </w:pPr>
-      <w:r>
-        <w:rPr>
-          <w:rFonts w:ascii="Times New Roman" w:hAnsi="Times New Roman" w:cs="Times New Roman"/>
-          <w:sz w:val="24"/>
-          <w:szCs w:val="24"/>
-        </w:rPr>
-        <w:t xml:space="preserve">Start </w:t>
-      </w:r>
-      <w:r>
-        <w:rPr>
-          <w:rFonts w:ascii="Times New Roman" w:hAnsi="Times New Roman" w:cs="Times New Roman"/>
-          <w:sz w:val="24"/>
-          <w:szCs w:val="24"/>
-        </w:rPr>
-        <w:t>menu</w:t>
-      </w:r>
-      <w:r>
-        <w:rPr>
-          <w:rFonts w:ascii="Times New Roman" w:hAnsi="Times New Roman" w:cs="Times New Roman"/>
-          <w:sz w:val="24"/>
-          <w:szCs w:val="24"/>
-        </w:rPr>
-        <w:t>, pause and save screen</w:t>
-      </w:r>
-      <w:r>
-        <w:rPr>
-          <w:rFonts w:ascii="Times New Roman" w:hAnsi="Times New Roman" w:cs="Times New Roman"/>
-          <w:sz w:val="24"/>
-          <w:szCs w:val="24"/>
-        </w:rPr>
-        <w:t xml:space="preserve">, attack with right click, jump with space, accomplish quest before the sun sets in forest or before the </w:t>
-      </w:r>
-      <w:r>
-        <w:rPr>
-          <w:rFonts w:ascii="Times New Roman" w:hAnsi="Times New Roman" w:cs="Times New Roman"/>
-          <w:sz w:val="24"/>
-          <w:szCs w:val="24"/>
-        </w:rPr>
-        <w:t>streetlights</w:t>
-      </w:r>
-      <w:r>
-        <w:rPr>
-          <w:rFonts w:ascii="Times New Roman" w:hAnsi="Times New Roman" w:cs="Times New Roman"/>
-          <w:sz w:val="24"/>
-          <w:szCs w:val="24"/>
-        </w:rPr>
-        <w:t xml:space="preserve"> come on in the suburb</w:t>
-      </w:r>
-      <w:r>
-        <w:rPr>
-          <w:rFonts w:ascii="Times New Roman" w:hAnsi="Times New Roman" w:cs="Times New Roman"/>
-          <w:sz w:val="24"/>
-          <w:szCs w:val="24"/>
-        </w:rPr>
-        <w:t>…etc</w:t>
-      </w:r>
-    </w:p>
-    <w:p>
-      <w:pPr>
-        <w:rPr>
-          <w:rFonts w:ascii="Times New Roman" w:hAnsi="Times New Roman" w:cs="Times New Roman"/>
-          <w:sz w:val="24"/>
-          <w:szCs w:val="24"/>
-        </w:rPr>
-      </w:pPr>
-    </w:p>
-    <w:p>
-      <w:pPr>
-        <w:rPr>
-          <w:rFonts w:ascii="Times New Roman" w:hAnsi="Times New Roman" w:cs="Times New Roman"/>
-          <w:sz w:val="24"/>
-          <w:szCs w:val="24"/>
-        </w:rPr>
-      </w:pPr>
-    </w:p>
-    <w:p>
-      <w:pPr>
-        <w:rPr>
-          <w:rFonts w:ascii="Times New Roman" w:hAnsi="Times New Roman" w:cs="Times New Roman"/>
-          <w:sz w:val="24"/>
-          <w:szCs w:val="24"/>
-        </w:rPr>
-      </w:pPr>
-      <w:r>
-        <w:rPr>
-          <w:rFonts w:ascii="Times New Roman" w:hAnsi="Times New Roman" w:cs="Times New Roman"/>
-          <w:sz w:val="24"/>
-          <w:szCs w:val="24"/>
-        </w:rPr>
-        <w:t xml:space="preserve"> - Explain the design trades-offs that you had to make, including what you originally envisioned versus what you accomplished</w:t>
-      </w:r>
-      <w:r>
-        <w:rPr>
-          <w:rFonts w:ascii="Times New Roman" w:hAnsi="Times New Roman" w:cs="Times New Roman"/>
-          <w:sz w:val="24"/>
-          <w:szCs w:val="24"/>
-        </w:rPr>
-        <w:t>:</w:t>
-      </w:r>
-    </w:p>
-    <w:p>
-      <w:pPr>
-        <w:rPr>
-          <w:rFonts w:ascii="Times New Roman" w:hAnsi="Times New Roman" w:cs="Times New Roman"/>
-          <w:sz w:val="24"/>
-          <w:szCs w:val="24"/>
-        </w:rPr>
-      </w:pPr>
-      <w:r>
-        <w:rPr>
-          <w:rFonts w:ascii="Times New Roman" w:hAnsi="Times New Roman" w:cs="Times New Roman"/>
-          <w:sz w:val="24"/>
-          <w:szCs w:val="24"/>
-        </w:rPr>
-        <w:tab/>
-      </w:r>
-      <w:r>
-        <w:rPr>
-          <w:rFonts w:ascii="Times New Roman" w:hAnsi="Times New Roman" w:cs="Times New Roman"/>
-          <w:sz w:val="24"/>
-          <w:szCs w:val="24"/>
-        </w:rPr>
-        <w:t>Originally,</w:t>
-      </w:r>
-      <w:r>
-        <w:rPr>
-          <w:rFonts w:ascii="Times New Roman" w:hAnsi="Times New Roman" w:cs="Times New Roman"/>
-          <w:sz w:val="24"/>
-          <w:szCs w:val="24"/>
-        </w:rPr>
-        <w:t xml:space="preserve"> we e</w:t>
-      </w:r>
-      <w:r>
-        <w:rPr>
-          <w:rFonts w:ascii="Times New Roman" w:hAnsi="Times New Roman" w:cs="Times New Roman"/>
-          <w:sz w:val="24"/>
-          <w:szCs w:val="24"/>
-        </w:rPr>
-        <w:t xml:space="preserve">nvisioned a team of 6 people working </w:t>
-      </w:r>
-      <w:r>
-        <w:rPr>
-          <w:rFonts w:ascii="Times New Roman" w:hAnsi="Times New Roman" w:cs="Times New Roman"/>
-          <w:sz w:val="24"/>
-          <w:szCs w:val="24"/>
-        </w:rPr>
-        <w:t>to make the best game in the class. However</w:t>
-      </w:r>
-      <w:r>
-        <w:rPr>
-          <w:rFonts w:ascii="Times New Roman" w:hAnsi="Times New Roman" w:cs="Times New Roman"/>
-          <w:sz w:val="24"/>
-          <w:szCs w:val="24"/>
-        </w:rPr>
-        <w:t>,</w:t>
-      </w:r>
-      <w:r>
-        <w:rPr>
-          <w:rFonts w:ascii="Times New Roman" w:hAnsi="Times New Roman" w:cs="Times New Roman"/>
-          <w:sz w:val="24"/>
-          <w:szCs w:val="24"/>
-        </w:rPr>
-        <w:t xml:space="preserve"> </w:t>
-      </w:r>
-      <w:r>
-        <w:rPr>
-          <w:rFonts w:ascii="Times New Roman" w:hAnsi="Times New Roman" w:cs="Times New Roman"/>
-          <w:sz w:val="24"/>
-          <w:szCs w:val="24"/>
-        </w:rPr>
-        <w:t>after unforeseen circumstances</w:t>
-      </w:r>
-      <w:r>
-        <w:rPr>
-          <w:rFonts w:ascii="Times New Roman" w:hAnsi="Times New Roman" w:cs="Times New Roman"/>
-          <w:sz w:val="24"/>
-          <w:szCs w:val="24"/>
-        </w:rPr>
-        <w:t xml:space="preserve"> we had to </w:t>
-      </w:r>
-      <w:r>
-        <w:rPr>
-          <w:rFonts w:ascii="Times New Roman" w:hAnsi="Times New Roman" w:cs="Times New Roman"/>
-          <w:sz w:val="24"/>
-          <w:szCs w:val="24"/>
-        </w:rPr>
-        <w:t>re-envision</w:t>
-      </w:r>
-      <w:r>
-        <w:rPr>
-          <w:rFonts w:ascii="Times New Roman" w:hAnsi="Times New Roman" w:cs="Times New Roman"/>
-          <w:sz w:val="24"/>
-          <w:szCs w:val="24"/>
-        </w:rPr>
-        <w:t xml:space="preserve"> our original idea</w:t>
-      </w:r>
-      <w:r>
-        <w:rPr>
-          <w:rFonts w:ascii="Times New Roman" w:hAnsi="Times New Roman" w:cs="Times New Roman"/>
-          <w:sz w:val="24"/>
-          <w:szCs w:val="24"/>
-        </w:rPr>
-        <w:t>. (explain more here)</w:t>
-      </w:r>
-    </w:p>
-    <w:p>
-      <w:pPr>
-        <w:rPr>
-          <w:rFonts w:ascii="Times New Roman" w:hAnsi="Times New Roman" w:cs="Times New Roman"/>
-          <w:sz w:val="24"/>
-          <w:szCs w:val="24"/>
-        </w:rPr>
-      </w:pPr>
-    </w:p>
-    <w:p>
-      <w:pPr>
-        <w:rPr>
-          <w:rFonts w:ascii="Times New Roman" w:hAnsi="Times New Roman" w:cs="Times New Roman"/>
-          <w:sz w:val="24"/>
-          <w:szCs w:val="24"/>
-        </w:rPr>
-      </w:pPr>
-      <w:r>
-        <w:rPr>
-          <w:rFonts w:ascii="Times New Roman" w:hAnsi="Times New Roman" w:cs="Times New Roman"/>
-          <w:sz w:val="24"/>
-          <w:szCs w:val="24"/>
-        </w:rPr>
-        <w:t xml:space="preserve"> - Explain the overall software design</w:t>
-      </w:r>
-      <w:r>
-        <w:rPr>
-          <w:rFonts w:ascii="Times New Roman" w:hAnsi="Times New Roman" w:cs="Times New Roman"/>
-          <w:sz w:val="24"/>
-          <w:szCs w:val="24"/>
-        </w:rPr>
-        <w:t>:</w:t>
-      </w:r>
-    </w:p>
-    <w:p>
-      <w:pPr>
+        <w:spacing w:after="0" w:line="240" w:lineRule="auto"/>
+        <w:contextualSpacing/>
+        <w:rPr>
+          <w:rFonts w:ascii="Times New Roman" w:eastAsia="Times New Roman" w:hAnsi="Times New Roman" w:cs="Times New Roman"/>
+          <w:sz w:val="24"/>
+          <w:szCs w:val="24"/>
+        </w:rPr>
+      </w:pPr>
+      <w:r>
+        <w:rPr>
+          <w:rFonts w:ascii="Times New Roman" w:eastAsia="Times New Roman" w:hAnsi="Times New Roman" w:cs="Times New Roman"/>
+          <w:color w:val="000000"/>
+          <w:sz w:val="24"/>
+          <w:szCs w:val="24"/>
+        </w:rPr>
+        <w:t> </w:t>
+      </w:r>
+    </w:p>
+    <w:p>
+      <w:pPr>
+        <w:spacing w:after="0" w:line="240" w:lineRule="auto"/>
+        <w:contextualSpacing/>
+        <w:rPr>
+          <w:rFonts w:ascii="Times New Roman" w:eastAsia="Times New Roman" w:hAnsi="Times New Roman" w:cs="Times New Roman"/>
+          <w:sz w:val="24"/>
+          <w:szCs w:val="24"/>
+        </w:rPr>
+      </w:pPr>
+      <w:r>
+        <w:rPr>
+          <w:rFonts w:ascii="Times New Roman" w:eastAsia="Times New Roman" w:hAnsi="Times New Roman" w:cs="Times New Roman"/>
+          <w:color w:val="000000"/>
+          <w:sz w:val="24"/>
+          <w:szCs w:val="24"/>
+        </w:rPr>
+        <w:t> - Explain how to play your game:</w:t>
+      </w:r>
+    </w:p>
+    <w:p>
+      <w:pPr>
+        <w:spacing w:after="0" w:line="240" w:lineRule="auto"/>
+        <w:contextualSpacing/>
+        <w:rPr>
+          <w:rFonts w:ascii="Times New Roman" w:eastAsia="Times New Roman" w:hAnsi="Times New Roman" w:cs="Times New Roman"/>
+          <w:sz w:val="24"/>
+          <w:szCs w:val="24"/>
+        </w:rPr>
+      </w:pPr>
+      <w:r>
+        <w:rPr>
+          <w:rFonts w:ascii="Times New Roman" w:eastAsia="Times New Roman" w:hAnsi="Times New Roman" w:cs="Times New Roman"/>
+          <w:color w:val="000000"/>
+          <w:sz w:val="24"/>
+          <w:szCs w:val="24"/>
+        </w:rPr>
+        <w:t>            Details of in-game UI here: (expand on this content)</w:t>
+      </w:r>
+    </w:p>
+    <w:p>
+      <w:pPr>
+        <w:spacing w:after="0" w:line="240" w:lineRule="auto"/>
+        <w:contextualSpacing/>
+        <w:rPr>
+          <w:rFonts w:ascii="Times New Roman" w:eastAsia="Times New Roman" w:hAnsi="Times New Roman" w:cs="Times New Roman"/>
+          <w:sz w:val="24"/>
+          <w:szCs w:val="24"/>
+        </w:rPr>
+      </w:pPr>
+      <w:r>
+        <w:rPr>
+          <w:rFonts w:ascii="Times New Roman" w:eastAsia="Times New Roman" w:hAnsi="Times New Roman" w:cs="Times New Roman"/>
+          <w:color w:val="000000"/>
+          <w:sz w:val="24"/>
+          <w:szCs w:val="24"/>
+        </w:rPr>
+        <w:t>Start menu, pause and save screen, attack with right click, jump with space, accomplish quest before the sun sets in forest or before the streetlights come on in the suburb…</w:t>
+      </w:r>
+      <w:proofErr w:type="spellStart"/>
+      <w:r>
+        <w:rPr>
+          <w:rFonts w:ascii="Times New Roman" w:eastAsia="Times New Roman" w:hAnsi="Times New Roman" w:cs="Times New Roman"/>
+          <w:color w:val="000000"/>
+          <w:sz w:val="24"/>
+          <w:szCs w:val="24"/>
+        </w:rPr>
+        <w:t>etc</w:t>
+      </w:r>
+      <w:proofErr w:type="spellEnd"/>
+    </w:p>
+    <w:p>
+      <w:pPr>
+        <w:spacing w:after="0" w:line="240" w:lineRule="auto"/>
+        <w:contextualSpacing/>
+        <w:rPr>
+          <w:rFonts w:ascii="Times New Roman" w:eastAsia="Times New Roman" w:hAnsi="Times New Roman" w:cs="Times New Roman"/>
+          <w:sz w:val="24"/>
+          <w:szCs w:val="24"/>
+        </w:rPr>
+      </w:pPr>
+      <w:r>
+        <w:rPr>
+          <w:rFonts w:ascii="Times New Roman" w:eastAsia="Times New Roman" w:hAnsi="Times New Roman" w:cs="Times New Roman"/>
+          <w:color w:val="000000"/>
+          <w:sz w:val="24"/>
+          <w:szCs w:val="24"/>
+        </w:rPr>
+        <w:t> </w:t>
+      </w:r>
+    </w:p>
+    <w:p>
+      <w:pPr>
+        <w:spacing w:after="0" w:line="240" w:lineRule="auto"/>
+        <w:contextualSpacing/>
+        <w:rPr>
+          <w:rFonts w:ascii="Times New Roman" w:eastAsia="Times New Roman" w:hAnsi="Times New Roman" w:cs="Times New Roman"/>
+          <w:sz w:val="24"/>
+          <w:szCs w:val="24"/>
+        </w:rPr>
+      </w:pPr>
+      <w:r>
+        <w:rPr>
+          <w:rFonts w:ascii="Times New Roman" w:eastAsia="Times New Roman" w:hAnsi="Times New Roman" w:cs="Times New Roman"/>
+          <w:color w:val="000000"/>
+          <w:sz w:val="24"/>
+          <w:szCs w:val="24"/>
+        </w:rPr>
+        <w:t> </w:t>
+      </w:r>
+    </w:p>
+    <w:p>
+      <w:pPr>
+        <w:spacing w:after="0" w:line="240" w:lineRule="auto"/>
+        <w:contextualSpacing/>
+        <w:rPr>
+          <w:rFonts w:ascii="Times New Roman" w:eastAsia="Times New Roman" w:hAnsi="Times New Roman" w:cs="Times New Roman"/>
+          <w:sz w:val="24"/>
+          <w:szCs w:val="24"/>
+        </w:rPr>
+      </w:pPr>
+      <w:r>
+        <w:rPr>
+          <w:rFonts w:ascii="Times New Roman" w:eastAsia="Times New Roman" w:hAnsi="Times New Roman" w:cs="Times New Roman"/>
+          <w:color w:val="000000"/>
+          <w:sz w:val="24"/>
+          <w:szCs w:val="24"/>
+        </w:rPr>
+        <w:t> - Explain the design trades-offs that you had to make, including what you originally envisioned versus what you accomplished:</w:t>
+      </w:r>
+    </w:p>
+    <w:p>
+      <w:pPr>
+        <w:spacing w:after="0" w:line="240" w:lineRule="auto"/>
+        <w:contextualSpacing/>
+        <w:rPr>
+          <w:rFonts w:ascii="Times New Roman" w:eastAsia="Times New Roman" w:hAnsi="Times New Roman" w:cs="Times New Roman"/>
+          <w:sz w:val="24"/>
+          <w:szCs w:val="24"/>
+        </w:rPr>
+      </w:pPr>
+      <w:r>
+        <w:rPr>
+          <w:rFonts w:ascii="Times New Roman" w:eastAsia="Times New Roman" w:hAnsi="Times New Roman" w:cs="Times New Roman"/>
+          <w:color w:val="000000"/>
+          <w:sz w:val="24"/>
+          <w:szCs w:val="24"/>
+        </w:rPr>
+        <w:t>            Originally, we envisioned a team of 6 people working to make the best game in the class. However, after unforeseen circumstances we had to re-envision our original idea. (explain more here)</w:t>
+      </w:r>
+    </w:p>
+    <w:p>
+      <w:pPr>
+        <w:spacing w:after="0" w:line="240" w:lineRule="auto"/>
+        <w:contextualSpacing/>
+        <w:rPr>
+          <w:rFonts w:ascii="Times New Roman" w:eastAsia="Times New Roman" w:hAnsi="Times New Roman" w:cs="Times New Roman"/>
+          <w:sz w:val="24"/>
+          <w:szCs w:val="24"/>
+        </w:rPr>
+      </w:pPr>
+      <w:r>
+        <w:rPr>
+          <w:rFonts w:ascii="Times New Roman" w:eastAsia="Times New Roman" w:hAnsi="Times New Roman" w:cs="Times New Roman"/>
+          <w:color w:val="000000"/>
+          <w:sz w:val="24"/>
+          <w:szCs w:val="24"/>
+        </w:rPr>
+        <w:t xml:space="preserve">    When creating Pablo, we originally envisioned him being able to wield a variety of items and weapons found throughout the level. The entire process for creating the characters mesh, rig, textures, and animations were done in Blender, a free and open source 3D creation and animation software. During the animation process, it proved difficult to attach separate objects into his hands using the same action animations. Due to this, we had to limit him to only use one weapon by combining Pablo and his Stick Sword into one single mesh. This fixed the issue with his weapon sticking to the </w:t>
+      </w:r>
+      <w:r>
+        <w:rPr>
+          <w:rFonts w:ascii="Times New Roman" w:eastAsia="Times New Roman" w:hAnsi="Times New Roman" w:cs="Times New Roman"/>
+          <w:color w:val="000000"/>
+          <w:sz w:val="24"/>
+          <w:szCs w:val="24"/>
+        </w:rPr>
+        <w:t>animation but</w:t>
+      </w:r>
+      <w:r>
+        <w:rPr>
+          <w:rFonts w:ascii="Times New Roman" w:eastAsia="Times New Roman" w:hAnsi="Times New Roman" w:cs="Times New Roman"/>
+          <w:color w:val="000000"/>
+          <w:sz w:val="24"/>
+          <w:szCs w:val="24"/>
+        </w:rPr>
+        <w:t xml:space="preserve"> meant that we could not allow him to hold different items anymore. For this, we had to insert a general</w:t>
+      </w:r>
+      <w:r>
+        <w:rPr>
+          <w:rFonts w:ascii="Times New Roman" w:eastAsia="Times New Roman" w:hAnsi="Times New Roman" w:cs="Times New Roman"/>
+          <w:color w:val="000000"/>
+          <w:sz w:val="24"/>
+          <w:szCs w:val="24"/>
+        </w:rPr>
+        <w:t xml:space="preserve"> “</w:t>
+      </w:r>
+      <w:r>
+        <w:rPr>
+          <w:rFonts w:ascii="Times New Roman" w:eastAsia="Times New Roman" w:hAnsi="Times New Roman" w:cs="Times New Roman"/>
+          <w:color w:val="000000"/>
+          <w:sz w:val="24"/>
+          <w:szCs w:val="24"/>
+        </w:rPr>
+        <w:t>pickup” animation that simply adds the items to the inventory solely for quest progression purposes. </w:t>
+      </w:r>
+    </w:p>
+    <w:p>
+      <w:pPr>
+        <w:spacing w:after="0" w:line="240" w:lineRule="auto"/>
+        <w:contextualSpacing/>
+        <w:rPr>
+          <w:rFonts w:ascii="Times New Roman" w:eastAsia="Times New Roman" w:hAnsi="Times New Roman" w:cs="Times New Roman"/>
+          <w:sz w:val="24"/>
+          <w:szCs w:val="24"/>
+        </w:rPr>
+      </w:pPr>
+    </w:p>
+    <w:p>
+      <w:pPr>
+        <w:spacing w:after="0" w:line="240" w:lineRule="auto"/>
+        <w:contextualSpacing/>
+        <w:rPr>
+          <w:rFonts w:ascii="Times New Roman" w:eastAsia="Times New Roman" w:hAnsi="Times New Roman" w:cs="Times New Roman"/>
+          <w:sz w:val="24"/>
+          <w:szCs w:val="24"/>
+        </w:rPr>
+      </w:pPr>
+      <w:r>
+        <w:rPr>
+          <w:rFonts w:ascii="Times New Roman" w:eastAsia="Times New Roman" w:hAnsi="Times New Roman" w:cs="Times New Roman"/>
+          <w:color w:val="000000"/>
+          <w:sz w:val="24"/>
+          <w:szCs w:val="24"/>
+        </w:rPr>
+        <w:t> - Explain the overall software design:</w:t>
+      </w:r>
+    </w:p>
+    <w:p>
+      <w:pPr>
+        <w:spacing w:after="0" w:line="240" w:lineRule="auto"/>
         <w:ind w:left="720"/>
-        <w:rPr>
-          <w:rFonts w:ascii="Times New Roman" w:hAnsi="Times New Roman" w:cs="Times New Roman"/>
-          <w:sz w:val="24"/>
-          <w:szCs w:val="24"/>
-        </w:rPr>
-      </w:pPr>
-      <w:r>
-        <w:rPr>
-          <w:rFonts w:ascii="Times New Roman" w:hAnsi="Times New Roman" w:cs="Times New Roman"/>
-          <w:sz w:val="24"/>
-          <w:szCs w:val="24"/>
-        </w:rPr>
-        <w:t xml:space="preserve"> • Show and discuss any Finite State Machines</w:t>
-      </w:r>
-      <w:r>
-        <w:rPr>
-          <w:rFonts w:ascii="Times New Roman" w:hAnsi="Times New Roman" w:cs="Times New Roman"/>
-          <w:sz w:val="24"/>
-          <w:szCs w:val="24"/>
-        </w:rPr>
-        <w:t>:</w:t>
-      </w:r>
-      <w:r>
-        <w:rPr>
-          <w:rFonts w:ascii="Times New Roman" w:hAnsi="Times New Roman" w:cs="Times New Roman"/>
-          <w:sz w:val="24"/>
-          <w:szCs w:val="24"/>
-        </w:rPr>
-        <w:t xml:space="preserve"> (possibly inventory system </w:t>
-      </w:r>
-      <w:r>
-        <w:rPr>
-          <w:rFonts w:ascii="Times New Roman" w:hAnsi="Times New Roman" w:cs="Times New Roman"/>
-          <w:sz w:val="24"/>
-          <w:szCs w:val="24"/>
-        </w:rPr>
-        <w:t>and save/load functionality of the game/ core game loop…</w:t>
-      </w:r>
-      <w:r>
-        <w:rPr>
-          <w:rFonts w:ascii="Times New Roman" w:hAnsi="Times New Roman" w:cs="Times New Roman"/>
-          <w:sz w:val="24"/>
-          <w:szCs w:val="24"/>
-        </w:rPr>
-        <w:t>)</w:t>
-      </w:r>
-    </w:p>
-    <w:p>
-      <w:pPr>
+        <w:contextualSpacing/>
+        <w:rPr>
+          <w:rFonts w:ascii="Times New Roman" w:eastAsia="Times New Roman" w:hAnsi="Times New Roman" w:cs="Times New Roman"/>
+          <w:sz w:val="24"/>
+          <w:szCs w:val="24"/>
+        </w:rPr>
+      </w:pPr>
+      <w:r>
+        <w:rPr>
+          <w:rFonts w:ascii="Times New Roman" w:eastAsia="Times New Roman" w:hAnsi="Times New Roman" w:cs="Times New Roman"/>
+          <w:color w:val="000000"/>
+          <w:sz w:val="24"/>
+          <w:szCs w:val="24"/>
+        </w:rPr>
+        <w:t> • Show and discuss any Finite State Machines: (possibly inventory system and save/load functionality of the game/ core game loop…)</w:t>
+      </w:r>
+    </w:p>
+    <w:p>
+      <w:pPr>
+        <w:spacing w:after="0" w:line="240" w:lineRule="auto"/>
         <w:ind w:left="720"/>
-        <w:rPr>
-          <w:rFonts w:ascii="Times New Roman" w:hAnsi="Times New Roman" w:cs="Times New Roman"/>
-          <w:sz w:val="24"/>
-          <w:szCs w:val="24"/>
-        </w:rPr>
-      </w:pPr>
-      <w:r>
-        <w:rPr>
-          <w:rFonts w:ascii="Times New Roman" w:hAnsi="Times New Roman" w:cs="Times New Roman"/>
+        <w:contextualSpacing/>
+        <w:rPr>
+          <w:rFonts w:ascii="Times New Roman" w:eastAsia="Times New Roman" w:hAnsi="Times New Roman" w:cs="Times New Roman"/>
+          <w:sz w:val="24"/>
+          <w:szCs w:val="24"/>
+        </w:rPr>
+      </w:pPr>
+      <w:r>
+        <w:rPr>
+          <w:rFonts w:ascii="Times New Roman" w:eastAsia="Times New Roman" w:hAnsi="Times New Roman" w:cs="Times New Roman"/>
+          <w:color w:val="000000"/>
+          <w:sz w:val="24"/>
+          <w:szCs w:val="24"/>
+        </w:rPr>
+        <w:t> • Give high-level explanation of any AI used: (explain goblin ai here)</w:t>
+      </w:r>
+    </w:p>
+    <w:p>
+      <w:pPr>
+        <w:spacing w:after="0" w:line="240" w:lineRule="auto"/>
+        <w:ind w:left="720"/>
+        <w:contextualSpacing/>
+        <w:rPr>
+          <w:rFonts w:ascii="Times New Roman" w:eastAsia="Times New Roman" w:hAnsi="Times New Roman" w:cs="Times New Roman"/>
+          <w:sz w:val="24"/>
+          <w:szCs w:val="24"/>
+        </w:rPr>
+      </w:pPr>
+      <w:r>
+        <w:rPr>
+          <w:rFonts w:ascii="Times New Roman" w:eastAsia="Times New Roman" w:hAnsi="Times New Roman" w:cs="Times New Roman"/>
+          <w:color w:val="000000"/>
           <w:sz w:val="24"/>
           <w:szCs w:val="24"/>
         </w:rPr>
         <w:lastRenderedPageBreak/>
-        <w:t xml:space="preserve"> • Give high-level explanation of any AI used</w:t>
-      </w:r>
-      <w:r>
-        <w:rPr>
-          <w:rFonts w:ascii="Times New Roman" w:hAnsi="Times New Roman" w:cs="Times New Roman"/>
-          <w:sz w:val="24"/>
-          <w:szCs w:val="24"/>
-        </w:rPr>
-        <w:t>:</w:t>
-      </w:r>
-      <w:r>
-        <w:rPr>
-          <w:rFonts w:ascii="Times New Roman" w:hAnsi="Times New Roman" w:cs="Times New Roman"/>
-          <w:sz w:val="24"/>
-          <w:szCs w:val="24"/>
-        </w:rPr>
-        <w:t xml:space="preserve"> (explain goblin ai here)</w:t>
-      </w:r>
-    </w:p>
-    <w:p>
-      <w:pPr>
+        <w:t>• Explain how specific visual or audio effects were achieved: (ambient sounds)</w:t>
+      </w:r>
+    </w:p>
+    <w:p>
+      <w:pPr>
+        <w:spacing w:after="0" w:line="240" w:lineRule="auto"/>
         <w:ind w:left="720"/>
-        <w:rPr>
-          <w:rFonts w:ascii="Times New Roman" w:hAnsi="Times New Roman" w:cs="Times New Roman"/>
-          <w:sz w:val="24"/>
-          <w:szCs w:val="24"/>
-        </w:rPr>
-      </w:pPr>
-      <w:r>
-        <w:rPr>
-          <w:rFonts w:ascii="Times New Roman" w:hAnsi="Times New Roman" w:cs="Times New Roman"/>
-          <w:sz w:val="24"/>
-          <w:szCs w:val="24"/>
-        </w:rPr>
-        <w:t>• Explain how specific visual or audio effects were achieved</w:t>
-      </w:r>
-      <w:r>
-        <w:rPr>
-          <w:rFonts w:ascii="Times New Roman" w:hAnsi="Times New Roman" w:cs="Times New Roman"/>
-          <w:sz w:val="24"/>
-          <w:szCs w:val="24"/>
-        </w:rPr>
-        <w:t>:</w:t>
-      </w:r>
-      <w:r>
-        <w:rPr>
-          <w:rFonts w:ascii="Times New Roman" w:hAnsi="Times New Roman" w:cs="Times New Roman"/>
-          <w:sz w:val="24"/>
-          <w:szCs w:val="24"/>
-        </w:rPr>
-        <w:t xml:space="preserve"> (ambient sounds)</w:t>
-      </w:r>
-    </w:p>
-    <w:p>
-      <w:pPr>
-        <w:ind w:left="720"/>
-        <w:rPr>
-          <w:rFonts w:ascii="Times New Roman" w:hAnsi="Times New Roman" w:cs="Times New Roman"/>
-          <w:sz w:val="24"/>
-          <w:szCs w:val="24"/>
-        </w:rPr>
-      </w:pPr>
-    </w:p>
-    <w:p>
-      <w:pPr>
-        <w:rPr>
-          <w:rFonts w:ascii="Times New Roman" w:hAnsi="Times New Roman" w:cs="Times New Roman"/>
-          <w:sz w:val="24"/>
-          <w:szCs w:val="24"/>
-        </w:rPr>
-      </w:pPr>
-      <w:r>
-        <w:rPr>
-          <w:rFonts w:ascii="Times New Roman" w:hAnsi="Times New Roman" w:cs="Times New Roman"/>
-          <w:sz w:val="24"/>
-          <w:szCs w:val="24"/>
-        </w:rPr>
-        <w:t>- Credit any open-source audio, artwork and code used</w:t>
-      </w:r>
-      <w:r>
-        <w:rPr>
-          <w:rFonts w:ascii="Times New Roman" w:hAnsi="Times New Roman" w:cs="Times New Roman"/>
-          <w:sz w:val="24"/>
-          <w:szCs w:val="24"/>
-        </w:rPr>
-        <w:t>:</w:t>
-      </w:r>
-    </w:p>
-    <w:p>
-      <w:pPr>
-        <w:ind w:firstLine="720"/>
-        <w:rPr>
-          <w:rFonts w:ascii="Times New Roman" w:hAnsi="Times New Roman" w:cs="Times New Roman"/>
-          <w:sz w:val="24"/>
-          <w:szCs w:val="24"/>
-        </w:rPr>
-      </w:pPr>
-      <w:r>
-        <w:rPr>
-          <w:rFonts w:ascii="Times New Roman" w:hAnsi="Times New Roman" w:cs="Times New Roman"/>
-          <w:sz w:val="24"/>
-          <w:szCs w:val="24"/>
-        </w:rPr>
-        <w:t xml:space="preserve">Camera controller and camera collision were implemented watching a YouTube video </w:t>
-      </w:r>
-      <w:r>
-        <w:rPr>
-          <w:rFonts w:ascii="Times New Roman" w:hAnsi="Times New Roman" w:cs="Times New Roman"/>
-          <w:sz w:val="24"/>
-          <w:szCs w:val="24"/>
-        </w:rPr>
-        <w:t>titled</w:t>
-      </w:r>
-      <w:r>
-        <w:rPr>
-          <w:rFonts w:ascii="Times New Roman" w:hAnsi="Times New Roman" w:cs="Times New Roman"/>
-          <w:sz w:val="24"/>
-          <w:szCs w:val="24"/>
-        </w:rPr>
-        <w:t xml:space="preserve"> “Free 3</w:t>
-      </w:r>
-      <w:r>
-        <w:rPr>
-          <w:rFonts w:ascii="Times New Roman" w:hAnsi="Times New Roman" w:cs="Times New Roman"/>
-          <w:sz w:val="24"/>
-          <w:szCs w:val="24"/>
+        <w:contextualSpacing/>
+        <w:rPr>
+          <w:rFonts w:ascii="Times New Roman" w:eastAsia="Times New Roman" w:hAnsi="Times New Roman" w:cs="Times New Roman"/>
+          <w:sz w:val="24"/>
+          <w:szCs w:val="24"/>
+        </w:rPr>
+      </w:pPr>
+      <w:r>
+        <w:rPr>
+          <w:rFonts w:ascii="Times New Roman" w:eastAsia="Times New Roman" w:hAnsi="Times New Roman" w:cs="Times New Roman"/>
+          <w:color w:val="000000"/>
+          <w:sz w:val="24"/>
+          <w:szCs w:val="24"/>
+        </w:rPr>
+        <w:t> </w:t>
+      </w:r>
+    </w:p>
+    <w:p>
+      <w:pPr>
+        <w:spacing w:after="0" w:line="240" w:lineRule="auto"/>
+        <w:contextualSpacing/>
+        <w:rPr>
+          <w:rFonts w:ascii="Times New Roman" w:eastAsia="Times New Roman" w:hAnsi="Times New Roman" w:cs="Times New Roman"/>
+          <w:sz w:val="24"/>
+          <w:szCs w:val="24"/>
+        </w:rPr>
+      </w:pPr>
+      <w:r>
+        <w:rPr>
+          <w:rFonts w:ascii="Times New Roman" w:eastAsia="Times New Roman" w:hAnsi="Times New Roman" w:cs="Times New Roman"/>
+          <w:color w:val="000000"/>
+          <w:sz w:val="24"/>
+          <w:szCs w:val="24"/>
+        </w:rPr>
+        <w:t>- Credit any open-source audio, artwork and code used:</w:t>
+      </w:r>
+    </w:p>
+    <w:p>
+      <w:pPr>
+        <w:spacing w:after="0" w:line="240" w:lineRule="auto"/>
+        <w:contextualSpacing/>
+        <w:rPr>
+          <w:rFonts w:ascii="Times New Roman" w:eastAsia="Times New Roman" w:hAnsi="Times New Roman" w:cs="Times New Roman"/>
+          <w:sz w:val="24"/>
+          <w:szCs w:val="24"/>
+        </w:rPr>
+      </w:pPr>
+      <w:r>
+        <w:rPr>
+          <w:rFonts w:ascii="Times New Roman" w:eastAsia="Times New Roman" w:hAnsi="Times New Roman" w:cs="Times New Roman"/>
+          <w:color w:val="000000"/>
+          <w:sz w:val="24"/>
+          <w:szCs w:val="24"/>
+        </w:rPr>
+        <w:t>Camera controller and camera collision were implemented watching a YouTube video titled “Free 3</w:t>
+      </w:r>
+      <w:r>
+        <w:rPr>
+          <w:rFonts w:ascii="Times New Roman" w:eastAsia="Times New Roman" w:hAnsi="Times New Roman" w:cs="Times New Roman"/>
+          <w:color w:val="000000"/>
+          <w:sz w:val="14"/>
+          <w:szCs w:val="14"/>
           <w:vertAlign w:val="superscript"/>
         </w:rPr>
         <w:t>rd</w:t>
       </w:r>
       <w:r>
         <w:rPr>
-          <w:rFonts w:ascii="Times New Roman" w:hAnsi="Times New Roman" w:cs="Times New Roman"/>
-          <w:sz w:val="24"/>
-          <w:szCs w:val="24"/>
-        </w:rPr>
-        <w:t xml:space="preserve"> Person Camera Setup &amp; Camera Collision Tutorial”</w:t>
-      </w:r>
-      <w:r>
-        <w:rPr>
-          <w:rFonts w:ascii="Times New Roman" w:hAnsi="Times New Roman" w:cs="Times New Roman"/>
-          <w:sz w:val="24"/>
-          <w:szCs w:val="24"/>
-        </w:rPr>
-        <w:t xml:space="preserve"> by Filmstorm</w:t>
-      </w:r>
-      <w:r>
-        <w:rPr>
-          <w:rFonts w:ascii="Times New Roman" w:hAnsi="Times New Roman" w:cs="Times New Roman"/>
-          <w:sz w:val="24"/>
-          <w:szCs w:val="24"/>
-        </w:rPr>
-        <w:t xml:space="preserve">. </w:t>
-      </w:r>
-      <w:r>
-        <w:rPr>
-          <w:rFonts w:ascii="Times New Roman" w:hAnsi="Times New Roman" w:cs="Times New Roman"/>
-          <w:sz w:val="24"/>
-          <w:szCs w:val="24"/>
-        </w:rPr>
-        <w:t>Player movement was</w:t>
-      </w:r>
-      <w:r>
-        <w:rPr>
-          <w:rFonts w:ascii="Times New Roman" w:hAnsi="Times New Roman" w:cs="Times New Roman"/>
-          <w:sz w:val="24"/>
-          <w:szCs w:val="24"/>
-        </w:rPr>
-        <w:t xml:space="preserve"> also</w:t>
-      </w:r>
-      <w:r>
-        <w:rPr>
-          <w:rFonts w:ascii="Times New Roman" w:hAnsi="Times New Roman" w:cs="Times New Roman"/>
-          <w:sz w:val="24"/>
-          <w:szCs w:val="24"/>
-        </w:rPr>
-        <w:t xml:space="preserve"> implemented watching a </w:t>
-      </w:r>
-      <w:r>
-        <w:rPr>
-          <w:rFonts w:ascii="Times New Roman" w:hAnsi="Times New Roman" w:cs="Times New Roman"/>
-          <w:sz w:val="24"/>
-          <w:szCs w:val="24"/>
-        </w:rPr>
-        <w:t>YouTube</w:t>
-      </w:r>
-      <w:r>
-        <w:rPr>
-          <w:rFonts w:ascii="Times New Roman" w:hAnsi="Times New Roman" w:cs="Times New Roman"/>
-          <w:sz w:val="24"/>
-          <w:szCs w:val="24"/>
-        </w:rPr>
-        <w:t xml:space="preserve"> series </w:t>
-      </w:r>
-      <w:r>
-        <w:rPr>
-          <w:rFonts w:ascii="Times New Roman" w:hAnsi="Times New Roman" w:cs="Times New Roman"/>
-          <w:sz w:val="24"/>
-          <w:szCs w:val="24"/>
-        </w:rPr>
-        <w:t>titled “Unity 3D Platformer – Learn to Make a 3D Action Platformer” by gamesplusjames</w:t>
-      </w:r>
-      <w:r>
-        <w:rPr>
-          <w:rFonts w:ascii="Times New Roman" w:hAnsi="Times New Roman" w:cs="Times New Roman"/>
+          <w:rFonts w:ascii="Times New Roman" w:eastAsia="Times New Roman" w:hAnsi="Times New Roman" w:cs="Times New Roman"/>
+          <w:color w:val="000000"/>
+          <w:sz w:val="24"/>
+          <w:szCs w:val="24"/>
+        </w:rPr>
+        <w:t xml:space="preserve"> Person Camera Setup &amp; Camera Collision Tutorial” by </w:t>
+      </w:r>
+      <w:proofErr w:type="spellStart"/>
+      <w:r>
+        <w:rPr>
+          <w:rFonts w:ascii="Times New Roman" w:eastAsia="Times New Roman" w:hAnsi="Times New Roman" w:cs="Times New Roman"/>
+          <w:color w:val="000000"/>
+          <w:sz w:val="24"/>
+          <w:szCs w:val="24"/>
+        </w:rPr>
+        <w:t>Filmstorm</w:t>
+      </w:r>
+      <w:proofErr w:type="spellEnd"/>
+      <w:r>
+        <w:rPr>
+          <w:rFonts w:ascii="Times New Roman" w:eastAsia="Times New Roman" w:hAnsi="Times New Roman" w:cs="Times New Roman"/>
+          <w:color w:val="000000"/>
+          <w:sz w:val="24"/>
+          <w:szCs w:val="24"/>
+        </w:rPr>
+        <w:t xml:space="preserve">. Player movement was also implemented watching a YouTube series titled “Unity 3D Platformer – Learn to Make a 3D Action Platformer” by </w:t>
+      </w:r>
+      <w:proofErr w:type="spellStart"/>
+      <w:r>
+        <w:rPr>
+          <w:rFonts w:ascii="Times New Roman" w:eastAsia="Times New Roman" w:hAnsi="Times New Roman" w:cs="Times New Roman"/>
+          <w:color w:val="000000"/>
+          <w:sz w:val="24"/>
+          <w:szCs w:val="24"/>
+        </w:rPr>
+        <w:t>gamesplusjames</w:t>
+      </w:r>
+      <w:proofErr w:type="spellEnd"/>
+      <w:r>
+        <w:rPr>
+          <w:rFonts w:ascii="Times New Roman" w:eastAsia="Times New Roman" w:hAnsi="Times New Roman" w:cs="Times New Roman"/>
+          <w:color w:val="000000"/>
+          <w:sz w:val="24"/>
+          <w:szCs w:val="24"/>
+        </w:rPr>
+        <w:t xml:space="preserve">. A UI item interface was added to the game via a tutorial video as well titled “Unity Inventory UI Tutorial” by </w:t>
+      </w:r>
+      <w:proofErr w:type="spellStart"/>
+      <w:r>
+        <w:rPr>
+          <w:rFonts w:ascii="Times New Roman" w:eastAsia="Times New Roman" w:hAnsi="Times New Roman" w:cs="Times New Roman"/>
+          <w:color w:val="000000"/>
+          <w:sz w:val="24"/>
+          <w:szCs w:val="24"/>
+        </w:rPr>
+        <w:t>Jayanam</w:t>
+      </w:r>
+      <w:proofErr w:type="spellEnd"/>
+      <w:r>
+        <w:rPr>
+          <w:rFonts w:ascii="Times New Roman" w:eastAsia="Times New Roman" w:hAnsi="Times New Roman" w:cs="Times New Roman"/>
+          <w:color w:val="000000"/>
           <w:sz w:val="24"/>
           <w:szCs w:val="24"/>
         </w:rPr>
         <w:t>.</w:t>
       </w:r>
-      <w:r>
-        <w:rPr>
-          <w:rFonts w:ascii="Times New Roman" w:hAnsi="Times New Roman" w:cs="Times New Roman"/>
-          <w:sz w:val="24"/>
-          <w:szCs w:val="24"/>
-        </w:rPr>
-        <w:t xml:space="preserve"> A UI item interface was added to the game via a tutorial video as well titled “Unity </w:t>
-      </w:r>
-      <w:r>
-        <w:rPr>
-          <w:rFonts w:ascii="Times New Roman" w:hAnsi="Times New Roman" w:cs="Times New Roman"/>
-          <w:sz w:val="24"/>
-          <w:szCs w:val="24"/>
-        </w:rPr>
-        <w:t>Inventory</w:t>
-      </w:r>
-      <w:r>
-        <w:rPr>
-          <w:rFonts w:ascii="Times New Roman" w:hAnsi="Times New Roman" w:cs="Times New Roman"/>
-          <w:sz w:val="24"/>
-          <w:szCs w:val="24"/>
-        </w:rPr>
-        <w:t xml:space="preserve"> UI Tutorial” by Jayanam.</w:t>
-      </w:r>
+    </w:p>
+    <w:p>
+      <w:pPr>
+        <w:spacing w:after="0" w:line="240" w:lineRule="auto"/>
+        <w:contextualSpacing/>
+      </w:pPr>
     </w:p>
     <w:sectPr>
       <w:pgSz w:w="12240" w:h="15840"/>
@@ -1755,6 +1678,22 @@
       </w:numPr>
     </w:pPr>
   </w:style>
+  <w:style w:type="paragraph" w:styleId="NormalWeb">
+    <w:name w:val="Normal (Web)"/>
+    <w:basedOn w:val="Normal"/>
+    <w:uiPriority w:val="99"/>
+    <w:semiHidden/>
+    <w:unhideWhenUsed/>
+    <w:rsid w:val="00600A98"/>
+    <w:pPr>
+      <w:spacing w:before="100" w:beforeAutospacing="1" w:after="100" w:afterAutospacing="1" w:line="240" w:lineRule="auto"/>
+    </w:pPr>
+    <w:rPr>
+      <w:rFonts w:ascii="Times New Roman" w:eastAsia="Times New Roman" w:hAnsi="Times New Roman" w:cs="Times New Roman"/>
+      <w:sz w:val="24"/>
+      <w:szCs w:val="24"/>
+    </w:rPr>
+  </w:style>
 </w:styles>
 </file>
 

</xml_diff>

<commit_message>
Updated FPR to look like google docs
</commit_message>
<xml_diff>
--- a/GameDesign/Final Project Report.docx
+++ b/GameDesign/Final Project Report.docx
@@ -4,8 +4,222 @@
   <w:body>
     <w:p>
       <w:pPr>
+        <w:spacing w:before="240" w:after="0" w:line="240" w:lineRule="auto"/>
+        <w:jc w:val="center"/>
+        <w:rPr>
+          <w:rFonts w:ascii="Times New Roman" w:eastAsia="Times New Roman" w:hAnsi="Times New Roman" w:cs="Times New Roman"/>
+          <w:sz w:val="24"/>
+          <w:szCs w:val="24"/>
+        </w:rPr>
+      </w:pPr>
+      <w:r>
+        <w:rPr>
+          <w:rFonts w:ascii="Times New Roman" w:eastAsia="Times New Roman" w:hAnsi="Times New Roman" w:cs="Times New Roman"/>
+          <w:color w:val="000000"/>
+          <w:sz w:val="24"/>
+          <w:szCs w:val="24"/>
+        </w:rPr>
+        <w:t>“Before Dark” Final Progress Report</w:t>
+      </w:r>
+    </w:p>
+    <w:p>
+      <w:pPr>
+        <w:spacing w:before="240" w:after="0" w:line="240" w:lineRule="auto"/>
+        <w:jc w:val="center"/>
+        <w:rPr>
+          <w:rFonts w:ascii="Times New Roman" w:eastAsia="Times New Roman" w:hAnsi="Times New Roman" w:cs="Times New Roman"/>
+          <w:sz w:val="24"/>
+          <w:szCs w:val="24"/>
+        </w:rPr>
+      </w:pPr>
+      <w:r>
+        <w:rPr>
+          <w:rFonts w:ascii="Times New Roman" w:eastAsia="Times New Roman" w:hAnsi="Times New Roman" w:cs="Times New Roman"/>
+          <w:color w:val="000000"/>
+          <w:sz w:val="24"/>
+          <w:szCs w:val="24"/>
+        </w:rPr>
+        <w:t>Published by: React Gaming</w:t>
+      </w:r>
+    </w:p>
+    <w:p>
+      <w:pPr>
+        <w:spacing w:before="240" w:after="0" w:line="240" w:lineRule="auto"/>
+        <w:jc w:val="center"/>
+        <w:rPr>
+          <w:rFonts w:ascii="Times New Roman" w:eastAsia="Times New Roman" w:hAnsi="Times New Roman" w:cs="Times New Roman"/>
+          <w:sz w:val="24"/>
+          <w:szCs w:val="24"/>
+        </w:rPr>
+      </w:pPr>
+      <w:r>
+        <w:rPr>
+          <w:rFonts w:ascii="Times New Roman" w:eastAsia="Times New Roman" w:hAnsi="Times New Roman" w:cs="Times New Roman"/>
+          <w:color w:val="000000"/>
+          <w:sz w:val="24"/>
+          <w:szCs w:val="24"/>
+        </w:rPr>
+        <w:t>5/1/2020</w:t>
+      </w:r>
+    </w:p>
+    <w:p>
+      <w:pPr>
+        <w:spacing w:before="240" w:after="240" w:line="240" w:lineRule="auto"/>
+        <w:jc w:val="center"/>
+        <w:rPr>
+          <w:rFonts w:ascii="Times New Roman" w:eastAsia="Times New Roman" w:hAnsi="Times New Roman" w:cs="Times New Roman"/>
+          <w:sz w:val="24"/>
+          <w:szCs w:val="24"/>
+        </w:rPr>
+      </w:pPr>
+      <w:r>
+        <w:rPr>
+          <w:rFonts w:ascii="Times New Roman" w:eastAsia="Times New Roman" w:hAnsi="Times New Roman" w:cs="Times New Roman"/>
+          <w:b/>
+          <w:bCs/>
+          <w:color w:val="000000"/>
+          <w:sz w:val="24"/>
+          <w:szCs w:val="24"/>
+        </w:rPr>
+        <w:t>Final Update</w:t>
+      </w:r>
+    </w:p>
+    <w:p>
+      <w:pPr>
+        <w:pStyle w:val="ListParagraph"/>
+        <w:numPr>
+          <w:ilvl w:val="0"/>
+          <w:numId w:val="3"/>
+        </w:numPr>
         <w:spacing w:after="0" w:line="240" w:lineRule="auto"/>
-        <w:contextualSpacing/>
+        <w:rPr>
+          <w:rFonts w:ascii="Times New Roman" w:eastAsia="Times New Roman" w:hAnsi="Times New Roman" w:cs="Times New Roman"/>
+          <w:sz w:val="24"/>
+          <w:szCs w:val="24"/>
+        </w:rPr>
+      </w:pPr>
+      <w:r>
+        <w:rPr>
+          <w:rFonts w:ascii="Times New Roman" w:eastAsia="Times New Roman" w:hAnsi="Times New Roman" w:cs="Times New Roman"/>
+          <w:sz w:val="24"/>
+          <w:szCs w:val="24"/>
+        </w:rPr>
+        <w:t>Michael Gee: group leader; manages the group; makes sure tasks and goals are completed on time; schedules the group meetings; programs player and character movement; updates the OPPM</w:t>
+      </w:r>
+    </w:p>
+    <w:p>
+      <w:pPr>
+        <w:pStyle w:val="ListParagraph"/>
+        <w:numPr>
+          <w:ilvl w:val="0"/>
+          <w:numId w:val="3"/>
+        </w:numPr>
+        <w:spacing w:after="0" w:line="240" w:lineRule="auto"/>
+        <w:rPr>
+          <w:rFonts w:ascii="Times New Roman" w:eastAsia="Times New Roman" w:hAnsi="Times New Roman" w:cs="Times New Roman"/>
+          <w:sz w:val="24"/>
+          <w:szCs w:val="24"/>
+        </w:rPr>
+      </w:pPr>
+      <w:r>
+        <w:rPr>
+          <w:rFonts w:ascii="Times New Roman" w:eastAsia="Times New Roman" w:hAnsi="Times New Roman" w:cs="Times New Roman"/>
+          <w:sz w:val="24"/>
+          <w:szCs w:val="24"/>
+        </w:rPr>
+        <w:t>Leopold Frilot: programmer and documenter; tracks everything the group does; manages the tech behind the group including GitHub and Discord; programs game logistics such as saving and scene management</w:t>
+      </w:r>
+    </w:p>
+    <w:p>
+      <w:pPr>
+        <w:pStyle w:val="ListParagraph"/>
+        <w:numPr>
+          <w:ilvl w:val="0"/>
+          <w:numId w:val="3"/>
+        </w:numPr>
+        <w:spacing w:after="0" w:line="240" w:lineRule="auto"/>
+        <w:rPr>
+          <w:rFonts w:ascii="Times New Roman" w:eastAsia="Times New Roman" w:hAnsi="Times New Roman" w:cs="Times New Roman"/>
+          <w:sz w:val="24"/>
+          <w:szCs w:val="24"/>
+        </w:rPr>
+      </w:pPr>
+      <w:r>
+        <w:rPr>
+          <w:rFonts w:ascii="Times New Roman" w:eastAsia="Times New Roman" w:hAnsi="Times New Roman" w:cs="Times New Roman"/>
+          <w:sz w:val="24"/>
+          <w:szCs w:val="24"/>
+        </w:rPr>
+        <w:t>Bram Metz: environmental artist; designs the levels and general feel of the game as well as the entities that inhabit it such as enemies, loot, and structures</w:t>
+      </w:r>
+    </w:p>
+    <w:p>
+      <w:pPr>
+        <w:pStyle w:val="ListParagraph"/>
+        <w:numPr>
+          <w:ilvl w:val="0"/>
+          <w:numId w:val="3"/>
+        </w:numPr>
+        <w:spacing w:after="0" w:line="240" w:lineRule="auto"/>
+        <w:rPr>
+          <w:rFonts w:ascii="Times New Roman" w:eastAsia="Times New Roman" w:hAnsi="Times New Roman" w:cs="Times New Roman"/>
+          <w:sz w:val="24"/>
+          <w:szCs w:val="24"/>
+        </w:rPr>
+      </w:pPr>
+      <w:r>
+        <w:rPr>
+          <w:rFonts w:ascii="Times New Roman" w:eastAsia="Times New Roman" w:hAnsi="Times New Roman" w:cs="Times New Roman"/>
+          <w:sz w:val="24"/>
+          <w:szCs w:val="24"/>
+        </w:rPr>
+        <w:t xml:space="preserve"> </w:t>
+      </w:r>
+      <w:proofErr w:type="spellStart"/>
+      <w:r>
+        <w:rPr>
+          <w:rFonts w:ascii="Times New Roman" w:eastAsia="Times New Roman" w:hAnsi="Times New Roman" w:cs="Times New Roman"/>
+          <w:sz w:val="24"/>
+          <w:szCs w:val="24"/>
+        </w:rPr>
+        <w:t>Crouchet</w:t>
+      </w:r>
+      <w:proofErr w:type="spellEnd"/>
+      <w:r>
+        <w:rPr>
+          <w:rFonts w:ascii="Times New Roman" w:eastAsia="Times New Roman" w:hAnsi="Times New Roman" w:cs="Times New Roman"/>
+          <w:sz w:val="24"/>
+          <w:szCs w:val="24"/>
+        </w:rPr>
+        <w:t>: programmer and web designer; manages everything about the website; designs most of the mechanics and second-to-second gameplay that the player will be experiencing</w:t>
+      </w:r>
+    </w:p>
+    <w:p>
+      <w:pPr>
+        <w:pStyle w:val="ListParagraph"/>
+        <w:numPr>
+          <w:ilvl w:val="0"/>
+          <w:numId w:val="3"/>
+        </w:numPr>
+        <w:spacing w:after="0" w:line="240" w:lineRule="auto"/>
+        <w:rPr>
+          <w:rFonts w:ascii="Times New Roman" w:eastAsia="Times New Roman" w:hAnsi="Times New Roman" w:cs="Times New Roman"/>
+          <w:sz w:val="24"/>
+          <w:szCs w:val="24"/>
+        </w:rPr>
+      </w:pPr>
+      <w:r>
+        <w:rPr>
+          <w:rFonts w:ascii="Times New Roman" w:eastAsia="Times New Roman" w:hAnsi="Times New Roman" w:cs="Times New Roman"/>
+          <w:sz w:val="24"/>
+          <w:szCs w:val="24"/>
+        </w:rPr>
+        <w:t>Angel Martinez: character artist; creates character models and animations to go with them; implements these into the game</w:t>
+      </w:r>
+    </w:p>
+    <w:p>
+      <w:pPr>
+        <w:spacing w:before="240" w:after="240" w:line="240" w:lineRule="auto"/>
         <w:jc w:val="center"/>
         <w:rPr>
           <w:rFonts w:ascii="Times New Roman" w:eastAsia="Times New Roman" w:hAnsi="Times New Roman" w:cs="Times New Roman"/>
@@ -20,13 +234,42 @@
           <w:sz w:val="24"/>
           <w:szCs w:val="24"/>
         </w:rPr>
-        <w:t>“Before Dark” Final Progress Report</w:t>
-      </w:r>
-    </w:p>
-    <w:p>
-      <w:pPr>
-        <w:spacing w:after="0" w:line="240" w:lineRule="auto"/>
-        <w:contextualSpacing/>
+        <w:t> </w:t>
+      </w:r>
+      <w:r>
+        <w:rPr>
+          <w:rFonts w:ascii="Times New Roman" w:eastAsia="Times New Roman" w:hAnsi="Times New Roman" w:cs="Times New Roman"/>
+          <w:b/>
+          <w:bCs/>
+          <w:color w:val="000000"/>
+          <w:sz w:val="24"/>
+          <w:szCs w:val="24"/>
+        </w:rPr>
+        <w:t>Gameplay</w:t>
+      </w:r>
+    </w:p>
+    <w:p>
+      <w:pPr>
+        <w:spacing w:before="240" w:after="240" w:line="240" w:lineRule="auto"/>
+        <w:rPr>
+          <w:rFonts w:ascii="Times New Roman" w:eastAsia="Times New Roman" w:hAnsi="Times New Roman" w:cs="Times New Roman"/>
+          <w:sz w:val="24"/>
+          <w:szCs w:val="24"/>
+        </w:rPr>
+      </w:pPr>
+      <w:r>
+        <w:rPr>
+          <w:rFonts w:ascii="Times New Roman" w:eastAsia="Times New Roman" w:hAnsi="Times New Roman" w:cs="Times New Roman"/>
+          <w:color w:val="000000"/>
+          <w:sz w:val="24"/>
+          <w:szCs w:val="24"/>
+        </w:rPr>
+        <w:t>    The current version of “Before Dark” has a very simple gameplay loop. Pablo starts at the beginning of the level and is given a task to find all the groceries(10) that he left scattered around the park. Pablo moves with WASD, jumps with Spacebar, and attacks with Left Click. Using these options, Pablo should attack chests to open them and retrieve the groceries inside. Meanwhile, goblins will try to attack Pablo and must be attacked to destroy them. These chests may also hold armor pieces that passively buff Pablo’s stats. All collected items show up in the inventory bar. If Pablo runs out of health, he is simply transported back to the beginning of the level. The only way to lose the game is to run out of time (the sun goes down). Once Pablo has collected 10 groceries, the boss will spawn and will be able to be attacked. Once the boss is “killed” Pablo will move on to the next level and repeat the process. Once Pablo kills the Boss in the new level, the game will end as Pablo is able to return home on time.</w:t>
+      </w:r>
+    </w:p>
+    <w:p>
+      <w:pPr>
+        <w:spacing w:before="240" w:after="240" w:line="240" w:lineRule="auto"/>
         <w:jc w:val="center"/>
         <w:rPr>
           <w:rFonts w:ascii="Times New Roman" w:eastAsia="Times New Roman" w:hAnsi="Times New Roman" w:cs="Times New Roman"/>
@@ -37,38 +280,329 @@
       <w:r>
         <w:rPr>
           <w:rFonts w:ascii="Times New Roman" w:eastAsia="Times New Roman" w:hAnsi="Times New Roman" w:cs="Times New Roman"/>
-          <w:color w:val="000000"/>
-          <w:sz w:val="24"/>
-          <w:szCs w:val="24"/>
-        </w:rPr>
-        <w:t>Published by: React Gaming</w:t>
-      </w:r>
-    </w:p>
-    <w:p>
-      <w:pPr>
-        <w:spacing w:after="0" w:line="240" w:lineRule="auto"/>
-        <w:contextualSpacing/>
+          <w:b/>
+          <w:bCs/>
+          <w:color w:val="000000"/>
+          <w:sz w:val="24"/>
+          <w:szCs w:val="24"/>
+        </w:rPr>
+        <w:t>UI Design</w:t>
+      </w:r>
+    </w:p>
+    <w:p>
+      <w:pPr>
+        <w:spacing w:before="240" w:after="240" w:line="240" w:lineRule="auto"/>
+        <w:ind w:firstLine="720"/>
+        <w:rPr>
+          <w:rFonts w:ascii="Times New Roman" w:eastAsia="Times New Roman" w:hAnsi="Times New Roman" w:cs="Times New Roman"/>
+          <w:sz w:val="24"/>
+          <w:szCs w:val="24"/>
+        </w:rPr>
+      </w:pPr>
+      <w:r>
+        <w:rPr>
+          <w:rFonts w:ascii="Times New Roman" w:eastAsia="Times New Roman" w:hAnsi="Times New Roman" w:cs="Times New Roman"/>
+          <w:color w:val="000000"/>
+          <w:sz w:val="24"/>
+          <w:szCs w:val="24"/>
+        </w:rPr>
+        <w:t xml:space="preserve">The UI is designed to be as simple and readable as possible. The top-left section of the HUD contains Pablo’s stats. Health is the amount of </w:t>
+      </w:r>
+      <w:proofErr w:type="spellStart"/>
+      <w:r>
+        <w:rPr>
+          <w:rFonts w:ascii="Times New Roman" w:eastAsia="Times New Roman" w:hAnsi="Times New Roman" w:cs="Times New Roman"/>
+          <w:color w:val="000000"/>
+          <w:sz w:val="24"/>
+          <w:szCs w:val="24"/>
+        </w:rPr>
+        <w:t>hitpoints</w:t>
+      </w:r>
+      <w:proofErr w:type="spellEnd"/>
+      <w:r>
+        <w:rPr>
+          <w:rFonts w:ascii="Times New Roman" w:eastAsia="Times New Roman" w:hAnsi="Times New Roman" w:cs="Times New Roman"/>
+          <w:color w:val="000000"/>
+          <w:sz w:val="24"/>
+          <w:szCs w:val="24"/>
+        </w:rPr>
+        <w:t xml:space="preserve"> Pablo can lose before being sent back to the start of the level. Armor reduces incoming damage by 5% * the amount of armor. Speed is the current speed of Pablo. All three stats may be increased by items found randomly in chests. The upper middle of the HUD shows the time left to complete the level. The yellow circle on the left symbolizes daylight(5:00 or so). The orange half-circle on the right symbolizes the setting sun(7:00 or so). Once the orange bar reaches the sunset, the game is over. The </w:t>
+      </w:r>
+      <w:proofErr w:type="spellStart"/>
+      <w:r>
+        <w:rPr>
+          <w:rFonts w:ascii="Times New Roman" w:eastAsia="Times New Roman" w:hAnsi="Times New Roman" w:cs="Times New Roman"/>
+          <w:color w:val="000000"/>
+          <w:sz w:val="24"/>
+          <w:szCs w:val="24"/>
+        </w:rPr>
+        <w:t>rightimage</w:t>
+      </w:r>
+      <w:proofErr w:type="spellEnd"/>
+      <w:r>
+        <w:rPr>
+          <w:rFonts w:ascii="Times New Roman" w:eastAsia="Times New Roman" w:hAnsi="Times New Roman" w:cs="Times New Roman"/>
+          <w:color w:val="000000"/>
+          <w:sz w:val="24"/>
+          <w:szCs w:val="24"/>
+        </w:rPr>
+        <w:t xml:space="preserve"> is the “journal” which shows useful information to Pablo such as the controls and the current </w:t>
+      </w:r>
+      <w:r>
+        <w:rPr>
+          <w:rFonts w:ascii="Times New Roman" w:eastAsia="Times New Roman" w:hAnsi="Times New Roman" w:cs="Times New Roman"/>
+          <w:color w:val="000000"/>
+          <w:sz w:val="24"/>
+          <w:szCs w:val="24"/>
+        </w:rPr>
+        <w:lastRenderedPageBreak/>
+        <w:t>game objective. This may be hidden as well as the whole HUD.</w:t>
+      </w:r>
+      <w:r>
+        <w:rPr>
+          <w:rFonts w:ascii="Times New Roman" w:eastAsia="Times New Roman" w:hAnsi="Times New Roman" w:cs="Times New Roman"/>
+          <w:color w:val="000000"/>
+          <w:sz w:val="24"/>
+          <w:szCs w:val="24"/>
+        </w:rPr>
+        <w:br/>
+      </w:r>
+      <w:r>
+        <w:rPr>
+          <w:rFonts w:ascii="Times New Roman" w:eastAsia="Times New Roman" w:hAnsi="Times New Roman" w:cs="Times New Roman"/>
+          <w:noProof/>
+          <w:color w:val="000000"/>
+          <w:sz w:val="24"/>
+          <w:szCs w:val="24"/>
+          <w:bdr w:val="none" w:sz="0" w:space="0" w:color="auto" w:frame="1"/>
+        </w:rPr>
+        <w:drawing>
+          <wp:inline distT="0" distB="0" distL="0" distR="0" wp14:anchorId="212EFD59" wp14:editId="43068A04">
+            <wp:extent cx="5467350" cy="3086100"/>
+            <wp:effectExtent l="0" t="0" r="0" b="0"/>
+            <wp:docPr id="2" name="Picture 2"/>
+            <wp:cNvGraphicFramePr>
+              <a:graphicFrameLocks xmlns:a="http://schemas.openxmlformats.org/drawingml/2006/main" noChangeAspect="1"/>
+            </wp:cNvGraphicFramePr>
+            <a:graphic xmlns:a="http://schemas.openxmlformats.org/drawingml/2006/main">
+              <a:graphicData uri="http://schemas.openxmlformats.org/drawingml/2006/picture">
+                <pic:pic xmlns:pic="http://schemas.openxmlformats.org/drawingml/2006/picture">
+                  <pic:nvPicPr>
+                    <pic:cNvPr id="0" name="Picture 1"/>
+                    <pic:cNvPicPr>
+                      <a:picLocks noChangeAspect="1" noChangeArrowheads="1"/>
+                    </pic:cNvPicPr>
+                  </pic:nvPicPr>
+                  <pic:blipFill>
+                    <a:blip r:embed="rId7">
+                      <a:extLst>
+                        <a:ext uri="{28A0092B-C50C-407E-A947-70E740481C1C}">
+                          <a14:useLocalDpi xmlns:a14="http://schemas.microsoft.com/office/drawing/2010/main" val="0"/>
+                        </a:ext>
+                      </a:extLst>
+                    </a:blip>
+                    <a:srcRect/>
+                    <a:stretch>
+                      <a:fillRect/>
+                    </a:stretch>
+                  </pic:blipFill>
+                  <pic:spPr bwMode="auto">
+                    <a:xfrm>
+                      <a:off x="0" y="0"/>
+                      <a:ext cx="5467350" cy="3086100"/>
+                    </a:xfrm>
+                    <a:prstGeom prst="rect">
+                      <a:avLst/>
+                    </a:prstGeom>
+                    <a:noFill/>
+                    <a:ln>
+                      <a:noFill/>
+                    </a:ln>
+                  </pic:spPr>
+                </pic:pic>
+              </a:graphicData>
+            </a:graphic>
+          </wp:inline>
+        </w:drawing>
+      </w:r>
+    </w:p>
+    <w:p>
+      <w:pPr>
+        <w:spacing w:before="240" w:after="240" w:line="240" w:lineRule="auto"/>
+        <w:ind w:firstLine="720"/>
+        <w:rPr>
+          <w:rFonts w:ascii="Times New Roman" w:eastAsia="Times New Roman" w:hAnsi="Times New Roman" w:cs="Times New Roman"/>
+          <w:sz w:val="24"/>
+          <w:szCs w:val="24"/>
+        </w:rPr>
+      </w:pPr>
+      <w:r>
+        <w:rPr>
+          <w:rFonts w:ascii="Times New Roman" w:eastAsia="Times New Roman" w:hAnsi="Times New Roman" w:cs="Times New Roman"/>
+          <w:color w:val="000000"/>
+          <w:sz w:val="24"/>
+          <w:szCs w:val="24"/>
+        </w:rPr>
+        <w:t xml:space="preserve">The pause menu has four major buttons: Resume, Quit, Save, and Load. Currently Saving and Loading only saves/loads Pablo’s position, health, armor, speed, number of chests left the </w:t>
+      </w:r>
+      <w:proofErr w:type="spellStart"/>
+      <w:r>
+        <w:rPr>
+          <w:rFonts w:ascii="Times New Roman" w:eastAsia="Times New Roman" w:hAnsi="Times New Roman" w:cs="Times New Roman"/>
+          <w:color w:val="000000"/>
+          <w:sz w:val="24"/>
+          <w:szCs w:val="24"/>
+        </w:rPr>
+        <w:t>the</w:t>
+      </w:r>
+      <w:proofErr w:type="spellEnd"/>
+      <w:r>
+        <w:rPr>
+          <w:rFonts w:ascii="Times New Roman" w:eastAsia="Times New Roman" w:hAnsi="Times New Roman" w:cs="Times New Roman"/>
+          <w:color w:val="000000"/>
+          <w:sz w:val="24"/>
+          <w:szCs w:val="24"/>
+        </w:rPr>
+        <w:t xml:space="preserve"> level, and the current time of game. Resume simply breaks the pause state and Quit quits the game entirely. Again, the goal here was simplicity and read-</w:t>
+      </w:r>
+      <w:proofErr w:type="spellStart"/>
+      <w:r>
+        <w:rPr>
+          <w:rFonts w:ascii="Times New Roman" w:eastAsia="Times New Roman" w:hAnsi="Times New Roman" w:cs="Times New Roman"/>
+          <w:color w:val="000000"/>
+          <w:sz w:val="24"/>
+          <w:szCs w:val="24"/>
+        </w:rPr>
+        <w:t>ablility</w:t>
+      </w:r>
+      <w:proofErr w:type="spellEnd"/>
+      <w:r>
+        <w:rPr>
+          <w:rFonts w:ascii="Times New Roman" w:eastAsia="Times New Roman" w:hAnsi="Times New Roman" w:cs="Times New Roman"/>
+          <w:color w:val="000000"/>
+          <w:sz w:val="24"/>
+          <w:szCs w:val="24"/>
+        </w:rPr>
+        <w:t xml:space="preserve">. The journal also pops up here so that the user can be reminded of the instructions </w:t>
+      </w:r>
+      <w:proofErr w:type="spellStart"/>
+      <w:r>
+        <w:rPr>
+          <w:rFonts w:ascii="Times New Roman" w:eastAsia="Times New Roman" w:hAnsi="Times New Roman" w:cs="Times New Roman"/>
+          <w:color w:val="000000"/>
+          <w:sz w:val="24"/>
+          <w:szCs w:val="24"/>
+        </w:rPr>
+        <w:t>incase</w:t>
+      </w:r>
+      <w:proofErr w:type="spellEnd"/>
+      <w:r>
+        <w:rPr>
+          <w:rFonts w:ascii="Times New Roman" w:eastAsia="Times New Roman" w:hAnsi="Times New Roman" w:cs="Times New Roman"/>
+          <w:color w:val="000000"/>
+          <w:sz w:val="24"/>
+          <w:szCs w:val="24"/>
+        </w:rPr>
+        <w:t xml:space="preserve"> they hid it in the game and forgot how to </w:t>
+      </w:r>
+      <w:proofErr w:type="spellStart"/>
+      <w:r>
+        <w:rPr>
+          <w:rFonts w:ascii="Times New Roman" w:eastAsia="Times New Roman" w:hAnsi="Times New Roman" w:cs="Times New Roman"/>
+          <w:color w:val="000000"/>
+          <w:sz w:val="24"/>
+          <w:szCs w:val="24"/>
+        </w:rPr>
+        <w:t>reaccess</w:t>
+      </w:r>
+      <w:proofErr w:type="spellEnd"/>
+      <w:r>
+        <w:rPr>
+          <w:rFonts w:ascii="Times New Roman" w:eastAsia="Times New Roman" w:hAnsi="Times New Roman" w:cs="Times New Roman"/>
+          <w:color w:val="000000"/>
+          <w:sz w:val="24"/>
+          <w:szCs w:val="24"/>
+        </w:rPr>
+        <w:t xml:space="preserve"> the journal.</w:t>
+      </w:r>
+      <w:r>
+        <w:rPr>
+          <w:rFonts w:ascii="Times New Roman" w:eastAsia="Times New Roman" w:hAnsi="Times New Roman" w:cs="Times New Roman"/>
+          <w:b/>
+          <w:bCs/>
+          <w:noProof/>
+          <w:color w:val="000000"/>
+          <w:sz w:val="24"/>
+          <w:szCs w:val="24"/>
+          <w:bdr w:val="none" w:sz="0" w:space="0" w:color="auto" w:frame="1"/>
+        </w:rPr>
+        <w:drawing>
+          <wp:inline distT="0" distB="0" distL="0" distR="0" wp14:anchorId="22B9F702" wp14:editId="786EC6BB">
+            <wp:extent cx="5686425" cy="3209925"/>
+            <wp:effectExtent l="0" t="0" r="9525" b="9525"/>
+            <wp:docPr id="1" name="Picture 1"/>
+            <wp:cNvGraphicFramePr>
+              <a:graphicFrameLocks xmlns:a="http://schemas.openxmlformats.org/drawingml/2006/main" noChangeAspect="1"/>
+            </wp:cNvGraphicFramePr>
+            <a:graphic xmlns:a="http://schemas.openxmlformats.org/drawingml/2006/main">
+              <a:graphicData uri="http://schemas.openxmlformats.org/drawingml/2006/picture">
+                <pic:pic xmlns:pic="http://schemas.openxmlformats.org/drawingml/2006/picture">
+                  <pic:nvPicPr>
+                    <pic:cNvPr id="0" name="Picture 2"/>
+                    <pic:cNvPicPr>
+                      <a:picLocks noChangeAspect="1" noChangeArrowheads="1"/>
+                    </pic:cNvPicPr>
+                  </pic:nvPicPr>
+                  <pic:blipFill>
+                    <a:blip r:embed="rId8">
+                      <a:extLst>
+                        <a:ext uri="{28A0092B-C50C-407E-A947-70E740481C1C}">
+                          <a14:useLocalDpi xmlns:a14="http://schemas.microsoft.com/office/drawing/2010/main" val="0"/>
+                        </a:ext>
+                      </a:extLst>
+                    </a:blip>
+                    <a:srcRect/>
+                    <a:stretch>
+                      <a:fillRect/>
+                    </a:stretch>
+                  </pic:blipFill>
+                  <pic:spPr bwMode="auto">
+                    <a:xfrm>
+                      <a:off x="0" y="0"/>
+                      <a:ext cx="5686425" cy="3209925"/>
+                    </a:xfrm>
+                    <a:prstGeom prst="rect">
+                      <a:avLst/>
+                    </a:prstGeom>
+                    <a:noFill/>
+                    <a:ln>
+                      <a:noFill/>
+                    </a:ln>
+                  </pic:spPr>
+                </pic:pic>
+              </a:graphicData>
+            </a:graphic>
+          </wp:inline>
+        </w:drawing>
+      </w:r>
+    </w:p>
+    <w:p>
+      <w:pPr>
+        <w:spacing w:before="240" w:after="240" w:line="240" w:lineRule="auto"/>
         <w:jc w:val="center"/>
         <w:rPr>
           <w:rFonts w:ascii="Times New Roman" w:eastAsia="Times New Roman" w:hAnsi="Times New Roman" w:cs="Times New Roman"/>
-          <w:sz w:val="24"/>
-          <w:szCs w:val="24"/>
-        </w:rPr>
-      </w:pPr>
-      <w:r>
-        <w:rPr>
-          <w:rFonts w:ascii="Times New Roman" w:eastAsia="Times New Roman" w:hAnsi="Times New Roman" w:cs="Times New Roman"/>
-          <w:color w:val="000000"/>
-          <w:sz w:val="24"/>
-          <w:szCs w:val="24"/>
-        </w:rPr>
-        <w:t>4/3/2020</w:t>
-      </w:r>
-    </w:p>
-    <w:p>
-      <w:pPr>
-        <w:spacing w:after="0" w:line="240" w:lineRule="auto"/>
-        <w:contextualSpacing/>
+          <w:b/>
+          <w:bCs/>
+          <w:color w:val="000000"/>
+          <w:sz w:val="24"/>
+          <w:szCs w:val="24"/>
+        </w:rPr>
+      </w:pPr>
+    </w:p>
+    <w:p>
+      <w:pPr>
+        <w:spacing w:before="240" w:after="240" w:line="240" w:lineRule="auto"/>
         <w:jc w:val="center"/>
         <w:rPr>
           <w:rFonts w:ascii="Times New Roman" w:eastAsia="Times New Roman" w:hAnsi="Times New Roman" w:cs="Times New Roman"/>
@@ -79,207 +613,241 @@
       <w:r>
         <w:rPr>
           <w:rFonts w:ascii="Times New Roman" w:eastAsia="Times New Roman" w:hAnsi="Times New Roman" w:cs="Times New Roman"/>
-          <w:color w:val="000000"/>
-          <w:sz w:val="24"/>
-          <w:szCs w:val="24"/>
-        </w:rPr>
-        <w:t>(possibly update title)</w:t>
-      </w:r>
-    </w:p>
-    <w:p>
-      <w:pPr>
-        <w:spacing w:after="0" w:line="240" w:lineRule="auto"/>
-        <w:contextualSpacing/>
-        <w:rPr>
-          <w:rFonts w:ascii="Times New Roman" w:eastAsia="Times New Roman" w:hAnsi="Times New Roman" w:cs="Times New Roman"/>
-          <w:sz w:val="24"/>
-          <w:szCs w:val="24"/>
-        </w:rPr>
-      </w:pPr>
-      <w:r>
-        <w:rPr>
-          <w:rFonts w:ascii="Times New Roman" w:eastAsia="Times New Roman" w:hAnsi="Times New Roman" w:cs="Times New Roman"/>
-          <w:color w:val="000000"/>
-          <w:sz w:val="24"/>
-          <w:szCs w:val="24"/>
-        </w:rPr>
-        <w:t>at least 6 pages, font size 12pt, single-spaced, 1” margins) consisting at least the following content:</w:t>
-      </w:r>
-    </w:p>
-    <w:p>
-      <w:pPr>
-        <w:spacing w:after="0" w:line="240" w:lineRule="auto"/>
-        <w:contextualSpacing/>
-        <w:rPr>
-          <w:rFonts w:ascii="Times New Roman" w:eastAsia="Times New Roman" w:hAnsi="Times New Roman" w:cs="Times New Roman"/>
-          <w:sz w:val="24"/>
-          <w:szCs w:val="24"/>
-        </w:rPr>
-      </w:pPr>
-      <w:r>
-        <w:rPr>
-          <w:rFonts w:ascii="Times New Roman" w:eastAsia="Times New Roman" w:hAnsi="Times New Roman" w:cs="Times New Roman"/>
-          <w:color w:val="000000"/>
-          <w:sz w:val="24"/>
-          <w:szCs w:val="24"/>
-        </w:rPr>
-        <w:t>- Explain each group member’s contribution: (pulled from progress report, may need an update)</w:t>
-      </w:r>
-    </w:p>
-    <w:p>
-      <w:pPr>
-        <w:spacing w:after="0" w:line="240" w:lineRule="auto"/>
-        <w:ind w:left="360"/>
-        <w:contextualSpacing/>
-        <w:rPr>
-          <w:rFonts w:ascii="Times New Roman" w:eastAsia="Times New Roman" w:hAnsi="Times New Roman" w:cs="Times New Roman"/>
-          <w:sz w:val="24"/>
-          <w:szCs w:val="24"/>
-        </w:rPr>
-      </w:pPr>
-      <w:r>
-        <w:rPr>
-          <w:rFonts w:ascii="Arial" w:eastAsia="Times New Roman" w:hAnsi="Arial" w:cs="Arial"/>
-          <w:color w:val="000000"/>
-          <w:sz w:val="24"/>
-          <w:szCs w:val="24"/>
-        </w:rPr>
-        <w:t>·</w:t>
-      </w:r>
-      <w:r>
-        <w:rPr>
-          <w:rFonts w:ascii="Times New Roman" w:eastAsia="Times New Roman" w:hAnsi="Times New Roman" w:cs="Times New Roman"/>
-          <w:color w:val="000000"/>
-          <w:sz w:val="14"/>
-          <w:szCs w:val="14"/>
-        </w:rPr>
-        <w:t xml:space="preserve">       </w:t>
-      </w:r>
-      <w:r>
-        <w:rPr>
-          <w:rFonts w:ascii="Times New Roman" w:eastAsia="Times New Roman" w:hAnsi="Times New Roman" w:cs="Times New Roman"/>
-          <w:color w:val="000000"/>
-          <w:sz w:val="24"/>
-          <w:szCs w:val="24"/>
-        </w:rPr>
-        <w:t>Michael Gee: group leader; manages the group; makes sure tasks and goals are completed on time; schedules the group meetings; programs player and character movement; updates the OPPM</w:t>
-      </w:r>
-    </w:p>
-    <w:p>
-      <w:pPr>
-        <w:spacing w:after="0" w:line="240" w:lineRule="auto"/>
-        <w:ind w:left="360"/>
-        <w:contextualSpacing/>
-        <w:rPr>
-          <w:rFonts w:ascii="Times New Roman" w:eastAsia="Times New Roman" w:hAnsi="Times New Roman" w:cs="Times New Roman"/>
-          <w:sz w:val="24"/>
-          <w:szCs w:val="24"/>
-        </w:rPr>
-      </w:pPr>
-      <w:r>
-        <w:rPr>
-          <w:rFonts w:ascii="Arial" w:eastAsia="Times New Roman" w:hAnsi="Arial" w:cs="Arial"/>
-          <w:color w:val="000000"/>
-          <w:sz w:val="24"/>
-          <w:szCs w:val="24"/>
-        </w:rPr>
-        <w:t>·</w:t>
-      </w:r>
-      <w:r>
-        <w:rPr>
-          <w:rFonts w:ascii="Times New Roman" w:eastAsia="Times New Roman" w:hAnsi="Times New Roman" w:cs="Times New Roman"/>
-          <w:color w:val="000000"/>
-          <w:sz w:val="14"/>
-          <w:szCs w:val="14"/>
-        </w:rPr>
-        <w:t xml:space="preserve">       </w:t>
-      </w:r>
-      <w:r>
-        <w:rPr>
-          <w:rFonts w:ascii="Times New Roman" w:eastAsia="Times New Roman" w:hAnsi="Times New Roman" w:cs="Times New Roman"/>
-          <w:color w:val="000000"/>
-          <w:sz w:val="24"/>
-          <w:szCs w:val="24"/>
-        </w:rPr>
-        <w:t>Leopold Frilot: programmer and documenter; tracks everything the group does; manages the tech behind the group including GitHub and Discord; programs game logistics such as saving and scene management</w:t>
-      </w:r>
-    </w:p>
-    <w:p>
-      <w:pPr>
-        <w:spacing w:after="0" w:line="240" w:lineRule="auto"/>
-        <w:ind w:left="360"/>
-        <w:contextualSpacing/>
-        <w:rPr>
-          <w:rFonts w:ascii="Times New Roman" w:eastAsia="Times New Roman" w:hAnsi="Times New Roman" w:cs="Times New Roman"/>
-          <w:sz w:val="24"/>
-          <w:szCs w:val="24"/>
-        </w:rPr>
-      </w:pPr>
-      <w:r>
-        <w:rPr>
-          <w:rFonts w:ascii="Arial" w:eastAsia="Times New Roman" w:hAnsi="Arial" w:cs="Arial"/>
-          <w:color w:val="000000"/>
-          <w:sz w:val="24"/>
-          <w:szCs w:val="24"/>
-        </w:rPr>
-        <w:t>·</w:t>
-      </w:r>
-      <w:r>
-        <w:rPr>
-          <w:rFonts w:ascii="Times New Roman" w:eastAsia="Times New Roman" w:hAnsi="Times New Roman" w:cs="Times New Roman"/>
-          <w:color w:val="000000"/>
-          <w:sz w:val="14"/>
-          <w:szCs w:val="14"/>
-        </w:rPr>
-        <w:t xml:space="preserve">       </w:t>
-      </w:r>
-      <w:r>
-        <w:rPr>
-          <w:rFonts w:ascii="Times New Roman" w:eastAsia="Times New Roman" w:hAnsi="Times New Roman" w:cs="Times New Roman"/>
-          <w:color w:val="000000"/>
-          <w:sz w:val="24"/>
-          <w:szCs w:val="24"/>
-        </w:rPr>
-        <w:t>Bram Metz: environmental artist; designs the levels and general feel of the game as well as the entities that inhabit it such as enemies, loot, and structures</w:t>
-      </w:r>
-    </w:p>
-    <w:p>
-      <w:pPr>
-        <w:spacing w:after="0" w:line="240" w:lineRule="auto"/>
-        <w:ind w:left="360"/>
-        <w:contextualSpacing/>
-        <w:rPr>
-          <w:rFonts w:ascii="Times New Roman" w:eastAsia="Times New Roman" w:hAnsi="Times New Roman" w:cs="Times New Roman"/>
-          <w:sz w:val="24"/>
-          <w:szCs w:val="24"/>
-        </w:rPr>
-      </w:pPr>
-      <w:r>
-        <w:rPr>
-          <w:rFonts w:ascii="Arial" w:eastAsia="Times New Roman" w:hAnsi="Arial" w:cs="Arial"/>
-          <w:color w:val="000000"/>
-          <w:sz w:val="24"/>
-          <w:szCs w:val="24"/>
-        </w:rPr>
-        <w:t>·</w:t>
-      </w:r>
-      <w:r>
-        <w:rPr>
-          <w:rFonts w:ascii="Times New Roman" w:eastAsia="Times New Roman" w:hAnsi="Times New Roman" w:cs="Times New Roman"/>
-          <w:color w:val="000000"/>
-          <w:sz w:val="14"/>
-          <w:szCs w:val="14"/>
-        </w:rPr>
-        <w:t xml:space="preserve">       </w:t>
-      </w:r>
-      <w:r>
-        <w:rPr>
-          <w:rFonts w:ascii="Times New Roman" w:eastAsia="Times New Roman" w:hAnsi="Times New Roman" w:cs="Times New Roman"/>
-          <w:color w:val="000000"/>
-          <w:sz w:val="24"/>
-          <w:szCs w:val="24"/>
-        </w:rPr>
-        <w:t xml:space="preserve">Courtland </w:t>
+          <w:b/>
+          <w:bCs/>
+          <w:color w:val="000000"/>
+          <w:sz w:val="24"/>
+          <w:szCs w:val="24"/>
+        </w:rPr>
+        <w:lastRenderedPageBreak/>
+        <w:t>Changes and Trade-offs</w:t>
+      </w:r>
+    </w:p>
+    <w:p>
+      <w:pPr>
+        <w:spacing w:before="240" w:after="240" w:line="240" w:lineRule="auto"/>
+        <w:rPr>
+          <w:rFonts w:ascii="Times New Roman" w:eastAsia="Times New Roman" w:hAnsi="Times New Roman" w:cs="Times New Roman"/>
+          <w:sz w:val="24"/>
+          <w:szCs w:val="24"/>
+        </w:rPr>
+      </w:pPr>
+      <w:r>
+        <w:rPr>
+          <w:rFonts w:ascii="Times New Roman" w:eastAsia="Times New Roman" w:hAnsi="Times New Roman" w:cs="Times New Roman"/>
+          <w:color w:val="000000"/>
+          <w:sz w:val="24"/>
+          <w:szCs w:val="24"/>
+        </w:rPr>
+        <w:t>            Originally, we envisioned a team of 6 people working to make the best game in the class. However, after unforeseen circumstances we had to re-envision our original idea. </w:t>
+      </w:r>
+    </w:p>
+    <w:p>
+      <w:pPr>
+        <w:spacing w:before="240" w:after="240" w:line="240" w:lineRule="auto"/>
+        <w:rPr>
+          <w:rFonts w:ascii="Times New Roman" w:eastAsia="Times New Roman" w:hAnsi="Times New Roman" w:cs="Times New Roman"/>
+          <w:sz w:val="24"/>
+          <w:szCs w:val="24"/>
+        </w:rPr>
+      </w:pPr>
+      <w:r>
+        <w:rPr>
+          <w:rFonts w:ascii="Times New Roman" w:eastAsia="Times New Roman" w:hAnsi="Times New Roman" w:cs="Times New Roman"/>
+          <w:color w:val="000000"/>
+          <w:sz w:val="24"/>
+          <w:szCs w:val="24"/>
+        </w:rPr>
+        <w:t xml:space="preserve">    When creating Pablo, we originally envisioned him being able to wield a variety of items and weapons found throughout the level. The entire process for creating the characters mesh, rig, textures, and animations were done in Blender, a free and open source 3D creation and animation software. During the animation process, it proved difficult to attach separate objects into his hands using the same action animations. Due to this, we had to limit him to only use one weapon by combining Pablo and his Stick Sword into one single mesh. This fixed the issue with his weapon sticking to the </w:t>
+      </w:r>
+      <w:r>
+        <w:rPr>
+          <w:rFonts w:ascii="Times New Roman" w:eastAsia="Times New Roman" w:hAnsi="Times New Roman" w:cs="Times New Roman"/>
+          <w:color w:val="000000"/>
+          <w:sz w:val="24"/>
+          <w:szCs w:val="24"/>
+        </w:rPr>
+        <w:t>animation but</w:t>
+      </w:r>
+      <w:r>
+        <w:rPr>
+          <w:rFonts w:ascii="Times New Roman" w:eastAsia="Times New Roman" w:hAnsi="Times New Roman" w:cs="Times New Roman"/>
+          <w:color w:val="000000"/>
+          <w:sz w:val="24"/>
+          <w:szCs w:val="24"/>
+        </w:rPr>
+        <w:t xml:space="preserve"> meant that we could not allow him to hold different items anymore. For this, we had to insert a </w:t>
+      </w:r>
+      <w:r>
+        <w:rPr>
+          <w:rFonts w:ascii="Times New Roman" w:eastAsia="Times New Roman" w:hAnsi="Times New Roman" w:cs="Times New Roman"/>
+          <w:color w:val="000000"/>
+          <w:sz w:val="24"/>
+          <w:szCs w:val="24"/>
+        </w:rPr>
+        <w:t>general “pickup</w:t>
+      </w:r>
+      <w:r>
+        <w:rPr>
+          <w:rFonts w:ascii="Times New Roman" w:eastAsia="Times New Roman" w:hAnsi="Times New Roman" w:cs="Times New Roman"/>
+          <w:color w:val="000000"/>
+          <w:sz w:val="24"/>
+          <w:szCs w:val="24"/>
+        </w:rPr>
+        <w:t>” animation that simply adds the items to the inventory solely for quest progression purposes. </w:t>
+      </w:r>
+    </w:p>
+    <w:p>
+      <w:pPr>
+        <w:spacing w:before="240" w:after="240" w:line="240" w:lineRule="auto"/>
+        <w:rPr>
+          <w:rFonts w:ascii="Times New Roman" w:eastAsia="Times New Roman" w:hAnsi="Times New Roman" w:cs="Times New Roman"/>
+          <w:sz w:val="24"/>
+          <w:szCs w:val="24"/>
+        </w:rPr>
+      </w:pPr>
+      <w:r>
+        <w:rPr>
+          <w:rFonts w:ascii="Times New Roman" w:eastAsia="Times New Roman" w:hAnsi="Times New Roman" w:cs="Times New Roman"/>
+          <w:color w:val="000000"/>
+          <w:sz w:val="24"/>
+          <w:szCs w:val="24"/>
+        </w:rPr>
+        <w:t>    Unfortunately setting up the old man was a lot more difficult than first imagined. There would need to be another model made, new animations, and rigging so that certain dialogue was displayed when Pablo has reached certain conditions. We elected to remove him from the game. The older brother also had this issue, but we decided to keep him at the beginning of the level and have him say the instructions to the player. His form is somewhat ethereal to indicate that he is not really a part of Pablo’s imaginary realm.</w:t>
+      </w:r>
+    </w:p>
+    <w:p>
+      <w:pPr>
+        <w:spacing w:before="240" w:after="240" w:line="240" w:lineRule="auto"/>
+        <w:rPr>
+          <w:rFonts w:ascii="Times New Roman" w:eastAsia="Times New Roman" w:hAnsi="Times New Roman" w:cs="Times New Roman"/>
+          <w:sz w:val="24"/>
+          <w:szCs w:val="24"/>
+        </w:rPr>
+      </w:pPr>
+      <w:r>
+        <w:rPr>
+          <w:rFonts w:ascii="Times New Roman" w:eastAsia="Times New Roman" w:hAnsi="Times New Roman" w:cs="Times New Roman"/>
+          <w:color w:val="000000"/>
+          <w:sz w:val="24"/>
+          <w:szCs w:val="24"/>
+        </w:rPr>
+        <w:t xml:space="preserve">    While we got the sunset working, the mechanic of making the game harder as a result was not implemented. This is because the combat system is not nearly as complex as we originally intended. The height of the sun was supposed to change abilities, speed, properties, etc., but in the final product, the only thing it would </w:t>
+      </w:r>
+      <w:r>
+        <w:rPr>
+          <w:rFonts w:ascii="Times New Roman" w:eastAsia="Times New Roman" w:hAnsi="Times New Roman" w:cs="Times New Roman"/>
+          <w:color w:val="000000"/>
+          <w:sz w:val="24"/>
+          <w:szCs w:val="24"/>
+        </w:rPr>
+        <w:t>be</w:t>
+      </w:r>
+      <w:r>
+        <w:rPr>
+          <w:rFonts w:ascii="Times New Roman" w:eastAsia="Times New Roman" w:hAnsi="Times New Roman" w:cs="Times New Roman"/>
+          <w:color w:val="000000"/>
+          <w:sz w:val="24"/>
+          <w:szCs w:val="24"/>
+        </w:rPr>
+        <w:t xml:space="preserve"> able to change was enemy damage. We elected to not include this, as that would need to be accompanied by items that Pablo would need to find in chests in order to make it remotely fair. </w:t>
+      </w:r>
+      <w:r>
+        <w:rPr>
+          <w:rFonts w:ascii="Times New Roman" w:eastAsia="Times New Roman" w:hAnsi="Times New Roman" w:cs="Times New Roman"/>
+          <w:color w:val="000000"/>
+          <w:sz w:val="24"/>
+          <w:szCs w:val="24"/>
+        </w:rPr>
+        <w:t>It’s</w:t>
+      </w:r>
+      <w:r>
+        <w:rPr>
+          <w:rFonts w:ascii="Times New Roman" w:eastAsia="Times New Roman" w:hAnsi="Times New Roman" w:cs="Times New Roman"/>
+          <w:color w:val="000000"/>
+          <w:sz w:val="24"/>
+          <w:szCs w:val="24"/>
+        </w:rPr>
+        <w:t xml:space="preserve"> just not practical under the current scope of the project.</w:t>
+      </w:r>
+    </w:p>
+    <w:p>
+      <w:pPr>
+        <w:spacing w:before="240" w:after="240" w:line="240" w:lineRule="auto"/>
+        <w:rPr>
+          <w:rFonts w:ascii="Times New Roman" w:eastAsia="Times New Roman" w:hAnsi="Times New Roman" w:cs="Times New Roman"/>
+          <w:sz w:val="24"/>
+          <w:szCs w:val="24"/>
+        </w:rPr>
+      </w:pPr>
+      <w:r>
+        <w:rPr>
+          <w:rFonts w:ascii="Times New Roman" w:eastAsia="Times New Roman" w:hAnsi="Times New Roman" w:cs="Times New Roman"/>
+          <w:color w:val="000000"/>
+          <w:sz w:val="24"/>
+          <w:szCs w:val="24"/>
+        </w:rPr>
+        <w:t>    While items were implemented which cause stat changes for Pablo, they do not visually change Pablo like originally intended. The hazardous terrain was also not implemented in time. The only enemies implemented were goblins and the shadow boss. We also only implemented two of the three levels, but this is because the ones that Bram designed and built are much more detailed than previously imagined.</w:t>
+      </w:r>
+    </w:p>
+    <w:p>
+      <w:pPr>
+        <w:spacing w:before="240" w:after="240" w:line="240" w:lineRule="auto"/>
+        <w:jc w:val="center"/>
+        <w:rPr>
+          <w:rFonts w:ascii="Times New Roman" w:eastAsia="Times New Roman" w:hAnsi="Times New Roman" w:cs="Times New Roman"/>
+          <w:sz w:val="24"/>
+          <w:szCs w:val="24"/>
+        </w:rPr>
+      </w:pPr>
+      <w:r>
+        <w:rPr>
+          <w:rFonts w:ascii="Times New Roman" w:eastAsia="Times New Roman" w:hAnsi="Times New Roman" w:cs="Times New Roman"/>
+          <w:b/>
+          <w:bCs/>
+          <w:color w:val="000000"/>
+          <w:sz w:val="24"/>
+          <w:szCs w:val="24"/>
+        </w:rPr>
+        <w:t>Software Design</w:t>
+      </w:r>
+    </w:p>
+    <w:p>
+      <w:pPr>
+        <w:spacing w:before="240" w:after="240" w:line="240" w:lineRule="auto"/>
+        <w:ind w:firstLine="720"/>
+        <w:rPr>
+          <w:rFonts w:ascii="Times New Roman" w:eastAsia="Times New Roman" w:hAnsi="Times New Roman" w:cs="Times New Roman"/>
+          <w:sz w:val="24"/>
+          <w:szCs w:val="24"/>
+        </w:rPr>
+      </w:pPr>
+      <w:r>
+        <w:rPr>
+          <w:rFonts w:ascii="Times New Roman" w:eastAsia="Times New Roman" w:hAnsi="Times New Roman" w:cs="Times New Roman"/>
+          <w:color w:val="000000"/>
+          <w:sz w:val="24"/>
+          <w:szCs w:val="24"/>
+        </w:rPr>
+        <w:t xml:space="preserve">Some of the Finite State Machines we used dealt with character and npc animation. This involved our main character being able to transition states based on specific user </w:t>
+      </w:r>
+      <w:r>
+        <w:rPr>
+          <w:rFonts w:ascii="Times New Roman" w:eastAsia="Times New Roman" w:hAnsi="Times New Roman" w:cs="Times New Roman"/>
+          <w:color w:val="000000"/>
+          <w:sz w:val="24"/>
+          <w:szCs w:val="24"/>
+        </w:rPr>
+        <w:t>inputs and</w:t>
+      </w:r>
+      <w:r>
+        <w:rPr>
+          <w:rFonts w:ascii="Times New Roman" w:eastAsia="Times New Roman" w:hAnsi="Times New Roman" w:cs="Times New Roman"/>
+          <w:color w:val="000000"/>
+          <w:sz w:val="24"/>
+          <w:szCs w:val="24"/>
+        </w:rPr>
+        <w:t xml:space="preserve"> increases/ decreases in movement speed. Some of these animations included: Pablo being able to idle, his stationary animation, run when his movement speed increases above a certain value, jump when the user presses the space-bar, and attack with the click of the left mouse button. Other finite state machines for the npc’s included enemies such as the goblins and a shadow boss, along with Pablo’s older brother which had similar transitions. The goblins had a stationary idle animation, once </w:t>
       </w:r>
       <w:proofErr w:type="spellStart"/>
       <w:r>
@@ -289,7 +857,7 @@
           <w:sz w:val="24"/>
           <w:szCs w:val="24"/>
         </w:rPr>
-        <w:t>Crouchet</w:t>
+        <w:t>agrod</w:t>
       </w:r>
       <w:proofErr w:type="spellEnd"/>
       <w:r>
@@ -299,52 +867,122 @@
           <w:sz w:val="24"/>
           <w:szCs w:val="24"/>
         </w:rPr>
-        <w:t>: programmer and web designer; manages everything about the website; designs most of the mechanics and second-to-second gameplay that the player will be experiencing</w:t>
-      </w:r>
-    </w:p>
-    <w:p>
-      <w:pPr>
-        <w:spacing w:after="0" w:line="240" w:lineRule="auto"/>
-        <w:ind w:left="360"/>
-        <w:contextualSpacing/>
-        <w:rPr>
-          <w:rFonts w:ascii="Times New Roman" w:eastAsia="Times New Roman" w:hAnsi="Times New Roman" w:cs="Times New Roman"/>
-          <w:sz w:val="24"/>
-          <w:szCs w:val="24"/>
-        </w:rPr>
-      </w:pPr>
-      <w:r>
-        <w:rPr>
-          <w:rFonts w:ascii="Arial" w:eastAsia="Times New Roman" w:hAnsi="Arial" w:cs="Arial"/>
-          <w:color w:val="000000"/>
-          <w:sz w:val="24"/>
-          <w:szCs w:val="24"/>
-        </w:rPr>
-        <w:t>·</w:t>
-      </w:r>
-      <w:r>
-        <w:rPr>
-          <w:rFonts w:ascii="Times New Roman" w:eastAsia="Times New Roman" w:hAnsi="Times New Roman" w:cs="Times New Roman"/>
-          <w:color w:val="000000"/>
-          <w:sz w:val="14"/>
-          <w:szCs w:val="14"/>
-        </w:rPr>
-        <w:t xml:space="preserve">       </w:t>
-      </w:r>
-      <w:r>
-        <w:rPr>
-          <w:rFonts w:ascii="Times New Roman" w:eastAsia="Times New Roman" w:hAnsi="Times New Roman" w:cs="Times New Roman"/>
-          <w:color w:val="000000"/>
-          <w:sz w:val="24"/>
-          <w:szCs w:val="24"/>
-        </w:rPr>
-        <w:t>Angel Martinez: character artist; creates character models and animations to go with them; implements these into the game</w:t>
-      </w:r>
-    </w:p>
-    <w:p>
-      <w:pPr>
-        <w:spacing w:after="0" w:line="240" w:lineRule="auto"/>
-        <w:contextualSpacing/>
+        <w:t xml:space="preserve"> by Pablo, the finite state machine would transition to a run state chasing the main character. The shadow boss includes an invisible state and an idle animation. </w:t>
+      </w:r>
+      <w:r>
+        <w:rPr>
+          <w:rFonts w:ascii="Times New Roman" w:eastAsia="Times New Roman" w:hAnsi="Times New Roman" w:cs="Times New Roman"/>
+          <w:color w:val="000000"/>
+          <w:sz w:val="24"/>
+          <w:szCs w:val="24"/>
+        </w:rPr>
+        <w:lastRenderedPageBreak/>
+        <w:t>Pablo’s older brother, who gives him his main quest, also idles and occasionally exits this animation to transition to an item pick up state, as if he sees something on the ground.</w:t>
+      </w:r>
+    </w:p>
+    <w:p>
+      <w:pPr>
+        <w:spacing w:before="240" w:after="240" w:line="240" w:lineRule="auto"/>
+        <w:ind w:left="720"/>
+        <w:rPr>
+          <w:rFonts w:ascii="Times New Roman" w:eastAsia="Times New Roman" w:hAnsi="Times New Roman" w:cs="Times New Roman"/>
+          <w:sz w:val="24"/>
+          <w:szCs w:val="24"/>
+        </w:rPr>
+      </w:pPr>
+      <w:r>
+        <w:rPr>
+          <w:rFonts w:ascii="Times New Roman" w:eastAsia="Times New Roman" w:hAnsi="Times New Roman" w:cs="Times New Roman"/>
+          <w:color w:val="000000"/>
+          <w:sz w:val="24"/>
+          <w:szCs w:val="24"/>
+        </w:rPr>
+        <w:t> • Give high-level explanation of any AI used: (explain goblin ai here)</w:t>
+      </w:r>
+    </w:p>
+    <w:p>
+      <w:pPr>
+        <w:spacing w:before="240" w:after="240" w:line="240" w:lineRule="auto"/>
+        <w:jc w:val="center"/>
+        <w:rPr>
+          <w:rFonts w:ascii="Times New Roman" w:eastAsia="Times New Roman" w:hAnsi="Times New Roman" w:cs="Times New Roman"/>
+          <w:sz w:val="24"/>
+          <w:szCs w:val="24"/>
+        </w:rPr>
+      </w:pPr>
+      <w:r>
+        <w:rPr>
+          <w:rFonts w:ascii="Times New Roman" w:eastAsia="Times New Roman" w:hAnsi="Times New Roman" w:cs="Times New Roman"/>
+          <w:b/>
+          <w:bCs/>
+          <w:color w:val="000000"/>
+          <w:sz w:val="24"/>
+          <w:szCs w:val="24"/>
+        </w:rPr>
+        <w:t>Audio Design</w:t>
+      </w:r>
+    </w:p>
+    <w:p>
+      <w:pPr>
+        <w:spacing w:before="240" w:after="240" w:line="240" w:lineRule="auto"/>
+        <w:rPr>
+          <w:rFonts w:ascii="Times New Roman" w:eastAsia="Times New Roman" w:hAnsi="Times New Roman" w:cs="Times New Roman"/>
+          <w:sz w:val="24"/>
+          <w:szCs w:val="24"/>
+        </w:rPr>
+      </w:pPr>
+      <w:r>
+        <w:rPr>
+          <w:rFonts w:ascii="Times New Roman" w:eastAsia="Times New Roman" w:hAnsi="Times New Roman" w:cs="Times New Roman"/>
+          <w:color w:val="000000"/>
+          <w:sz w:val="24"/>
+          <w:szCs w:val="24"/>
+        </w:rPr>
+        <w:t>    There are three main sources of audio. The first is background music which is a relaxing composition of Final Fantasy music put together by a YouTuber named “Donut.” The purpose is to give a fantastical, yet calm feel to the world through the audio. The second is a sound clip of birds chirping in Slovakia, recorded by a user named “</w:t>
+      </w:r>
+      <w:proofErr w:type="spellStart"/>
+      <w:r>
+        <w:rPr>
+          <w:rFonts w:ascii="Times New Roman" w:eastAsia="Times New Roman" w:hAnsi="Times New Roman" w:cs="Times New Roman"/>
+          <w:color w:val="000000"/>
+          <w:sz w:val="24"/>
+          <w:szCs w:val="24"/>
+        </w:rPr>
+        <w:t>bajko</w:t>
+      </w:r>
+      <w:proofErr w:type="spellEnd"/>
+      <w:r>
+        <w:rPr>
+          <w:rFonts w:ascii="Times New Roman" w:eastAsia="Times New Roman" w:hAnsi="Times New Roman" w:cs="Times New Roman"/>
+          <w:color w:val="000000"/>
+          <w:sz w:val="24"/>
+          <w:szCs w:val="24"/>
+        </w:rPr>
+        <w:t xml:space="preserve">” and posted on freesound.org for others to use. The purpose of this is to bring the player back to reality with real-world sounds. The two background tracks sometimes harmonize, and sometime conflict with one another, symbolizing the conflicting worlds of Pablo’s imagination and the real world. If we were to expand on this further, different attack sounds would sound majestic and strong, but randomly we would add </w:t>
+      </w:r>
+      <w:r>
+        <w:rPr>
+          <w:rFonts w:ascii="Times New Roman" w:eastAsia="Times New Roman" w:hAnsi="Times New Roman" w:cs="Times New Roman"/>
+          <w:color w:val="000000"/>
+          <w:sz w:val="24"/>
+          <w:szCs w:val="24"/>
+        </w:rPr>
+        <w:t>real-world</w:t>
+      </w:r>
+      <w:r>
+        <w:rPr>
+          <w:rFonts w:ascii="Times New Roman" w:eastAsia="Times New Roman" w:hAnsi="Times New Roman" w:cs="Times New Roman"/>
+          <w:color w:val="000000"/>
+          <w:sz w:val="24"/>
+          <w:szCs w:val="24"/>
+        </w:rPr>
+        <w:t xml:space="preserve"> stick swinging swooshes and Pablo saying ”HA!” to further drive this illusion home.</w:t>
+      </w:r>
+    </w:p>
+    <w:p>
+      <w:pPr>
+        <w:spacing w:before="240" w:after="240" w:line="240" w:lineRule="auto"/>
+        <w:ind w:left="720"/>
         <w:rPr>
           <w:rFonts w:ascii="Times New Roman" w:eastAsia="Times New Roman" w:hAnsi="Times New Roman" w:cs="Times New Roman"/>
           <w:sz w:val="24"/>
@@ -363,289 +1001,146 @@
     </w:p>
     <w:p>
       <w:pPr>
-        <w:spacing w:after="0" w:line="240" w:lineRule="auto"/>
-        <w:contextualSpacing/>
-        <w:rPr>
-          <w:rFonts w:ascii="Times New Roman" w:eastAsia="Times New Roman" w:hAnsi="Times New Roman" w:cs="Times New Roman"/>
-          <w:sz w:val="24"/>
-          <w:szCs w:val="24"/>
-        </w:rPr>
-      </w:pPr>
-      <w:r>
-        <w:rPr>
-          <w:rFonts w:ascii="Times New Roman" w:eastAsia="Times New Roman" w:hAnsi="Times New Roman" w:cs="Times New Roman"/>
-          <w:color w:val="000000"/>
-          <w:sz w:val="24"/>
-          <w:szCs w:val="24"/>
-        </w:rPr>
-        <w:t> - Explain how to play your game:</w:t>
-      </w:r>
-    </w:p>
-    <w:p>
-      <w:pPr>
-        <w:spacing w:after="0" w:line="240" w:lineRule="auto"/>
-        <w:contextualSpacing/>
-        <w:rPr>
-          <w:rFonts w:ascii="Times New Roman" w:eastAsia="Times New Roman" w:hAnsi="Times New Roman" w:cs="Times New Roman"/>
-          <w:sz w:val="24"/>
-          <w:szCs w:val="24"/>
-        </w:rPr>
-      </w:pPr>
-      <w:r>
-        <w:rPr>
-          <w:rFonts w:ascii="Times New Roman" w:eastAsia="Times New Roman" w:hAnsi="Times New Roman" w:cs="Times New Roman"/>
-          <w:color w:val="000000"/>
-          <w:sz w:val="24"/>
-          <w:szCs w:val="24"/>
-        </w:rPr>
-        <w:t>            Details of in-game UI here: (expand on this content)</w:t>
-      </w:r>
-    </w:p>
-    <w:p>
-      <w:pPr>
-        <w:spacing w:after="0" w:line="240" w:lineRule="auto"/>
-        <w:contextualSpacing/>
-        <w:rPr>
-          <w:rFonts w:ascii="Times New Roman" w:eastAsia="Times New Roman" w:hAnsi="Times New Roman" w:cs="Times New Roman"/>
-          <w:sz w:val="24"/>
-          <w:szCs w:val="24"/>
-        </w:rPr>
-      </w:pPr>
-      <w:r>
-        <w:rPr>
-          <w:rFonts w:ascii="Times New Roman" w:eastAsia="Times New Roman" w:hAnsi="Times New Roman" w:cs="Times New Roman"/>
-          <w:color w:val="000000"/>
-          <w:sz w:val="24"/>
-          <w:szCs w:val="24"/>
-        </w:rPr>
-        <w:t>Start menu, pause and save screen, attack with right click, jump with space, accomplish quest before the sun sets in forest or before the streetlights come on in the suburb…</w:t>
-      </w:r>
-      <w:proofErr w:type="spellStart"/>
-      <w:r>
-        <w:rPr>
-          <w:rFonts w:ascii="Times New Roman" w:eastAsia="Times New Roman" w:hAnsi="Times New Roman" w:cs="Times New Roman"/>
-          <w:color w:val="000000"/>
-          <w:sz w:val="24"/>
-          <w:szCs w:val="24"/>
-        </w:rPr>
-        <w:t>etc</w:t>
-      </w:r>
-      <w:proofErr w:type="spellEnd"/>
-    </w:p>
-    <w:p>
-      <w:pPr>
-        <w:spacing w:after="0" w:line="240" w:lineRule="auto"/>
-        <w:contextualSpacing/>
-        <w:rPr>
-          <w:rFonts w:ascii="Times New Roman" w:eastAsia="Times New Roman" w:hAnsi="Times New Roman" w:cs="Times New Roman"/>
-          <w:sz w:val="24"/>
-          <w:szCs w:val="24"/>
-        </w:rPr>
-      </w:pPr>
-      <w:r>
-        <w:rPr>
-          <w:rFonts w:ascii="Times New Roman" w:eastAsia="Times New Roman" w:hAnsi="Times New Roman" w:cs="Times New Roman"/>
-          <w:color w:val="000000"/>
-          <w:sz w:val="24"/>
-          <w:szCs w:val="24"/>
-        </w:rPr>
-        <w:t> </w:t>
-      </w:r>
-    </w:p>
-    <w:p>
-      <w:pPr>
-        <w:spacing w:after="0" w:line="240" w:lineRule="auto"/>
-        <w:contextualSpacing/>
-        <w:rPr>
-          <w:rFonts w:ascii="Times New Roman" w:eastAsia="Times New Roman" w:hAnsi="Times New Roman" w:cs="Times New Roman"/>
-          <w:sz w:val="24"/>
-          <w:szCs w:val="24"/>
-        </w:rPr>
-      </w:pPr>
-      <w:r>
-        <w:rPr>
-          <w:rFonts w:ascii="Times New Roman" w:eastAsia="Times New Roman" w:hAnsi="Times New Roman" w:cs="Times New Roman"/>
-          <w:color w:val="000000"/>
-          <w:sz w:val="24"/>
-          <w:szCs w:val="24"/>
-        </w:rPr>
-        <w:t> </w:t>
-      </w:r>
-    </w:p>
-    <w:p>
-      <w:pPr>
-        <w:spacing w:after="0" w:line="240" w:lineRule="auto"/>
-        <w:contextualSpacing/>
-        <w:rPr>
-          <w:rFonts w:ascii="Times New Roman" w:eastAsia="Times New Roman" w:hAnsi="Times New Roman" w:cs="Times New Roman"/>
-          <w:sz w:val="24"/>
-          <w:szCs w:val="24"/>
-        </w:rPr>
-      </w:pPr>
-      <w:r>
-        <w:rPr>
-          <w:rFonts w:ascii="Times New Roman" w:eastAsia="Times New Roman" w:hAnsi="Times New Roman" w:cs="Times New Roman"/>
-          <w:color w:val="000000"/>
-          <w:sz w:val="24"/>
-          <w:szCs w:val="24"/>
-        </w:rPr>
-        <w:t> - Explain the design trades-offs that you had to make, including what you originally envisioned versus what you accomplished:</w:t>
-      </w:r>
-    </w:p>
-    <w:p>
-      <w:pPr>
-        <w:spacing w:after="0" w:line="240" w:lineRule="auto"/>
-        <w:contextualSpacing/>
-        <w:rPr>
-          <w:rFonts w:ascii="Times New Roman" w:eastAsia="Times New Roman" w:hAnsi="Times New Roman" w:cs="Times New Roman"/>
-          <w:sz w:val="24"/>
-          <w:szCs w:val="24"/>
-        </w:rPr>
-      </w:pPr>
-      <w:r>
-        <w:rPr>
-          <w:rFonts w:ascii="Times New Roman" w:eastAsia="Times New Roman" w:hAnsi="Times New Roman" w:cs="Times New Roman"/>
-          <w:color w:val="000000"/>
-          <w:sz w:val="24"/>
-          <w:szCs w:val="24"/>
-        </w:rPr>
-        <w:t>            Originally, we envisioned a team of 6 people working to make the best game in the class. However, after unforeseen circumstances we had to re-envision our original idea. (explain more here)</w:t>
-      </w:r>
-    </w:p>
-    <w:p>
-      <w:pPr>
-        <w:spacing w:after="0" w:line="240" w:lineRule="auto"/>
-        <w:contextualSpacing/>
-        <w:rPr>
-          <w:rFonts w:ascii="Times New Roman" w:eastAsia="Times New Roman" w:hAnsi="Times New Roman" w:cs="Times New Roman"/>
-          <w:sz w:val="24"/>
-          <w:szCs w:val="24"/>
-        </w:rPr>
-      </w:pPr>
-      <w:r>
-        <w:rPr>
-          <w:rFonts w:ascii="Times New Roman" w:eastAsia="Times New Roman" w:hAnsi="Times New Roman" w:cs="Times New Roman"/>
-          <w:color w:val="000000"/>
-          <w:sz w:val="24"/>
-          <w:szCs w:val="24"/>
-        </w:rPr>
-        <w:t xml:space="preserve">    When creating Pablo, we originally envisioned him being able to wield a variety of items and weapons found throughout the level. The entire process for creating the characters mesh, rig, textures, and animations were done in Blender, a free and open source 3D creation and animation software. During the animation process, it proved difficult to attach separate objects into his hands using the same action animations. Due to this, we had to limit him to only use one weapon by combining Pablo and his Stick Sword into one single mesh. This fixed the issue with his weapon sticking to the </w:t>
-      </w:r>
-      <w:r>
-        <w:rPr>
-          <w:rFonts w:ascii="Times New Roman" w:eastAsia="Times New Roman" w:hAnsi="Times New Roman" w:cs="Times New Roman"/>
-          <w:color w:val="000000"/>
-          <w:sz w:val="24"/>
-          <w:szCs w:val="24"/>
-        </w:rPr>
-        <w:t>animation but</w:t>
-      </w:r>
-      <w:r>
-        <w:rPr>
-          <w:rFonts w:ascii="Times New Roman" w:eastAsia="Times New Roman" w:hAnsi="Times New Roman" w:cs="Times New Roman"/>
-          <w:color w:val="000000"/>
-          <w:sz w:val="24"/>
-          <w:szCs w:val="24"/>
-        </w:rPr>
-        <w:t xml:space="preserve"> meant that we could not allow him to hold different items anymore. For this, we had to insert a general</w:t>
-      </w:r>
-      <w:r>
-        <w:rPr>
-          <w:rFonts w:ascii="Times New Roman" w:eastAsia="Times New Roman" w:hAnsi="Times New Roman" w:cs="Times New Roman"/>
-          <w:color w:val="000000"/>
-          <w:sz w:val="24"/>
-          <w:szCs w:val="24"/>
-        </w:rPr>
-        <w:t xml:space="preserve"> “</w:t>
-      </w:r>
-      <w:r>
-        <w:rPr>
-          <w:rFonts w:ascii="Times New Roman" w:eastAsia="Times New Roman" w:hAnsi="Times New Roman" w:cs="Times New Roman"/>
-          <w:color w:val="000000"/>
-          <w:sz w:val="24"/>
-          <w:szCs w:val="24"/>
-        </w:rPr>
-        <w:t>pickup” animation that simply adds the items to the inventory solely for quest progression purposes. </w:t>
-      </w:r>
-    </w:p>
-    <w:p>
-      <w:pPr>
-        <w:spacing w:after="0" w:line="240" w:lineRule="auto"/>
-        <w:contextualSpacing/>
-        <w:rPr>
-          <w:rFonts w:ascii="Times New Roman" w:eastAsia="Times New Roman" w:hAnsi="Times New Roman" w:cs="Times New Roman"/>
-          <w:sz w:val="24"/>
-          <w:szCs w:val="24"/>
-        </w:rPr>
-      </w:pPr>
-    </w:p>
-    <w:p>
-      <w:pPr>
-        <w:spacing w:after="0" w:line="240" w:lineRule="auto"/>
-        <w:contextualSpacing/>
-        <w:rPr>
-          <w:rFonts w:ascii="Times New Roman" w:eastAsia="Times New Roman" w:hAnsi="Times New Roman" w:cs="Times New Roman"/>
-          <w:sz w:val="24"/>
-          <w:szCs w:val="24"/>
-        </w:rPr>
-      </w:pPr>
-      <w:r>
-        <w:rPr>
-          <w:rFonts w:ascii="Times New Roman" w:eastAsia="Times New Roman" w:hAnsi="Times New Roman" w:cs="Times New Roman"/>
-          <w:color w:val="000000"/>
-          <w:sz w:val="24"/>
-          <w:szCs w:val="24"/>
-        </w:rPr>
-        <w:t> - Explain the overall software design:</w:t>
-      </w:r>
-    </w:p>
-    <w:p>
-      <w:pPr>
-        <w:spacing w:after="0" w:line="240" w:lineRule="auto"/>
-        <w:ind w:left="720"/>
-        <w:contextualSpacing/>
-        <w:rPr>
-          <w:rFonts w:ascii="Times New Roman" w:eastAsia="Times New Roman" w:hAnsi="Times New Roman" w:cs="Times New Roman"/>
-          <w:sz w:val="24"/>
-          <w:szCs w:val="24"/>
-        </w:rPr>
-      </w:pPr>
-      <w:r>
-        <w:rPr>
-          <w:rFonts w:ascii="Times New Roman" w:eastAsia="Times New Roman" w:hAnsi="Times New Roman" w:cs="Times New Roman"/>
-          <w:color w:val="000000"/>
-          <w:sz w:val="24"/>
-          <w:szCs w:val="24"/>
-        </w:rPr>
-        <w:t> • Show and discuss any Finite State Machines: (possibly inventory system and save/load functionality of the game/ core game loop…)</w:t>
-      </w:r>
-    </w:p>
-    <w:p>
-      <w:pPr>
-        <w:spacing w:after="0" w:line="240" w:lineRule="auto"/>
-        <w:ind w:left="720"/>
-        <w:contextualSpacing/>
-        <w:rPr>
-          <w:rFonts w:ascii="Times New Roman" w:eastAsia="Times New Roman" w:hAnsi="Times New Roman" w:cs="Times New Roman"/>
-          <w:sz w:val="24"/>
-          <w:szCs w:val="24"/>
-        </w:rPr>
-      </w:pPr>
-      <w:r>
-        <w:rPr>
-          <w:rFonts w:ascii="Times New Roman" w:eastAsia="Times New Roman" w:hAnsi="Times New Roman" w:cs="Times New Roman"/>
-          <w:color w:val="000000"/>
-          <w:sz w:val="24"/>
-          <w:szCs w:val="24"/>
-        </w:rPr>
-        <w:t> • Give high-level explanation of any AI used: (explain goblin ai here)</w:t>
-      </w:r>
-    </w:p>
-    <w:p>
-      <w:pPr>
-        <w:spacing w:after="0" w:line="240" w:lineRule="auto"/>
-        <w:ind w:left="720"/>
-        <w:contextualSpacing/>
+        <w:spacing w:before="240" w:after="240" w:line="240" w:lineRule="auto"/>
+        <w:jc w:val="center"/>
+        <w:rPr>
+          <w:rFonts w:ascii="Times New Roman" w:eastAsia="Times New Roman" w:hAnsi="Times New Roman" w:cs="Times New Roman"/>
+          <w:sz w:val="24"/>
+          <w:szCs w:val="24"/>
+        </w:rPr>
+      </w:pPr>
+      <w:r>
+        <w:rPr>
+          <w:rFonts w:ascii="Times New Roman" w:eastAsia="Times New Roman" w:hAnsi="Times New Roman" w:cs="Times New Roman"/>
+          <w:b/>
+          <w:bCs/>
+          <w:color w:val="000000"/>
+          <w:sz w:val="24"/>
+          <w:szCs w:val="24"/>
+        </w:rPr>
+        <w:t>Level Design</w:t>
+      </w:r>
+    </w:p>
+    <w:p>
+      <w:pPr>
+        <w:spacing w:after="240" w:line="240" w:lineRule="auto"/>
+        <w:rPr>
+          <w:rFonts w:ascii="Times New Roman" w:eastAsia="Times New Roman" w:hAnsi="Times New Roman" w:cs="Times New Roman"/>
+          <w:sz w:val="24"/>
+          <w:szCs w:val="24"/>
+        </w:rPr>
+      </w:pPr>
+      <w:r>
+        <w:rPr>
+          <w:rFonts w:ascii="Times New Roman" w:eastAsia="Times New Roman" w:hAnsi="Times New Roman" w:cs="Times New Roman"/>
+          <w:sz w:val="24"/>
+          <w:szCs w:val="24"/>
+        </w:rPr>
+        <w:br/>
+      </w:r>
+    </w:p>
+    <w:p>
+      <w:pPr>
+        <w:spacing w:before="240" w:after="240" w:line="240" w:lineRule="auto"/>
+        <w:jc w:val="center"/>
+        <w:rPr>
+          <w:rFonts w:ascii="Times New Roman" w:eastAsia="Times New Roman" w:hAnsi="Times New Roman" w:cs="Times New Roman"/>
+          <w:sz w:val="24"/>
+          <w:szCs w:val="24"/>
+        </w:rPr>
+      </w:pPr>
+      <w:r>
+        <w:rPr>
+          <w:rFonts w:ascii="Times New Roman" w:eastAsia="Times New Roman" w:hAnsi="Times New Roman" w:cs="Times New Roman"/>
+          <w:b/>
+          <w:bCs/>
+          <w:color w:val="000000"/>
+          <w:sz w:val="24"/>
+          <w:szCs w:val="24"/>
+        </w:rPr>
+        <w:t>Model/Art Design</w:t>
+      </w:r>
+    </w:p>
+    <w:p>
+      <w:pPr>
+        <w:spacing w:before="240" w:after="240" w:line="240" w:lineRule="auto"/>
+        <w:rPr>
+          <w:rFonts w:ascii="Times New Roman" w:eastAsia="Times New Roman" w:hAnsi="Times New Roman" w:cs="Times New Roman"/>
+          <w:sz w:val="24"/>
+          <w:szCs w:val="24"/>
+        </w:rPr>
+      </w:pPr>
+      <w:r>
+        <w:rPr>
+          <w:rFonts w:ascii="Times New Roman" w:eastAsia="Times New Roman" w:hAnsi="Times New Roman" w:cs="Times New Roman"/>
+          <w:color w:val="000000"/>
+          <w:sz w:val="24"/>
+          <w:szCs w:val="24"/>
+        </w:rPr>
+        <w:t xml:space="preserve">    We wanted to base our game closer to the art design found in two popular games, </w:t>
+      </w:r>
+      <w:r>
+        <w:rPr>
+          <w:rFonts w:ascii="Times New Roman" w:eastAsia="Times New Roman" w:hAnsi="Times New Roman" w:cs="Times New Roman"/>
+          <w:i/>
+          <w:iCs/>
+          <w:color w:val="000000"/>
+          <w:sz w:val="24"/>
+          <w:szCs w:val="24"/>
+        </w:rPr>
+        <w:t>Breath of the Wild</w:t>
+      </w:r>
+      <w:r>
+        <w:rPr>
+          <w:rFonts w:ascii="Times New Roman" w:eastAsia="Times New Roman" w:hAnsi="Times New Roman" w:cs="Times New Roman"/>
+          <w:color w:val="000000"/>
+          <w:sz w:val="24"/>
+          <w:szCs w:val="24"/>
+        </w:rPr>
+        <w:t xml:space="preserve"> and </w:t>
+      </w:r>
+      <w:r>
+        <w:rPr>
+          <w:rFonts w:ascii="Times New Roman" w:eastAsia="Times New Roman" w:hAnsi="Times New Roman" w:cs="Times New Roman"/>
+          <w:i/>
+          <w:iCs/>
+          <w:color w:val="000000"/>
+          <w:sz w:val="24"/>
+          <w:szCs w:val="24"/>
+        </w:rPr>
+        <w:t>Risk of Rain 2</w:t>
+      </w:r>
+      <w:r>
+        <w:rPr>
+          <w:rFonts w:ascii="Times New Roman" w:eastAsia="Times New Roman" w:hAnsi="Times New Roman" w:cs="Times New Roman"/>
+          <w:color w:val="000000"/>
+          <w:sz w:val="24"/>
+          <w:szCs w:val="24"/>
+        </w:rPr>
+        <w:t xml:space="preserve">. The art design features a simple yet pleasing to look at style. When making the models, we attempted to keep the overall poly-count relatively low and minimal for both aesthetic purposes as well as efficiency to run the game on lower end hardware. While the models themselves are quite simple, they deliver the proper message of a simplistic adventure from the mind of a simple child. For the texturing, we wanted the style to be closer to the look of anime, giving Pablo big, innocent, and adventurous eyes to reflect his personality. For the materials, we used toon shading on the older brother to enhance the effect of Pablo’s imagination. Each shading was mixed and matched based on the characteristics of the characters </w:t>
+      </w:r>
+      <w:r>
+        <w:rPr>
+          <w:rFonts w:ascii="Times New Roman" w:eastAsia="Times New Roman" w:hAnsi="Times New Roman" w:cs="Times New Roman"/>
+          <w:color w:val="000000"/>
+          <w:sz w:val="24"/>
+          <w:szCs w:val="24"/>
+        </w:rPr>
+        <w:t>themselves. When</w:t>
+      </w:r>
+      <w:r>
+        <w:rPr>
+          <w:rFonts w:ascii="Times New Roman" w:eastAsia="Times New Roman" w:hAnsi="Times New Roman" w:cs="Times New Roman"/>
+          <w:color w:val="000000"/>
+          <w:sz w:val="24"/>
+          <w:szCs w:val="24"/>
+        </w:rPr>
+        <w:t xml:space="preserve"> UV-unwrapping the models for texturing, we needed to pay close attention to where we marked the seams in order to make them less noticeable to the user. Marking seams in the correct places reduces stretching in the mesh and the texture when animating the models, making it an important process. Once the models were rigged, weights needed to be added to each bone to ensure that the proper limbs were moving with their respective bones. Again, this helps to reduce the stretching of the model while certain body parts are moving. Finally, for animating each model, certain keyframes were prioritized to achieve the right set of motions for the animations. Not only does this speed up the process for animation, it also ensures that the right message was achieved for each action taken. Getting all of this set up in Blender first was a high priority as it makes exporting files over to Unity seamless with minimal setup on the programmer’s end.</w:t>
+      </w:r>
+    </w:p>
+    <w:p>
+      <w:pPr>
+        <w:spacing w:before="240" w:after="240" w:line="240" w:lineRule="auto"/>
         <w:rPr>
           <w:rFonts w:ascii="Times New Roman" w:eastAsia="Times New Roman" w:hAnsi="Times New Roman" w:cs="Times New Roman"/>
           <w:sz w:val="24"/>
@@ -660,54 +1155,12 @@
           <w:szCs w:val="24"/>
         </w:rPr>
         <w:lastRenderedPageBreak/>
-        <w:t>• Explain how specific visual or audio effects were achieved: (ambient sounds)</w:t>
-      </w:r>
-    </w:p>
-    <w:p>
-      <w:pPr>
-        <w:spacing w:after="0" w:line="240" w:lineRule="auto"/>
-        <w:ind w:left="720"/>
-        <w:contextualSpacing/>
-        <w:rPr>
-          <w:rFonts w:ascii="Times New Roman" w:eastAsia="Times New Roman" w:hAnsi="Times New Roman" w:cs="Times New Roman"/>
-          <w:sz w:val="24"/>
-          <w:szCs w:val="24"/>
-        </w:rPr>
-      </w:pPr>
-      <w:r>
-        <w:rPr>
-          <w:rFonts w:ascii="Times New Roman" w:eastAsia="Times New Roman" w:hAnsi="Times New Roman" w:cs="Times New Roman"/>
-          <w:color w:val="000000"/>
-          <w:sz w:val="24"/>
-          <w:szCs w:val="24"/>
-        </w:rPr>
-        <w:t> </w:t>
-      </w:r>
-    </w:p>
-    <w:p>
-      <w:pPr>
-        <w:spacing w:after="0" w:line="240" w:lineRule="auto"/>
-        <w:contextualSpacing/>
-        <w:rPr>
-          <w:rFonts w:ascii="Times New Roman" w:eastAsia="Times New Roman" w:hAnsi="Times New Roman" w:cs="Times New Roman"/>
-          <w:sz w:val="24"/>
-          <w:szCs w:val="24"/>
-        </w:rPr>
-      </w:pPr>
-      <w:r>
-        <w:rPr>
-          <w:rFonts w:ascii="Times New Roman" w:eastAsia="Times New Roman" w:hAnsi="Times New Roman" w:cs="Times New Roman"/>
-          <w:color w:val="000000"/>
-          <w:sz w:val="24"/>
-          <w:szCs w:val="24"/>
-        </w:rPr>
         <w:t>- Credit any open-source audio, artwork and code used:</w:t>
       </w:r>
     </w:p>
     <w:p>
       <w:pPr>
-        <w:spacing w:after="0" w:line="240" w:lineRule="auto"/>
-        <w:contextualSpacing/>
+        <w:spacing w:before="240" w:after="240" w:line="240" w:lineRule="auto"/>
         <w:rPr>
           <w:rFonts w:ascii="Times New Roman" w:eastAsia="Times New Roman" w:hAnsi="Times New Roman" w:cs="Times New Roman"/>
           <w:sz w:val="24"/>
@@ -760,7 +1213,7 @@
           <w:sz w:val="24"/>
           <w:szCs w:val="24"/>
         </w:rPr>
-        <w:t xml:space="preserve">. Player movement was also implemented watching a YouTube series titled “Unity 3D Platformer – Learn to Make a 3D Action Platformer” by </w:t>
+        <w:t xml:space="preserve">. Character armatures were implemented using the </w:t>
       </w:r>
       <w:proofErr w:type="spellStart"/>
       <w:r>
@@ -770,6 +1223,26 @@
           <w:sz w:val="24"/>
           <w:szCs w:val="24"/>
         </w:rPr>
+        <w:t>MetaRig</w:t>
+      </w:r>
+      <w:proofErr w:type="spellEnd"/>
+      <w:r>
+        <w:rPr>
+          <w:rFonts w:ascii="Times New Roman" w:eastAsia="Times New Roman" w:hAnsi="Times New Roman" w:cs="Times New Roman"/>
+          <w:color w:val="000000"/>
+          <w:sz w:val="24"/>
+          <w:szCs w:val="24"/>
+        </w:rPr>
+        <w:t xml:space="preserve"> addon for Blender. Player movement was also implemented watching a YouTube series titled “Unity 3D Platformer – Learn to Make a 3D Action Platformer” by </w:t>
+      </w:r>
+      <w:proofErr w:type="spellStart"/>
+      <w:r>
+        <w:rPr>
+          <w:rFonts w:ascii="Times New Roman" w:eastAsia="Times New Roman" w:hAnsi="Times New Roman" w:cs="Times New Roman"/>
+          <w:color w:val="000000"/>
+          <w:sz w:val="24"/>
+          <w:szCs w:val="24"/>
+        </w:rPr>
         <w:t>gamesplusjames</w:t>
       </w:r>
       <w:proofErr w:type="spellEnd"/>
@@ -800,15 +1273,70 @@
           <w:sz w:val="24"/>
           <w:szCs w:val="24"/>
         </w:rPr>
-        <w:t>.</w:t>
-      </w:r>
-    </w:p>
-    <w:p>
-      <w:pPr>
-        <w:spacing w:after="0" w:line="240" w:lineRule="auto"/>
-        <w:contextualSpacing/>
-      </w:pPr>
-    </w:p>
+        <w:t xml:space="preserve">. The background music is a composition of Final Fantasy music put together by a </w:t>
+      </w:r>
+      <w:proofErr w:type="spellStart"/>
+      <w:r>
+        <w:rPr>
+          <w:rFonts w:ascii="Times New Roman" w:eastAsia="Times New Roman" w:hAnsi="Times New Roman" w:cs="Times New Roman"/>
+          <w:color w:val="000000"/>
+          <w:sz w:val="24"/>
+          <w:szCs w:val="24"/>
+        </w:rPr>
+        <w:t>Youtube</w:t>
+      </w:r>
+      <w:proofErr w:type="spellEnd"/>
+      <w:r>
+        <w:rPr>
+          <w:rFonts w:ascii="Times New Roman" w:eastAsia="Times New Roman" w:hAnsi="Times New Roman" w:cs="Times New Roman"/>
+          <w:color w:val="000000"/>
+          <w:sz w:val="24"/>
+          <w:szCs w:val="24"/>
+        </w:rPr>
+        <w:t xml:space="preserve"> creator by the name of “Donuts.” The bird sounds are open-source from freesound.org by a user named “</w:t>
+      </w:r>
+      <w:proofErr w:type="spellStart"/>
+      <w:r>
+        <w:rPr>
+          <w:rFonts w:ascii="Times New Roman" w:eastAsia="Times New Roman" w:hAnsi="Times New Roman" w:cs="Times New Roman"/>
+          <w:color w:val="000000"/>
+          <w:sz w:val="24"/>
+          <w:szCs w:val="24"/>
+        </w:rPr>
+        <w:t>bajko</w:t>
+      </w:r>
+      <w:proofErr w:type="spellEnd"/>
+      <w:r>
+        <w:rPr>
+          <w:rFonts w:ascii="Times New Roman" w:eastAsia="Times New Roman" w:hAnsi="Times New Roman" w:cs="Times New Roman"/>
+          <w:color w:val="000000"/>
+          <w:sz w:val="24"/>
+          <w:szCs w:val="24"/>
+        </w:rPr>
+        <w:t xml:space="preserve">.” They were recorded in </w:t>
+      </w:r>
+      <w:proofErr w:type="spellStart"/>
+      <w:r>
+        <w:rPr>
+          <w:rFonts w:ascii="Times New Roman" w:eastAsia="Times New Roman" w:hAnsi="Times New Roman" w:cs="Times New Roman"/>
+          <w:color w:val="000000"/>
+          <w:sz w:val="24"/>
+          <w:szCs w:val="24"/>
+        </w:rPr>
+        <w:t>Koliba</w:t>
+      </w:r>
+      <w:proofErr w:type="spellEnd"/>
+      <w:r>
+        <w:rPr>
+          <w:rFonts w:ascii="Times New Roman" w:eastAsia="Times New Roman" w:hAnsi="Times New Roman" w:cs="Times New Roman"/>
+          <w:color w:val="000000"/>
+          <w:sz w:val="24"/>
+          <w:szCs w:val="24"/>
+        </w:rPr>
+        <w:t>, Slovakia. All other script/code was made from scratch with the help of the Unity User Manual online.</w:t>
+      </w:r>
+    </w:p>
+    <w:p/>
     <w:sectPr>
       <w:pgSz w:w="12240" w:h="15840"/>
       <w:pgMar w:top="1440" w:right="1440" w:bottom="1440" w:left="1440" w:header="720" w:footer="720" w:gutter="0"/>
@@ -872,12 +1400,125 @@
 <file path=word/numbering.xml><?xml version="1.0" encoding="utf-8"?>
 <w:numbering xmlns:wpc="http://schemas.microsoft.com/office/word/2010/wordprocessingCanvas" xmlns:cx="http://schemas.microsoft.com/office/drawing/2014/chartex" xmlns:cx1="http://schemas.microsoft.com/office/drawing/2015/9/8/chartex" xmlns:cx2="http://schemas.microsoft.com/office/drawing/2015/10/21/chartex" xmlns:cx3="http://schemas.microsoft.com/office/drawing/2016/5/9/chartex" xmlns:cx4="http://schemas.microsoft.com/office/drawing/2016/5/10/chartex" xmlns:cx5="http://schemas.microsoft.com/office/drawing/2016/5/11/chartex" xmlns:cx6="http://schemas.microsoft.com/office/drawing/2016/5/12/chartex" xmlns:cx7="http://schemas.microsoft.com/office/drawing/2016/5/13/chartex" xmlns:cx8="http://schemas.microsoft.com/office/drawing/2016/5/14/chartex" xmlns:mc="http://schemas.openxmlformats.org/markup-compatibility/2006" xmlns:aink="http://schemas.microsoft.com/office/drawing/2016/ink" xmlns:am3d="http://schemas.microsoft.com/office/drawing/2017/model3d" xmlns:o="urn:schemas-microsoft-com:office:office" xmlns:r="http://schemas.openxmlformats.org/officeDocument/2006/relationships" xmlns:m="http://schemas.openxmlformats.org/officeDocument/2006/math" xmlns:v="urn:schemas-microsoft-com:vml" xmlns:wp14="http://schemas.microsoft.com/office/word/2010/wordprocessingDrawing" xmlns:wp="http://schemas.openxmlformats.org/drawingml/2006/wordprocessingDrawing" xmlns:w10="urn:schemas-microsoft-com:office:word" xmlns:w="http://schemas.openxmlformats.org/wordprocessingml/2006/main" xmlns:w14="http://schemas.microsoft.com/office/word/2010/wordml" xmlns:w15="http://schemas.microsoft.com/office/word/2012/wordml" xmlns:w16cex="http://schemas.microsoft.com/office/word/2018/wordml/cex" xmlns:w16cid="http://schemas.microsoft.com/office/word/2016/wordml/cid" xmlns:w16="http://schemas.microsoft.com/office/word/2018/wordml" xmlns:w16se="http://schemas.microsoft.com/office/word/2015/wordml/symex" xmlns:wpg="http://schemas.microsoft.com/office/word/2010/wordprocessingGroup" xmlns:wpi="http://schemas.microsoft.com/office/word/2010/wordprocessingInk" xmlns:wne="http://schemas.microsoft.com/office/word/2006/wordml" xmlns:wps="http://schemas.microsoft.com/office/word/2010/wordprocessingShape" mc:Ignorable="w14 w15 w16se w16cid w16 w16cex wp14">
   <w:abstractNum w:abstractNumId="0" w15:restartNumberingAfterBreak="0">
+    <w:nsid w:val="77AC58FC"/>
+    <w:multiLevelType w:val="hybridMultilevel"/>
+    <w:tmpl w:val="1A1854D0"/>
+    <w:lvl w:ilvl="0" w:tplc="04090001">
+      <w:start w:val="1"/>
+      <w:numFmt w:val="bullet"/>
+      <w:lvlText w:val=""/>
+      <w:lvlJc w:val="left"/>
+      <w:pPr>
+        <w:ind w:left="720" w:hanging="360"/>
+      </w:pPr>
+      <w:rPr>
+        <w:rFonts w:ascii="Symbol" w:hAnsi="Symbol" w:cs="Symbol" w:hint="default"/>
+      </w:rPr>
+    </w:lvl>
+    <w:lvl w:ilvl="1" w:tplc="04090003" w:tentative="1">
+      <w:start w:val="1"/>
+      <w:numFmt w:val="bullet"/>
+      <w:lvlText w:val="o"/>
+      <w:lvlJc w:val="left"/>
+      <w:pPr>
+        <w:ind w:left="1440" w:hanging="360"/>
+      </w:pPr>
+      <w:rPr>
+        <w:rFonts w:ascii="Courier New" w:hAnsi="Courier New" w:cs="Courier New" w:hint="default"/>
+      </w:rPr>
+    </w:lvl>
+    <w:lvl w:ilvl="2" w:tplc="04090005" w:tentative="1">
+      <w:start w:val="1"/>
+      <w:numFmt w:val="bullet"/>
+      <w:lvlText w:val=""/>
+      <w:lvlJc w:val="left"/>
+      <w:pPr>
+        <w:ind w:left="2160" w:hanging="360"/>
+      </w:pPr>
+      <w:rPr>
+        <w:rFonts w:ascii="Wingdings" w:hAnsi="Wingdings" w:cs="Wingdings" w:hint="default"/>
+      </w:rPr>
+    </w:lvl>
+    <w:lvl w:ilvl="3" w:tplc="04090001" w:tentative="1">
+      <w:start w:val="1"/>
+      <w:numFmt w:val="bullet"/>
+      <w:lvlText w:val=""/>
+      <w:lvlJc w:val="left"/>
+      <w:pPr>
+        <w:ind w:left="2880" w:hanging="360"/>
+      </w:pPr>
+      <w:rPr>
+        <w:rFonts w:ascii="Symbol" w:hAnsi="Symbol" w:cs="Symbol" w:hint="default"/>
+      </w:rPr>
+    </w:lvl>
+    <w:lvl w:ilvl="4" w:tplc="04090003" w:tentative="1">
+      <w:start w:val="1"/>
+      <w:numFmt w:val="bullet"/>
+      <w:lvlText w:val="o"/>
+      <w:lvlJc w:val="left"/>
+      <w:pPr>
+        <w:ind w:left="3600" w:hanging="360"/>
+      </w:pPr>
+      <w:rPr>
+        <w:rFonts w:ascii="Courier New" w:hAnsi="Courier New" w:cs="Courier New" w:hint="default"/>
+      </w:rPr>
+    </w:lvl>
+    <w:lvl w:ilvl="5" w:tplc="04090005" w:tentative="1">
+      <w:start w:val="1"/>
+      <w:numFmt w:val="bullet"/>
+      <w:lvlText w:val=""/>
+      <w:lvlJc w:val="left"/>
+      <w:pPr>
+        <w:ind w:left="4320" w:hanging="360"/>
+      </w:pPr>
+      <w:rPr>
+        <w:rFonts w:ascii="Wingdings" w:hAnsi="Wingdings" w:cs="Wingdings" w:hint="default"/>
+      </w:rPr>
+    </w:lvl>
+    <w:lvl w:ilvl="6" w:tplc="04090001" w:tentative="1">
+      <w:start w:val="1"/>
+      <w:numFmt w:val="bullet"/>
+      <w:lvlText w:val=""/>
+      <w:lvlJc w:val="left"/>
+      <w:pPr>
+        <w:ind w:left="5040" w:hanging="360"/>
+      </w:pPr>
+      <w:rPr>
+        <w:rFonts w:ascii="Symbol" w:hAnsi="Symbol" w:cs="Symbol" w:hint="default"/>
+      </w:rPr>
+    </w:lvl>
+    <w:lvl w:ilvl="7" w:tplc="04090003" w:tentative="1">
+      <w:start w:val="1"/>
+      <w:numFmt w:val="bullet"/>
+      <w:lvlText w:val="o"/>
+      <w:lvlJc w:val="left"/>
+      <w:pPr>
+        <w:ind w:left="5760" w:hanging="360"/>
+      </w:pPr>
+      <w:rPr>
+        <w:rFonts w:ascii="Courier New" w:hAnsi="Courier New" w:cs="Courier New" w:hint="default"/>
+      </w:rPr>
+    </w:lvl>
+    <w:lvl w:ilvl="8" w:tplc="04090005" w:tentative="1">
+      <w:start w:val="1"/>
+      <w:numFmt w:val="bullet"/>
+      <w:lvlText w:val=""/>
+      <w:lvlJc w:val="left"/>
+      <w:pPr>
+        <w:ind w:left="6480" w:hanging="360"/>
+      </w:pPr>
+      <w:rPr>
+        <w:rFonts w:ascii="Wingdings" w:hAnsi="Wingdings" w:cs="Wingdings" w:hint="default"/>
+      </w:rPr>
+    </w:lvl>
+  </w:abstractNum>
+  <w:abstractNum w:abstractNumId="1" w15:restartNumberingAfterBreak="0">
     <w:nsid w:val="7D6E41B3"/>
     <w:multiLevelType w:val="hybridMultilevel"/>
     <w:tmpl w:val="BB7069E2"/>
     <w:numStyleLink w:val="ImportedStyle1"/>
   </w:abstractNum>
-  <w:abstractNum w:abstractNumId="1" w15:restartNumberingAfterBreak="0">
+  <w:abstractNum w:abstractNumId="2" w15:restartNumberingAfterBreak="0">
     <w:nsid w:val="7DC00EAE"/>
     <w:multiLevelType w:val="hybridMultilevel"/>
     <w:tmpl w:val="BB7069E2"/>
@@ -1145,9 +1786,12 @@
     </w:lvl>
   </w:abstractNum>
   <w:num w:numId="1">
+    <w:abstractNumId w:val="2"/>
+  </w:num>
+  <w:num w:numId="2">
     <w:abstractNumId w:val="1"/>
   </w:num>
-  <w:num w:numId="2">
+  <w:num w:numId="3">
     <w:abstractNumId w:val="0"/>
   </w:num>
 </w:numbering>

</xml_diff>